<commit_message>
Updated Risk management section
</commit_message>
<xml_diff>
--- a/COMP2003 Project Plan.docx
+++ b/COMP2003 Project Plan.docx
@@ -7032,6 +7032,827 @@
       </w:r>
     </w:p>
     <w:p>
+      <w:r>
+        <w:t>The following risks have been identified for the artofest.com project, along with mitigation strategies:</w:t>
+      </w:r>
+    </w:p>
+    <w:tbl>
+      <w:tblPr>
+        <w:tblStyle w:val="PlainTable1"/>
+        <w:tblW w:w="0" w:type="auto"/>
+        <w:tblLook w:val="04A0" w:firstRow="1" w:lastRow="0" w:firstColumn="1" w:lastColumn="0" w:noHBand="0" w:noVBand="1"/>
+      </w:tblPr>
+      <w:tblGrid>
+        <w:gridCol w:w="3550"/>
+        <w:gridCol w:w="1869"/>
+        <w:gridCol w:w="3597"/>
+      </w:tblGrid>
+      <w:tr>
+        <w:trPr>
+          <w:cnfStyle w:val="100000000000" w:firstRow="1" w:lastRow="0" w:firstColumn="0" w:lastColumn="0" w:oddVBand="0" w:evenVBand="0" w:oddHBand="0" w:evenHBand="0" w:firstRowFirstColumn="0" w:firstRowLastColumn="0" w:lastRowFirstColumn="0" w:lastRowLastColumn="0"/>
+        </w:trPr>
+        <w:tc>
+          <w:tcPr>
+            <w:cnfStyle w:val="001000000000" w:firstRow="0" w:lastRow="0" w:firstColumn="1" w:lastColumn="0" w:oddVBand="0" w:evenVBand="0" w:oddHBand="0" w:evenHBand="0" w:firstRowFirstColumn="0" w:firstRowLastColumn="0" w:lastRowFirstColumn="0" w:lastRowLastColumn="0"/>
+            <w:tcW w:w="0" w:type="auto"/>
+            <w:hideMark/>
+          </w:tcPr>
+          <w:p>
+            <w:pPr>
+              <w:spacing w:after="160"/>
+              <w:rPr>
+                <w:b w:val="0"/>
+                <w:bCs w:val="0"/>
+              </w:rPr>
+            </w:pPr>
+            <w:r>
+              <w:rPr>
+                <w:b w:val="0"/>
+                <w:bCs w:val="0"/>
+              </w:rPr>
+              <w:t>Risk</w:t>
+            </w:r>
+          </w:p>
+        </w:tc>
+        <w:tc>
+          <w:tcPr>
+            <w:tcW w:w="0" w:type="auto"/>
+            <w:hideMark/>
+          </w:tcPr>
+          <w:p>
+            <w:pPr>
+              <w:spacing w:after="160"/>
+              <w:cnfStyle w:val="100000000000" w:firstRow="1" w:lastRow="0" w:firstColumn="0" w:lastColumn="0" w:oddVBand="0" w:evenVBand="0" w:oddHBand="0" w:evenHBand="0" w:firstRowFirstColumn="0" w:firstRowLastColumn="0" w:lastRowFirstColumn="0" w:lastRowLastColumn="0"/>
+              <w:rPr>
+                <w:b w:val="0"/>
+                <w:bCs w:val="0"/>
+              </w:rPr>
+            </w:pPr>
+            <w:r>
+              <w:rPr>
+                <w:b w:val="0"/>
+                <w:bCs w:val="0"/>
+              </w:rPr>
+              <w:t>Impact</w:t>
+            </w:r>
+          </w:p>
+        </w:tc>
+        <w:tc>
+          <w:tcPr>
+            <w:tcW w:w="0" w:type="auto"/>
+            <w:hideMark/>
+          </w:tcPr>
+          <w:p>
+            <w:pPr>
+              <w:spacing w:after="160"/>
+              <w:cnfStyle w:val="100000000000" w:firstRow="1" w:lastRow="0" w:firstColumn="0" w:lastColumn="0" w:oddVBand="0" w:evenVBand="0" w:oddHBand="0" w:evenHBand="0" w:firstRowFirstColumn="0" w:firstRowLastColumn="0" w:lastRowFirstColumn="0" w:lastRowLastColumn="0"/>
+              <w:rPr>
+                <w:b w:val="0"/>
+                <w:bCs w:val="0"/>
+              </w:rPr>
+            </w:pPr>
+            <w:r>
+              <w:rPr>
+                <w:b w:val="0"/>
+                <w:bCs w:val="0"/>
+              </w:rPr>
+              <w:t>Mitigation</w:t>
+            </w:r>
+          </w:p>
+        </w:tc>
+      </w:tr>
+      <w:tr>
+        <w:trPr>
+          <w:cnfStyle w:val="000000100000" w:firstRow="0" w:lastRow="0" w:firstColumn="0" w:lastColumn="0" w:oddVBand="0" w:evenVBand="0" w:oddHBand="1" w:evenHBand="0" w:firstRowFirstColumn="0" w:firstRowLastColumn="0" w:lastRowFirstColumn="0" w:lastRowLastColumn="0"/>
+        </w:trPr>
+        <w:tc>
+          <w:tcPr>
+            <w:cnfStyle w:val="001000000000" w:firstRow="0" w:lastRow="0" w:firstColumn="1" w:lastColumn="0" w:oddVBand="0" w:evenVBand="0" w:oddHBand="0" w:evenHBand="0" w:firstRowFirstColumn="0" w:firstRowLastColumn="0" w:lastRowFirstColumn="0" w:lastRowLastColumn="0"/>
+            <w:tcW w:w="0" w:type="auto"/>
+            <w:hideMark/>
+          </w:tcPr>
+          <w:p>
+            <w:pPr>
+              <w:spacing w:after="160"/>
+              <w:rPr>
+                <w:b w:val="0"/>
+                <w:bCs w:val="0"/>
+              </w:rPr>
+            </w:pPr>
+            <w:r>
+              <w:rPr>
+                <w:b w:val="0"/>
+                <w:bCs w:val="0"/>
+              </w:rPr>
+              <w:t>CMS integration issues</w:t>
+            </w:r>
+          </w:p>
+        </w:tc>
+        <w:tc>
+          <w:tcPr>
+            <w:tcW w:w="0" w:type="auto"/>
+            <w:hideMark/>
+          </w:tcPr>
+          <w:p>
+            <w:pPr>
+              <w:spacing w:after="160"/>
+              <w:cnfStyle w:val="000000100000" w:firstRow="0" w:lastRow="0" w:firstColumn="0" w:lastColumn="0" w:oddVBand="0" w:evenVBand="0" w:oddHBand="1" w:evenHBand="0" w:firstRowFirstColumn="0" w:firstRowLastColumn="0" w:lastRowFirstColumn="0" w:lastRowLastColumn="0"/>
+            </w:pPr>
+            <w:r>
+              <w:t>Delays to admin features</w:t>
+            </w:r>
+          </w:p>
+        </w:tc>
+        <w:tc>
+          <w:tcPr>
+            <w:tcW w:w="0" w:type="auto"/>
+            <w:hideMark/>
+          </w:tcPr>
+          <w:p>
+            <w:pPr>
+              <w:spacing w:after="160"/>
+              <w:cnfStyle w:val="000000100000" w:firstRow="0" w:lastRow="0" w:firstColumn="0" w:lastColumn="0" w:oddVBand="0" w:evenVBand="0" w:oddHBand="1" w:evenHBand="0" w:firstRowFirstColumn="0" w:firstRowLastColumn="0" w:lastRowFirstColumn="0" w:lastRowLastColumn="0"/>
+            </w:pPr>
+            <w:r>
+              <w:t>Choose a proven CMS; test early; modular integration</w:t>
+            </w:r>
+          </w:p>
+        </w:tc>
+      </w:tr>
+      <w:tr>
+        <w:tc>
+          <w:tcPr>
+            <w:cnfStyle w:val="001000000000" w:firstRow="0" w:lastRow="0" w:firstColumn="1" w:lastColumn="0" w:oddVBand="0" w:evenVBand="0" w:oddHBand="0" w:evenHBand="0" w:firstRowFirstColumn="0" w:firstRowLastColumn="0" w:lastRowFirstColumn="0" w:lastRowLastColumn="0"/>
+            <w:tcW w:w="0" w:type="auto"/>
+            <w:hideMark/>
+          </w:tcPr>
+          <w:p>
+            <w:pPr>
+              <w:spacing w:after="160"/>
+              <w:rPr>
+                <w:b w:val="0"/>
+                <w:bCs w:val="0"/>
+              </w:rPr>
+            </w:pPr>
+            <w:r>
+              <w:rPr>
+                <w:b w:val="0"/>
+                <w:bCs w:val="0"/>
+              </w:rPr>
+              <w:t>API instability (future travel/hotel APIs)</w:t>
+            </w:r>
+          </w:p>
+        </w:tc>
+        <w:tc>
+          <w:tcPr>
+            <w:tcW w:w="0" w:type="auto"/>
+            <w:hideMark/>
+          </w:tcPr>
+          <w:p>
+            <w:pPr>
+              <w:spacing w:after="160"/>
+              <w:cnfStyle w:val="000000000000" w:firstRow="0" w:lastRow="0" w:firstColumn="0" w:lastColumn="0" w:oddVBand="0" w:evenVBand="0" w:oddHBand="0" w:evenHBand="0" w:firstRowFirstColumn="0" w:firstRowLastColumn="0" w:lastRowFirstColumn="0" w:lastRowLastColumn="0"/>
+            </w:pPr>
+            <w:r>
+              <w:t>Feature limitations</w:t>
+            </w:r>
+          </w:p>
+        </w:tc>
+        <w:tc>
+          <w:tcPr>
+            <w:tcW w:w="0" w:type="auto"/>
+            <w:hideMark/>
+          </w:tcPr>
+          <w:p>
+            <w:pPr>
+              <w:spacing w:after="160"/>
+              <w:cnfStyle w:val="000000000000" w:firstRow="0" w:lastRow="0" w:firstColumn="0" w:lastColumn="0" w:oddVBand="0" w:evenVBand="0" w:oddHBand="0" w:evenHBand="0" w:firstRowFirstColumn="0" w:firstRowLastColumn="0" w:lastRowFirstColumn="0" w:lastRowLastColumn="0"/>
+            </w:pPr>
+            <w:r>
+              <w:t>Implement APIs in later phases; ensure fallback functionality</w:t>
+            </w:r>
+          </w:p>
+        </w:tc>
+      </w:tr>
+      <w:tr>
+        <w:trPr>
+          <w:cnfStyle w:val="000000100000" w:firstRow="0" w:lastRow="0" w:firstColumn="0" w:lastColumn="0" w:oddVBand="0" w:evenVBand="0" w:oddHBand="1" w:evenHBand="0" w:firstRowFirstColumn="0" w:firstRowLastColumn="0" w:lastRowFirstColumn="0" w:lastRowLastColumn="0"/>
+        </w:trPr>
+        <w:tc>
+          <w:tcPr>
+            <w:cnfStyle w:val="001000000000" w:firstRow="0" w:lastRow="0" w:firstColumn="1" w:lastColumn="0" w:oddVBand="0" w:evenVBand="0" w:oddHBand="0" w:evenHBand="0" w:firstRowFirstColumn="0" w:firstRowLastColumn="0" w:lastRowFirstColumn="0" w:lastRowLastColumn="0"/>
+            <w:tcW w:w="0" w:type="auto"/>
+            <w:hideMark/>
+          </w:tcPr>
+          <w:p>
+            <w:pPr>
+              <w:spacing w:after="160"/>
+              <w:rPr>
+                <w:b w:val="0"/>
+                <w:bCs w:val="0"/>
+              </w:rPr>
+            </w:pPr>
+            <w:r>
+              <w:rPr>
+                <w:b w:val="0"/>
+                <w:bCs w:val="0"/>
+              </w:rPr>
+              <w:t>Performance problems with large media (videos/images)</w:t>
+            </w:r>
+          </w:p>
+        </w:tc>
+        <w:tc>
+          <w:tcPr>
+            <w:tcW w:w="0" w:type="auto"/>
+            <w:hideMark/>
+          </w:tcPr>
+          <w:p>
+            <w:pPr>
+              <w:spacing w:after="160"/>
+              <w:cnfStyle w:val="000000100000" w:firstRow="0" w:lastRow="0" w:firstColumn="0" w:lastColumn="0" w:oddVBand="0" w:evenVBand="0" w:oddHBand="1" w:evenHBand="0" w:firstRowFirstColumn="0" w:firstRowLastColumn="0" w:lastRowFirstColumn="0" w:lastRowLastColumn="0"/>
+            </w:pPr>
+            <w:r>
+              <w:t>Slow loading times</w:t>
+            </w:r>
+          </w:p>
+        </w:tc>
+        <w:tc>
+          <w:tcPr>
+            <w:tcW w:w="0" w:type="auto"/>
+            <w:hideMark/>
+          </w:tcPr>
+          <w:p>
+            <w:pPr>
+              <w:spacing w:after="160"/>
+              <w:cnfStyle w:val="000000100000" w:firstRow="0" w:lastRow="0" w:firstColumn="0" w:lastColumn="0" w:oddVBand="0" w:evenVBand="0" w:oddHBand="1" w:evenHBand="0" w:firstRowFirstColumn="0" w:firstRowLastColumn="0" w:lastRowFirstColumn="0" w:lastRowLastColumn="0"/>
+            </w:pPr>
+            <w:r>
+              <w:t>Optimise assets; use CDNs; test site performance regularly</w:t>
+            </w:r>
+          </w:p>
+        </w:tc>
+      </w:tr>
+    </w:tbl>
+    <w:p>
+      <w:r>
+        <w:t>Project Management Risks</w:t>
+      </w:r>
+    </w:p>
+    <w:tbl>
+      <w:tblPr>
+        <w:tblStyle w:val="PlainTable1"/>
+        <w:tblW w:w="0" w:type="auto"/>
+        <w:tblLook w:val="04A0" w:firstRow="1" w:lastRow="0" w:firstColumn="1" w:lastColumn="0" w:noHBand="0" w:noVBand="1"/>
+      </w:tblPr>
+      <w:tblGrid>
+        <w:gridCol w:w="2150"/>
+        <w:gridCol w:w="1853"/>
+        <w:gridCol w:w="5013"/>
+      </w:tblGrid>
+      <w:tr>
+        <w:trPr>
+          <w:cnfStyle w:val="100000000000" w:firstRow="1" w:lastRow="0" w:firstColumn="0" w:lastColumn="0" w:oddVBand="0" w:evenVBand="0" w:oddHBand="0" w:evenHBand="0" w:firstRowFirstColumn="0" w:firstRowLastColumn="0" w:lastRowFirstColumn="0" w:lastRowLastColumn="0"/>
+        </w:trPr>
+        <w:tc>
+          <w:tcPr>
+            <w:cnfStyle w:val="001000000000" w:firstRow="0" w:lastRow="0" w:firstColumn="1" w:lastColumn="0" w:oddVBand="0" w:evenVBand="0" w:oddHBand="0" w:evenHBand="0" w:firstRowFirstColumn="0" w:firstRowLastColumn="0" w:lastRowFirstColumn="0" w:lastRowLastColumn="0"/>
+            <w:tcW w:w="0" w:type="auto"/>
+            <w:hideMark/>
+          </w:tcPr>
+          <w:p>
+            <w:pPr>
+              <w:spacing w:after="160"/>
+              <w:rPr>
+                <w:b w:val="0"/>
+                <w:bCs w:val="0"/>
+              </w:rPr>
+            </w:pPr>
+            <w:r>
+              <w:rPr>
+                <w:b w:val="0"/>
+                <w:bCs w:val="0"/>
+              </w:rPr>
+              <w:t>Risk</w:t>
+            </w:r>
+          </w:p>
+        </w:tc>
+        <w:tc>
+          <w:tcPr>
+            <w:tcW w:w="0" w:type="auto"/>
+            <w:hideMark/>
+          </w:tcPr>
+          <w:p>
+            <w:pPr>
+              <w:spacing w:after="160"/>
+              <w:cnfStyle w:val="100000000000" w:firstRow="1" w:lastRow="0" w:firstColumn="0" w:lastColumn="0" w:oddVBand="0" w:evenVBand="0" w:oddHBand="0" w:evenHBand="0" w:firstRowFirstColumn="0" w:firstRowLastColumn="0" w:lastRowFirstColumn="0" w:lastRowLastColumn="0"/>
+              <w:rPr>
+                <w:b w:val="0"/>
+                <w:bCs w:val="0"/>
+              </w:rPr>
+            </w:pPr>
+            <w:r>
+              <w:rPr>
+                <w:b w:val="0"/>
+                <w:bCs w:val="0"/>
+              </w:rPr>
+              <w:t>Impact</w:t>
+            </w:r>
+          </w:p>
+        </w:tc>
+        <w:tc>
+          <w:tcPr>
+            <w:tcW w:w="0" w:type="auto"/>
+            <w:hideMark/>
+          </w:tcPr>
+          <w:p>
+            <w:pPr>
+              <w:spacing w:after="160"/>
+              <w:cnfStyle w:val="100000000000" w:firstRow="1" w:lastRow="0" w:firstColumn="0" w:lastColumn="0" w:oddVBand="0" w:evenVBand="0" w:oddHBand="0" w:evenHBand="0" w:firstRowFirstColumn="0" w:firstRowLastColumn="0" w:lastRowFirstColumn="0" w:lastRowLastColumn="0"/>
+              <w:rPr>
+                <w:b w:val="0"/>
+                <w:bCs w:val="0"/>
+              </w:rPr>
+            </w:pPr>
+            <w:r>
+              <w:rPr>
+                <w:b w:val="0"/>
+                <w:bCs w:val="0"/>
+              </w:rPr>
+              <w:t>Mitigation</w:t>
+            </w:r>
+          </w:p>
+        </w:tc>
+      </w:tr>
+      <w:tr>
+        <w:trPr>
+          <w:cnfStyle w:val="000000100000" w:firstRow="0" w:lastRow="0" w:firstColumn="0" w:lastColumn="0" w:oddVBand="0" w:evenVBand="0" w:oddHBand="1" w:evenHBand="0" w:firstRowFirstColumn="0" w:firstRowLastColumn="0" w:lastRowFirstColumn="0" w:lastRowLastColumn="0"/>
+        </w:trPr>
+        <w:tc>
+          <w:tcPr>
+            <w:cnfStyle w:val="001000000000" w:firstRow="0" w:lastRow="0" w:firstColumn="1" w:lastColumn="0" w:oddVBand="0" w:evenVBand="0" w:oddHBand="0" w:evenHBand="0" w:firstRowFirstColumn="0" w:firstRowLastColumn="0" w:lastRowFirstColumn="0" w:lastRowLastColumn="0"/>
+            <w:tcW w:w="0" w:type="auto"/>
+            <w:hideMark/>
+          </w:tcPr>
+          <w:p>
+            <w:pPr>
+              <w:spacing w:after="160"/>
+              <w:rPr>
+                <w:b w:val="0"/>
+                <w:bCs w:val="0"/>
+              </w:rPr>
+            </w:pPr>
+            <w:r>
+              <w:rPr>
+                <w:b w:val="0"/>
+                <w:bCs w:val="0"/>
+              </w:rPr>
+              <w:t>Missed deadlines</w:t>
+            </w:r>
+          </w:p>
+        </w:tc>
+        <w:tc>
+          <w:tcPr>
+            <w:tcW w:w="0" w:type="auto"/>
+            <w:hideMark/>
+          </w:tcPr>
+          <w:p>
+            <w:pPr>
+              <w:spacing w:after="160"/>
+              <w:cnfStyle w:val="000000100000" w:firstRow="0" w:lastRow="0" w:firstColumn="0" w:lastColumn="0" w:oddVBand="0" w:evenVBand="0" w:oddHBand="1" w:evenHBand="0" w:firstRowFirstColumn="0" w:firstRowLastColumn="0" w:lastRowFirstColumn="0" w:lastRowLastColumn="0"/>
+            </w:pPr>
+            <w:r>
+              <w:t>Project delay</w:t>
+            </w:r>
+          </w:p>
+        </w:tc>
+        <w:tc>
+          <w:tcPr>
+            <w:tcW w:w="0" w:type="auto"/>
+            <w:hideMark/>
+          </w:tcPr>
+          <w:p>
+            <w:pPr>
+              <w:spacing w:after="160"/>
+              <w:cnfStyle w:val="000000100000" w:firstRow="0" w:lastRow="0" w:firstColumn="0" w:lastColumn="0" w:oddVBand="0" w:evenVBand="0" w:oddHBand="1" w:evenHBand="0" w:firstRowFirstColumn="0" w:firstRowLastColumn="0" w:lastRowFirstColumn="0" w:lastRowLastColumn="0"/>
+            </w:pPr>
+            <w:r>
+              <w:t>Weekly progress reviews; task prioritisation; contingency time</w:t>
+            </w:r>
+          </w:p>
+        </w:tc>
+      </w:tr>
+      <w:tr>
+        <w:tc>
+          <w:tcPr>
+            <w:cnfStyle w:val="001000000000" w:firstRow="0" w:lastRow="0" w:firstColumn="1" w:lastColumn="0" w:oddVBand="0" w:evenVBand="0" w:oddHBand="0" w:evenHBand="0" w:firstRowFirstColumn="0" w:firstRowLastColumn="0" w:lastRowFirstColumn="0" w:lastRowLastColumn="0"/>
+            <w:tcW w:w="0" w:type="auto"/>
+            <w:hideMark/>
+          </w:tcPr>
+          <w:p>
+            <w:pPr>
+              <w:spacing w:after="160"/>
+              <w:rPr>
+                <w:b w:val="0"/>
+                <w:bCs w:val="0"/>
+              </w:rPr>
+            </w:pPr>
+            <w:r>
+              <w:rPr>
+                <w:b w:val="0"/>
+                <w:bCs w:val="0"/>
+              </w:rPr>
+              <w:lastRenderedPageBreak/>
+              <w:t>Scope creep from client</w:t>
+            </w:r>
+          </w:p>
+        </w:tc>
+        <w:tc>
+          <w:tcPr>
+            <w:tcW w:w="0" w:type="auto"/>
+            <w:hideMark/>
+          </w:tcPr>
+          <w:p>
+            <w:pPr>
+              <w:spacing w:after="160"/>
+              <w:cnfStyle w:val="000000000000" w:firstRow="0" w:lastRow="0" w:firstColumn="0" w:lastColumn="0" w:oddVBand="0" w:evenVBand="0" w:oddHBand="0" w:evenHBand="0" w:firstRowFirstColumn="0" w:firstRowLastColumn="0" w:lastRowFirstColumn="0" w:lastRowLastColumn="0"/>
+            </w:pPr>
+            <w:r>
+              <w:t>Increased workload</w:t>
+            </w:r>
+          </w:p>
+        </w:tc>
+        <w:tc>
+          <w:tcPr>
+            <w:tcW w:w="0" w:type="auto"/>
+            <w:hideMark/>
+          </w:tcPr>
+          <w:p>
+            <w:pPr>
+              <w:spacing w:after="160"/>
+              <w:cnfStyle w:val="000000000000" w:firstRow="0" w:lastRow="0" w:firstColumn="0" w:lastColumn="0" w:oddVBand="0" w:evenVBand="0" w:oddHBand="0" w:evenHBand="0" w:firstRowFirstColumn="0" w:firstRowLastColumn="0" w:lastRowFirstColumn="0" w:lastRowLastColumn="0"/>
+            </w:pPr>
+            <w:r>
+              <w:t>Approvals required for scope changes; change request process</w:t>
+            </w:r>
+          </w:p>
+        </w:tc>
+      </w:tr>
+    </w:tbl>
+    <w:p>
+      <w:r>
+        <w:t>Human Resource Risks</w:t>
+      </w:r>
+    </w:p>
+    <w:tbl>
+      <w:tblPr>
+        <w:tblStyle w:val="PlainTable1"/>
+        <w:tblW w:w="0" w:type="auto"/>
+        <w:tblLook w:val="04A0" w:firstRow="1" w:lastRow="0" w:firstColumn="1" w:lastColumn="0" w:noHBand="0" w:noVBand="1"/>
+      </w:tblPr>
+      <w:tblGrid>
+        <w:gridCol w:w="2976"/>
+        <w:gridCol w:w="2269"/>
+        <w:gridCol w:w="3771"/>
+      </w:tblGrid>
+      <w:tr>
+        <w:trPr>
+          <w:cnfStyle w:val="100000000000" w:firstRow="1" w:lastRow="0" w:firstColumn="0" w:lastColumn="0" w:oddVBand="0" w:evenVBand="0" w:oddHBand="0" w:evenHBand="0" w:firstRowFirstColumn="0" w:firstRowLastColumn="0" w:lastRowFirstColumn="0" w:lastRowLastColumn="0"/>
+        </w:trPr>
+        <w:tc>
+          <w:tcPr>
+            <w:cnfStyle w:val="001000000000" w:firstRow="0" w:lastRow="0" w:firstColumn="1" w:lastColumn="0" w:oddVBand="0" w:evenVBand="0" w:oddHBand="0" w:evenHBand="0" w:firstRowFirstColumn="0" w:firstRowLastColumn="0" w:lastRowFirstColumn="0" w:lastRowLastColumn="0"/>
+            <w:tcW w:w="0" w:type="auto"/>
+            <w:hideMark/>
+          </w:tcPr>
+          <w:p>
+            <w:pPr>
+              <w:spacing w:after="160"/>
+              <w:rPr>
+                <w:b w:val="0"/>
+                <w:bCs w:val="0"/>
+              </w:rPr>
+            </w:pPr>
+            <w:r>
+              <w:rPr>
+                <w:b w:val="0"/>
+                <w:bCs w:val="0"/>
+              </w:rPr>
+              <w:t>Risk</w:t>
+            </w:r>
+          </w:p>
+        </w:tc>
+        <w:tc>
+          <w:tcPr>
+            <w:tcW w:w="0" w:type="auto"/>
+            <w:hideMark/>
+          </w:tcPr>
+          <w:p>
+            <w:pPr>
+              <w:spacing w:after="160"/>
+              <w:cnfStyle w:val="100000000000" w:firstRow="1" w:lastRow="0" w:firstColumn="0" w:lastColumn="0" w:oddVBand="0" w:evenVBand="0" w:oddHBand="0" w:evenHBand="0" w:firstRowFirstColumn="0" w:firstRowLastColumn="0" w:lastRowFirstColumn="0" w:lastRowLastColumn="0"/>
+              <w:rPr>
+                <w:b w:val="0"/>
+                <w:bCs w:val="0"/>
+              </w:rPr>
+            </w:pPr>
+            <w:r>
+              <w:rPr>
+                <w:b w:val="0"/>
+                <w:bCs w:val="0"/>
+              </w:rPr>
+              <w:t>Impact</w:t>
+            </w:r>
+          </w:p>
+        </w:tc>
+        <w:tc>
+          <w:tcPr>
+            <w:tcW w:w="0" w:type="auto"/>
+            <w:hideMark/>
+          </w:tcPr>
+          <w:p>
+            <w:pPr>
+              <w:spacing w:after="160"/>
+              <w:cnfStyle w:val="100000000000" w:firstRow="1" w:lastRow="0" w:firstColumn="0" w:lastColumn="0" w:oddVBand="0" w:evenVBand="0" w:oddHBand="0" w:evenHBand="0" w:firstRowFirstColumn="0" w:firstRowLastColumn="0" w:lastRowFirstColumn="0" w:lastRowLastColumn="0"/>
+              <w:rPr>
+                <w:b w:val="0"/>
+                <w:bCs w:val="0"/>
+              </w:rPr>
+            </w:pPr>
+            <w:r>
+              <w:rPr>
+                <w:b w:val="0"/>
+                <w:bCs w:val="0"/>
+              </w:rPr>
+              <w:t>Mitigation</w:t>
+            </w:r>
+          </w:p>
+        </w:tc>
+      </w:tr>
+      <w:tr>
+        <w:trPr>
+          <w:cnfStyle w:val="000000100000" w:firstRow="0" w:lastRow="0" w:firstColumn="0" w:lastColumn="0" w:oddVBand="0" w:evenVBand="0" w:oddHBand="1" w:evenHBand="0" w:firstRowFirstColumn="0" w:firstRowLastColumn="0" w:lastRowFirstColumn="0" w:lastRowLastColumn="0"/>
+        </w:trPr>
+        <w:tc>
+          <w:tcPr>
+            <w:cnfStyle w:val="001000000000" w:firstRow="0" w:lastRow="0" w:firstColumn="1" w:lastColumn="0" w:oddVBand="0" w:evenVBand="0" w:oddHBand="0" w:evenHBand="0" w:firstRowFirstColumn="0" w:firstRowLastColumn="0" w:lastRowFirstColumn="0" w:lastRowLastColumn="0"/>
+            <w:tcW w:w="0" w:type="auto"/>
+            <w:hideMark/>
+          </w:tcPr>
+          <w:p>
+            <w:pPr>
+              <w:spacing w:after="160"/>
+              <w:rPr>
+                <w:b w:val="0"/>
+                <w:bCs w:val="0"/>
+              </w:rPr>
+            </w:pPr>
+            <w:r>
+              <w:rPr>
+                <w:b w:val="0"/>
+                <w:bCs w:val="0"/>
+              </w:rPr>
+              <w:t>Team member unavailability</w:t>
+            </w:r>
+          </w:p>
+        </w:tc>
+        <w:tc>
+          <w:tcPr>
+            <w:tcW w:w="0" w:type="auto"/>
+            <w:hideMark/>
+          </w:tcPr>
+          <w:p>
+            <w:pPr>
+              <w:spacing w:after="160"/>
+              <w:cnfStyle w:val="000000100000" w:firstRow="0" w:lastRow="0" w:firstColumn="0" w:lastColumn="0" w:oddVBand="0" w:evenVBand="0" w:oddHBand="1" w:evenHBand="0" w:firstRowFirstColumn="0" w:firstRowLastColumn="0" w:lastRowFirstColumn="0" w:lastRowLastColumn="0"/>
+            </w:pPr>
+            <w:r>
+              <w:t>Slowed development</w:t>
+            </w:r>
+          </w:p>
+        </w:tc>
+        <w:tc>
+          <w:tcPr>
+            <w:tcW w:w="0" w:type="auto"/>
+            <w:hideMark/>
+          </w:tcPr>
+          <w:p>
+            <w:pPr>
+              <w:spacing w:after="160"/>
+              <w:cnfStyle w:val="000000100000" w:firstRow="0" w:lastRow="0" w:firstColumn="0" w:lastColumn="0" w:oddVBand="0" w:evenVBand="0" w:oddHBand="1" w:evenHBand="0" w:firstRowFirstColumn="0" w:firstRowLastColumn="0" w:lastRowFirstColumn="0" w:lastRowLastColumn="0"/>
+            </w:pPr>
+            <w:r>
+              <w:t>Cross-training between roles; shared documentation</w:t>
+            </w:r>
+          </w:p>
+        </w:tc>
+      </w:tr>
+      <w:tr>
+        <w:tc>
+          <w:tcPr>
+            <w:cnfStyle w:val="001000000000" w:firstRow="0" w:lastRow="0" w:firstColumn="1" w:lastColumn="0" w:oddVBand="0" w:evenVBand="0" w:oddHBand="0" w:evenHBand="0" w:firstRowFirstColumn="0" w:firstRowLastColumn="0" w:lastRowFirstColumn="0" w:lastRowLastColumn="0"/>
+            <w:tcW w:w="0" w:type="auto"/>
+            <w:hideMark/>
+          </w:tcPr>
+          <w:p>
+            <w:pPr>
+              <w:spacing w:after="160"/>
+              <w:rPr>
+                <w:b w:val="0"/>
+                <w:bCs w:val="0"/>
+              </w:rPr>
+            </w:pPr>
+            <w:r>
+              <w:rPr>
+                <w:b w:val="0"/>
+                <w:bCs w:val="0"/>
+              </w:rPr>
+              <w:t>Miscommunication of requirements</w:t>
+            </w:r>
+          </w:p>
+        </w:tc>
+        <w:tc>
+          <w:tcPr>
+            <w:tcW w:w="0" w:type="auto"/>
+            <w:hideMark/>
+          </w:tcPr>
+          <w:p>
+            <w:pPr>
+              <w:spacing w:after="160"/>
+              <w:cnfStyle w:val="000000000000" w:firstRow="0" w:lastRow="0" w:firstColumn="0" w:lastColumn="0" w:oddVBand="0" w:evenVBand="0" w:oddHBand="0" w:evenHBand="0" w:firstRowFirstColumn="0" w:firstRowLastColumn="0" w:lastRowFirstColumn="0" w:lastRowLastColumn="0"/>
+            </w:pPr>
+            <w:r>
+              <w:t>Incorrect implementation</w:t>
+            </w:r>
+          </w:p>
+        </w:tc>
+        <w:tc>
+          <w:tcPr>
+            <w:tcW w:w="0" w:type="auto"/>
+            <w:hideMark/>
+          </w:tcPr>
+          <w:p>
+            <w:pPr>
+              <w:spacing w:after="160"/>
+              <w:cnfStyle w:val="000000000000" w:firstRow="0" w:lastRow="0" w:firstColumn="0" w:lastColumn="0" w:oddVBand="0" w:evenVBand="0" w:oddHBand="0" w:evenHBand="0" w:firstRowFirstColumn="0" w:firstRowLastColumn="0" w:lastRowFirstColumn="0" w:lastRowLastColumn="0"/>
+            </w:pPr>
+            <w:r>
+              <w:t>Regular meetings; written confirmations of changes</w:t>
+            </w:r>
+          </w:p>
+        </w:tc>
+      </w:tr>
+    </w:tbl>
+    <w:p>
+      <w:r>
+        <w:t>Security Risks</w:t>
+      </w:r>
+    </w:p>
+    <w:tbl>
+      <w:tblPr>
+        <w:tblStyle w:val="PlainTable1"/>
+        <w:tblW w:w="0" w:type="auto"/>
+        <w:tblLook w:val="04A0" w:firstRow="1" w:lastRow="0" w:firstColumn="1" w:lastColumn="0" w:noHBand="0" w:noVBand="1"/>
+      </w:tblPr>
+      <w:tblGrid>
+        <w:gridCol w:w="2361"/>
+        <w:gridCol w:w="1549"/>
+        <w:gridCol w:w="5106"/>
+      </w:tblGrid>
+      <w:tr>
+        <w:trPr>
+          <w:cnfStyle w:val="100000000000" w:firstRow="1" w:lastRow="0" w:firstColumn="0" w:lastColumn="0" w:oddVBand="0" w:evenVBand="0" w:oddHBand="0" w:evenHBand="0" w:firstRowFirstColumn="0" w:firstRowLastColumn="0" w:lastRowFirstColumn="0" w:lastRowLastColumn="0"/>
+        </w:trPr>
+        <w:tc>
+          <w:tcPr>
+            <w:cnfStyle w:val="001000000000" w:firstRow="0" w:lastRow="0" w:firstColumn="1" w:lastColumn="0" w:oddVBand="0" w:evenVBand="0" w:oddHBand="0" w:evenHBand="0" w:firstRowFirstColumn="0" w:firstRowLastColumn="0" w:lastRowFirstColumn="0" w:lastRowLastColumn="0"/>
+            <w:tcW w:w="0" w:type="auto"/>
+            <w:hideMark/>
+          </w:tcPr>
+          <w:p>
+            <w:pPr>
+              <w:spacing w:after="160"/>
+              <w:rPr>
+                <w:b w:val="0"/>
+                <w:bCs w:val="0"/>
+              </w:rPr>
+            </w:pPr>
+            <w:r>
+              <w:rPr>
+                <w:b w:val="0"/>
+                <w:bCs w:val="0"/>
+              </w:rPr>
+              <w:t>Risk</w:t>
+            </w:r>
+          </w:p>
+        </w:tc>
+        <w:tc>
+          <w:tcPr>
+            <w:tcW w:w="0" w:type="auto"/>
+            <w:hideMark/>
+          </w:tcPr>
+          <w:p>
+            <w:pPr>
+              <w:spacing w:after="160"/>
+              <w:cnfStyle w:val="100000000000" w:firstRow="1" w:lastRow="0" w:firstColumn="0" w:lastColumn="0" w:oddVBand="0" w:evenVBand="0" w:oddHBand="0" w:evenHBand="0" w:firstRowFirstColumn="0" w:firstRowLastColumn="0" w:lastRowFirstColumn="0" w:lastRowLastColumn="0"/>
+              <w:rPr>
+                <w:b w:val="0"/>
+                <w:bCs w:val="0"/>
+              </w:rPr>
+            </w:pPr>
+            <w:r>
+              <w:rPr>
+                <w:b w:val="0"/>
+                <w:bCs w:val="0"/>
+              </w:rPr>
+              <w:t>Impact</w:t>
+            </w:r>
+          </w:p>
+        </w:tc>
+        <w:tc>
+          <w:tcPr>
+            <w:tcW w:w="0" w:type="auto"/>
+            <w:hideMark/>
+          </w:tcPr>
+          <w:p>
+            <w:pPr>
+              <w:spacing w:after="160"/>
+              <w:cnfStyle w:val="100000000000" w:firstRow="1" w:lastRow="0" w:firstColumn="0" w:lastColumn="0" w:oddVBand="0" w:evenVBand="0" w:oddHBand="0" w:evenHBand="0" w:firstRowFirstColumn="0" w:firstRowLastColumn="0" w:lastRowFirstColumn="0" w:lastRowLastColumn="0"/>
+              <w:rPr>
+                <w:b w:val="0"/>
+                <w:bCs w:val="0"/>
+              </w:rPr>
+            </w:pPr>
+            <w:r>
+              <w:rPr>
+                <w:b w:val="0"/>
+                <w:bCs w:val="0"/>
+              </w:rPr>
+              <w:t>Mitigation</w:t>
+            </w:r>
+          </w:p>
+        </w:tc>
+      </w:tr>
+      <w:tr>
+        <w:trPr>
+          <w:cnfStyle w:val="000000100000" w:firstRow="0" w:lastRow="0" w:firstColumn="0" w:lastColumn="0" w:oddVBand="0" w:evenVBand="0" w:oddHBand="1" w:evenHBand="0" w:firstRowFirstColumn="0" w:firstRowLastColumn="0" w:lastRowFirstColumn="0" w:lastRowLastColumn="0"/>
+        </w:trPr>
+        <w:tc>
+          <w:tcPr>
+            <w:cnfStyle w:val="001000000000" w:firstRow="0" w:lastRow="0" w:firstColumn="1" w:lastColumn="0" w:oddVBand="0" w:evenVBand="0" w:oddHBand="0" w:evenHBand="0" w:firstRowFirstColumn="0" w:firstRowLastColumn="0" w:lastRowFirstColumn="0" w:lastRowLastColumn="0"/>
+            <w:tcW w:w="0" w:type="auto"/>
+            <w:hideMark/>
+          </w:tcPr>
+          <w:p>
+            <w:pPr>
+              <w:spacing w:after="160"/>
+              <w:rPr>
+                <w:b w:val="0"/>
+                <w:bCs w:val="0"/>
+              </w:rPr>
+            </w:pPr>
+            <w:r>
+              <w:rPr>
+                <w:b w:val="0"/>
+                <w:bCs w:val="0"/>
+              </w:rPr>
+              <w:t>Data breach or insecure APIs</w:t>
+            </w:r>
+          </w:p>
+        </w:tc>
+        <w:tc>
+          <w:tcPr>
+            <w:tcW w:w="0" w:type="auto"/>
+            <w:hideMark/>
+          </w:tcPr>
+          <w:p>
+            <w:pPr>
+              <w:spacing w:after="160"/>
+              <w:cnfStyle w:val="000000100000" w:firstRow="0" w:lastRow="0" w:firstColumn="0" w:lastColumn="0" w:oddVBand="0" w:evenVBand="0" w:oddHBand="1" w:evenHBand="0" w:firstRowFirstColumn="0" w:firstRowLastColumn="0" w:lastRowFirstColumn="0" w:lastRowLastColumn="0"/>
+            </w:pPr>
+            <w:r>
+              <w:t>Loss of user trust</w:t>
+            </w:r>
+          </w:p>
+        </w:tc>
+        <w:tc>
+          <w:tcPr>
+            <w:tcW w:w="0" w:type="auto"/>
+            <w:hideMark/>
+          </w:tcPr>
+          <w:p>
+            <w:pPr>
+              <w:spacing w:after="160"/>
+              <w:cnfStyle w:val="000000100000" w:firstRow="0" w:lastRow="0" w:firstColumn="0" w:lastColumn="0" w:oddVBand="0" w:evenVBand="0" w:oddHBand="1" w:evenHBand="0" w:firstRowFirstColumn="0" w:firstRowLastColumn="0" w:lastRowFirstColumn="0" w:lastRowLastColumn="0"/>
+            </w:pPr>
+            <w:r>
+              <w:t>Follow security best practices; input validation; HTTPS; secure storage</w:t>
+            </w:r>
+          </w:p>
+        </w:tc>
+      </w:tr>
+    </w:tbl>
+    <w:p/>
+    <w:p>
       <w:pPr>
         <w:rPr>
           <w:rFonts w:ascii="Calibri" w:hAnsi="Calibri" w:cs="Calibri"/>
@@ -7176,7 +7997,6 @@
           <w:sz w:val="22"/>
           <w:szCs w:val="22"/>
         </w:rPr>
-        <w:lastRenderedPageBreak/>
         <w:t>Change Request Submission:</w:t>
       </w:r>
       <w:r>
@@ -7312,6 +8132,7 @@
           <w:sz w:val="22"/>
           <w:szCs w:val="22"/>
         </w:rPr>
+        <w:lastRenderedPageBreak/>
         <w:t>Version Control:</w:t>
       </w:r>
       <w:r>
@@ -14555,6 +15376,88 @@
     <w:basedOn w:val="DefaultParagraphFont"/>
     <w:rsid w:val="008704A9"/>
   </w:style>
+  <w:style w:type="table" w:styleId="PlainTable1">
+    <w:name w:val="Plain Table 1"/>
+    <w:basedOn w:val="TableNormal"/>
+    <w:uiPriority w:val="41"/>
+    <w:rsid w:val="000F6EF9"/>
+    <w:pPr>
+      <w:spacing w:after="0" w:line="240" w:lineRule="auto"/>
+    </w:pPr>
+    <w:tblPr>
+      <w:tblStyleRowBandSize w:val="1"/>
+      <w:tblStyleColBandSize w:val="1"/>
+      <w:tblBorders>
+        <w:top w:val="single" w:sz="4" w:space="0" w:color="BFBFBF" w:themeColor="background1" w:themeShade="BF"/>
+        <w:left w:val="single" w:sz="4" w:space="0" w:color="BFBFBF" w:themeColor="background1" w:themeShade="BF"/>
+        <w:bottom w:val="single" w:sz="4" w:space="0" w:color="BFBFBF" w:themeColor="background1" w:themeShade="BF"/>
+        <w:right w:val="single" w:sz="4" w:space="0" w:color="BFBFBF" w:themeColor="background1" w:themeShade="BF"/>
+        <w:insideH w:val="single" w:sz="4" w:space="0" w:color="BFBFBF" w:themeColor="background1" w:themeShade="BF"/>
+        <w:insideV w:val="single" w:sz="4" w:space="0" w:color="BFBFBF" w:themeColor="background1" w:themeShade="BF"/>
+      </w:tblBorders>
+    </w:tblPr>
+    <w:tblStylePr w:type="firstRow">
+      <w:rPr>
+        <w:b/>
+        <w:bCs/>
+      </w:rPr>
+    </w:tblStylePr>
+    <w:tblStylePr w:type="lastRow">
+      <w:rPr>
+        <w:b/>
+        <w:bCs/>
+      </w:rPr>
+      <w:tblPr/>
+      <w:tcPr>
+        <w:tcBorders>
+          <w:top w:val="double" w:sz="4" w:space="0" w:color="BFBFBF" w:themeColor="background1" w:themeShade="BF"/>
+        </w:tcBorders>
+      </w:tcPr>
+    </w:tblStylePr>
+    <w:tblStylePr w:type="firstCol">
+      <w:rPr>
+        <w:b/>
+        <w:bCs/>
+      </w:rPr>
+    </w:tblStylePr>
+    <w:tblStylePr w:type="lastCol">
+      <w:rPr>
+        <w:b/>
+        <w:bCs/>
+      </w:rPr>
+    </w:tblStylePr>
+    <w:tblStylePr w:type="band1Vert">
+      <w:tblPr/>
+      <w:tcPr>
+        <w:shd w:val="clear" w:color="auto" w:fill="F2F2F2" w:themeFill="background1" w:themeFillShade="F2"/>
+      </w:tcPr>
+    </w:tblStylePr>
+    <w:tblStylePr w:type="band1Horz">
+      <w:tblPr/>
+      <w:tcPr>
+        <w:shd w:val="clear" w:color="auto" w:fill="F2F2F2" w:themeFill="background1" w:themeFillShade="F2"/>
+      </w:tcPr>
+    </w:tblStylePr>
+  </w:style>
+  <w:style w:type="table" w:styleId="TableGridLight">
+    <w:name w:val="Grid Table Light"/>
+    <w:basedOn w:val="TableNormal"/>
+    <w:uiPriority w:val="40"/>
+    <w:rsid w:val="000F6EF9"/>
+    <w:pPr>
+      <w:spacing w:after="0" w:line="240" w:lineRule="auto"/>
+    </w:pPr>
+    <w:tblPr>
+      <w:tblBorders>
+        <w:top w:val="single" w:sz="4" w:space="0" w:color="BFBFBF" w:themeColor="background1" w:themeShade="BF"/>
+        <w:left w:val="single" w:sz="4" w:space="0" w:color="BFBFBF" w:themeColor="background1" w:themeShade="BF"/>
+        <w:bottom w:val="single" w:sz="4" w:space="0" w:color="BFBFBF" w:themeColor="background1" w:themeShade="BF"/>
+        <w:right w:val="single" w:sz="4" w:space="0" w:color="BFBFBF" w:themeColor="background1" w:themeShade="BF"/>
+        <w:insideH w:val="single" w:sz="4" w:space="0" w:color="BFBFBF" w:themeColor="background1" w:themeShade="BF"/>
+        <w:insideV w:val="single" w:sz="4" w:space="0" w:color="BFBFBF" w:themeColor="background1" w:themeShade="BF"/>
+      </w:tblBorders>
+    </w:tblPr>
+  </w:style>
 </w:styles>
 </file>
 

</xml_diff>

<commit_message>
Updated communication plan section
</commit_message>
<xml_diff>
--- a/COMP2003 Project Plan.docx
+++ b/COMP2003 Project Plan.docx
@@ -6485,15 +6485,11 @@
       <w:pPr>
         <w:rPr>
           <w:rFonts w:ascii="Calibri" w:hAnsi="Calibri" w:cs="Calibri"/>
-          <w:b/>
-          <w:bCs/>
-        </w:rPr>
-      </w:pPr>
-      <w:r>
-        <w:rPr>
-          <w:rFonts w:ascii="Calibri" w:hAnsi="Calibri" w:cs="Calibri"/>
-          <w:b/>
-          <w:bCs/>
+        </w:rPr>
+      </w:pPr>
+      <w:r>
+        <w:rPr>
+          <w:rFonts w:ascii="Calibri" w:hAnsi="Calibri" w:cs="Calibri"/>
         </w:rPr>
         <w:t>Human Resources</w:t>
       </w:r>
@@ -6511,16 +6507,8 @@
       <w:r>
         <w:rPr>
           <w:rFonts w:ascii="Calibri" w:hAnsi="Calibri" w:cs="Calibri"/>
-          <w:b/>
-          <w:bCs/>
-        </w:rPr>
-        <w:t>Project Manager (Paul Oko-Jaja):</w:t>
-      </w:r>
-      <w:r>
-        <w:rPr>
-          <w:rFonts w:ascii="Calibri" w:hAnsi="Calibri" w:cs="Calibri"/>
-        </w:rPr>
-        <w:t xml:space="preserve"> Oversees coordination, timeline management, and communication.</w:t>
+        </w:rPr>
+        <w:t>Project Manager (Paul Oko-Jaja): Oversees coordination, timeline management, and communication.</w:t>
       </w:r>
     </w:p>
     <w:p>
@@ -6536,16 +6524,8 @@
       <w:r>
         <w:rPr>
           <w:rFonts w:ascii="Calibri" w:hAnsi="Calibri" w:cs="Calibri"/>
-          <w:b/>
-          <w:bCs/>
-        </w:rPr>
-        <w:t>Front-End Developer (Jacob Askew):</w:t>
-      </w:r>
-      <w:r>
-        <w:rPr>
-          <w:rFonts w:ascii="Calibri" w:hAnsi="Calibri" w:cs="Calibri"/>
-        </w:rPr>
-        <w:t xml:space="preserve"> Responsible for UI implementation, layouts, navigation, responsive design.</w:t>
+        </w:rPr>
+        <w:t>Front-End Developer (Jacob Askew): Responsible for UI implementation, layouts, navigation, responsive design.</w:t>
       </w:r>
     </w:p>
     <w:p>
@@ -6561,16 +6541,8 @@
       <w:r>
         <w:rPr>
           <w:rFonts w:ascii="Calibri" w:hAnsi="Calibri" w:cs="Calibri"/>
-          <w:b/>
-          <w:bCs/>
-        </w:rPr>
-        <w:t>Back-End Developer (Idowu Adeleke):</w:t>
-      </w:r>
-      <w:r>
-        <w:rPr>
-          <w:rFonts w:ascii="Calibri" w:hAnsi="Calibri" w:cs="Calibri"/>
-        </w:rPr>
-        <w:t xml:space="preserve"> Handles server logic, databases, APIs, and CMS integration.</w:t>
+        </w:rPr>
+        <w:t>Back-End Developer (Idowu Adeleke): Handles server logic, databases, APIs, and CMS integration.</w:t>
       </w:r>
     </w:p>
     <w:p>
@@ -6586,16 +6558,8 @@
       <w:r>
         <w:rPr>
           <w:rFonts w:ascii="Calibri" w:hAnsi="Calibri" w:cs="Calibri"/>
-          <w:b/>
-          <w:bCs/>
-        </w:rPr>
-        <w:t>UI/UX Designer (Favour Akuchie):</w:t>
-      </w:r>
-      <w:r>
-        <w:rPr>
-          <w:rFonts w:ascii="Calibri" w:hAnsi="Calibri" w:cs="Calibri"/>
-        </w:rPr>
-        <w:t xml:space="preserve"> Produces wireframes, prototypes, and overall visual identity.</w:t>
+        </w:rPr>
+        <w:t>UI/UX Designer (Favour Akuchie): Produces wireframes, prototypes, and overall visual identity.</w:t>
       </w:r>
     </w:p>
     <w:p>
@@ -6611,8 +6575,6 @@
       <w:r>
         <w:rPr>
           <w:rFonts w:ascii="Calibri" w:hAnsi="Calibri" w:cs="Calibri"/>
-          <w:b/>
-          <w:bCs/>
         </w:rPr>
         <w:t xml:space="preserve">Supervisor (Dr </w:t>
       </w:r>
@@ -6620,8 +6582,6 @@
       <w:r>
         <w:rPr>
           <w:rFonts w:ascii="Calibri" w:hAnsi="Calibri" w:cs="Calibri"/>
-          <w:b/>
-          <w:bCs/>
         </w:rPr>
         <w:t>Haoyi</w:t>
       </w:r>
@@ -6629,16 +6589,8 @@
       <w:r>
         <w:rPr>
           <w:rFonts w:ascii="Calibri" w:hAnsi="Calibri" w:cs="Calibri"/>
-          <w:b/>
-          <w:bCs/>
-        </w:rPr>
-        <w:t xml:space="preserve"> Wang):</w:t>
-      </w:r>
-      <w:r>
-        <w:rPr>
-          <w:rFonts w:ascii="Calibri" w:hAnsi="Calibri" w:cs="Calibri"/>
-        </w:rPr>
-        <w:t xml:space="preserve"> Provides technical guidance and project oversight.</w:t>
+        </w:rPr>
+        <w:t xml:space="preserve"> Wang): Provides technical guidance and project oversight.</w:t>
       </w:r>
     </w:p>
     <w:p>
@@ -6654,31 +6606,19 @@
       <w:r>
         <w:rPr>
           <w:rFonts w:ascii="Calibri" w:hAnsi="Calibri" w:cs="Calibri"/>
-          <w:b/>
-          <w:bCs/>
-        </w:rPr>
-        <w:t>Client (Nadia Krasteva / Russel Howe):</w:t>
-      </w:r>
-      <w:r>
-        <w:rPr>
-          <w:rFonts w:ascii="Calibri" w:hAnsi="Calibri" w:cs="Calibri"/>
-        </w:rPr>
-        <w:t xml:space="preserve"> Supplies requirements and approves deliverables.</w:t>
-      </w:r>
-    </w:p>
-    <w:p>
-      <w:pPr>
-        <w:rPr>
-          <w:rFonts w:ascii="Calibri" w:hAnsi="Calibri" w:cs="Calibri"/>
-          <w:b/>
-          <w:bCs/>
-        </w:rPr>
-      </w:pPr>
-      <w:r>
-        <w:rPr>
-          <w:rFonts w:ascii="Calibri" w:hAnsi="Calibri" w:cs="Calibri"/>
-          <w:b/>
-          <w:bCs/>
+        </w:rPr>
+        <w:t>Client (Nadia Krasteva / Russel Howe): Supplies requirements and approves deliverables.</w:t>
+      </w:r>
+    </w:p>
+    <w:p>
+      <w:pPr>
+        <w:rPr>
+          <w:rFonts w:ascii="Calibri" w:hAnsi="Calibri" w:cs="Calibri"/>
+        </w:rPr>
+      </w:pPr>
+      <w:r>
+        <w:rPr>
+          <w:rFonts w:ascii="Calibri" w:hAnsi="Calibri" w:cs="Calibri"/>
         </w:rPr>
         <w:t>Technical and Software Resources</w:t>
       </w:r>
@@ -6696,8 +6636,6 @@
       <w:r>
         <w:rPr>
           <w:rFonts w:ascii="Calibri" w:hAnsi="Calibri" w:cs="Calibri"/>
-          <w:b/>
-          <w:bCs/>
         </w:rPr>
         <w:t>Development Tools:</w:t>
       </w:r>
@@ -6767,16 +6705,8 @@
       <w:r>
         <w:rPr>
           <w:rFonts w:ascii="Calibri" w:hAnsi="Calibri" w:cs="Calibri"/>
-          <w:b/>
-          <w:bCs/>
-        </w:rPr>
-        <w:t>CMS Platform:</w:t>
-      </w:r>
-      <w:r>
-        <w:rPr>
-          <w:rFonts w:ascii="Calibri" w:hAnsi="Calibri" w:cs="Calibri"/>
-        </w:rPr>
-        <w:t xml:space="preserve"> </w:t>
+        </w:rPr>
+        <w:t xml:space="preserve">CMS Platform: </w:t>
       </w:r>
       <w:proofErr w:type="spellStart"/>
       <w:r>
@@ -6806,16 +6736,8 @@
       <w:r>
         <w:rPr>
           <w:rFonts w:ascii="Calibri" w:hAnsi="Calibri" w:cs="Calibri"/>
-          <w:b/>
-          <w:bCs/>
-        </w:rPr>
-        <w:t>Design Tools:</w:t>
-      </w:r>
-      <w:r>
-        <w:rPr>
-          <w:rFonts w:ascii="Calibri" w:hAnsi="Calibri" w:cs="Calibri"/>
-        </w:rPr>
-        <w:t xml:space="preserve"> Figma or Adobe XD</w:t>
+        </w:rPr>
+        <w:t>Design Tools: Figma or Adobe XD</w:t>
       </w:r>
     </w:p>
     <w:p>
@@ -6831,8 +6753,6 @@
       <w:r>
         <w:rPr>
           <w:rFonts w:ascii="Calibri" w:hAnsi="Calibri" w:cs="Calibri"/>
-          <w:b/>
-          <w:bCs/>
         </w:rPr>
         <w:t>Hosting and Domain:</w:t>
       </w:r>
@@ -6884,8 +6804,6 @@
       <w:r>
         <w:rPr>
           <w:rFonts w:ascii="Calibri" w:hAnsi="Calibri" w:cs="Calibri"/>
-          <w:b/>
-          <w:bCs/>
         </w:rPr>
         <w:t>Testing Resources:</w:t>
       </w:r>
@@ -6945,15 +6863,11 @@
       <w:pPr>
         <w:rPr>
           <w:rFonts w:ascii="Calibri" w:hAnsi="Calibri" w:cs="Calibri"/>
-          <w:b/>
-          <w:bCs/>
-        </w:rPr>
-      </w:pPr>
-      <w:r>
-        <w:rPr>
-          <w:rFonts w:ascii="Calibri" w:hAnsi="Calibri" w:cs="Calibri"/>
-          <w:b/>
-          <w:bCs/>
+        </w:rPr>
+      </w:pPr>
+      <w:r>
+        <w:rPr>
+          <w:rFonts w:ascii="Calibri" w:hAnsi="Calibri" w:cs="Calibri"/>
         </w:rPr>
         <w:t>Equipment</w:t>
       </w:r>
@@ -7032,7 +6946,15 @@
       </w:r>
     </w:p>
     <w:p>
-      <w:r>
+      <w:pPr>
+        <w:rPr>
+          <w:rFonts w:ascii="Calibri" w:hAnsi="Calibri" w:cs="Calibri"/>
+        </w:rPr>
+      </w:pPr>
+      <w:r>
+        <w:rPr>
+          <w:rFonts w:ascii="Calibri" w:hAnsi="Calibri" w:cs="Calibri"/>
+        </w:rPr>
         <w:t>The following risks have been identified for the artofest.com project, along with mitigation strategies:</w:t>
       </w:r>
     </w:p>
@@ -7043,9 +6965,9 @@
         <w:tblLook w:val="04A0" w:firstRow="1" w:lastRow="0" w:firstColumn="1" w:lastColumn="0" w:noHBand="0" w:noVBand="1"/>
       </w:tblPr>
       <w:tblGrid>
-        <w:gridCol w:w="3550"/>
-        <w:gridCol w:w="1869"/>
-        <w:gridCol w:w="3597"/>
+        <w:gridCol w:w="3569"/>
+        <w:gridCol w:w="1832"/>
+        <w:gridCol w:w="3615"/>
       </w:tblGrid>
       <w:tr>
         <w:trPr>
@@ -7061,12 +6983,14 @@
             <w:pPr>
               <w:spacing w:after="160"/>
               <w:rPr>
+                <w:rFonts w:ascii="Calibri" w:hAnsi="Calibri" w:cs="Calibri"/>
                 <w:b w:val="0"/>
                 <w:bCs w:val="0"/>
               </w:rPr>
             </w:pPr>
             <w:r>
               <w:rPr>
+                <w:rFonts w:ascii="Calibri" w:hAnsi="Calibri" w:cs="Calibri"/>
                 <w:b w:val="0"/>
                 <w:bCs w:val="0"/>
               </w:rPr>
@@ -7084,12 +7008,14 @@
               <w:spacing w:after="160"/>
               <w:cnfStyle w:val="100000000000" w:firstRow="1" w:lastRow="0" w:firstColumn="0" w:lastColumn="0" w:oddVBand="0" w:evenVBand="0" w:oddHBand="0" w:evenHBand="0" w:firstRowFirstColumn="0" w:firstRowLastColumn="0" w:lastRowFirstColumn="0" w:lastRowLastColumn="0"/>
               <w:rPr>
+                <w:rFonts w:ascii="Calibri" w:hAnsi="Calibri" w:cs="Calibri"/>
                 <w:b w:val="0"/>
                 <w:bCs w:val="0"/>
               </w:rPr>
             </w:pPr>
             <w:r>
               <w:rPr>
+                <w:rFonts w:ascii="Calibri" w:hAnsi="Calibri" w:cs="Calibri"/>
                 <w:b w:val="0"/>
                 <w:bCs w:val="0"/>
               </w:rPr>
@@ -7107,12 +7033,14 @@
               <w:spacing w:after="160"/>
               <w:cnfStyle w:val="100000000000" w:firstRow="1" w:lastRow="0" w:firstColumn="0" w:lastColumn="0" w:oddVBand="0" w:evenVBand="0" w:oddHBand="0" w:evenHBand="0" w:firstRowFirstColumn="0" w:firstRowLastColumn="0" w:lastRowFirstColumn="0" w:lastRowLastColumn="0"/>
               <w:rPr>
+                <w:rFonts w:ascii="Calibri" w:hAnsi="Calibri" w:cs="Calibri"/>
                 <w:b w:val="0"/>
                 <w:bCs w:val="0"/>
               </w:rPr>
             </w:pPr>
             <w:r>
               <w:rPr>
+                <w:rFonts w:ascii="Calibri" w:hAnsi="Calibri" w:cs="Calibri"/>
                 <w:b w:val="0"/>
                 <w:bCs w:val="0"/>
               </w:rPr>
@@ -7135,12 +7063,14 @@
             <w:pPr>
               <w:spacing w:after="160"/>
               <w:rPr>
+                <w:rFonts w:ascii="Calibri" w:hAnsi="Calibri" w:cs="Calibri"/>
                 <w:b w:val="0"/>
                 <w:bCs w:val="0"/>
               </w:rPr>
             </w:pPr>
             <w:r>
               <w:rPr>
+                <w:rFonts w:ascii="Calibri" w:hAnsi="Calibri" w:cs="Calibri"/>
                 <w:b w:val="0"/>
                 <w:bCs w:val="0"/>
               </w:rPr>
@@ -7157,8 +7087,14 @@
             <w:pPr>
               <w:spacing w:after="160"/>
               <w:cnfStyle w:val="000000100000" w:firstRow="0" w:lastRow="0" w:firstColumn="0" w:lastColumn="0" w:oddVBand="0" w:evenVBand="0" w:oddHBand="1" w:evenHBand="0" w:firstRowFirstColumn="0" w:firstRowLastColumn="0" w:lastRowFirstColumn="0" w:lastRowLastColumn="0"/>
+              <w:rPr>
+                <w:rFonts w:ascii="Calibri" w:hAnsi="Calibri" w:cs="Calibri"/>
+              </w:rPr>
             </w:pPr>
             <w:r>
+              <w:rPr>
+                <w:rFonts w:ascii="Calibri" w:hAnsi="Calibri" w:cs="Calibri"/>
+              </w:rPr>
               <w:t>Delays to admin features</w:t>
             </w:r>
           </w:p>
@@ -7172,8 +7108,14 @@
             <w:pPr>
               <w:spacing w:after="160"/>
               <w:cnfStyle w:val="000000100000" w:firstRow="0" w:lastRow="0" w:firstColumn="0" w:lastColumn="0" w:oddVBand="0" w:evenVBand="0" w:oddHBand="1" w:evenHBand="0" w:firstRowFirstColumn="0" w:firstRowLastColumn="0" w:lastRowFirstColumn="0" w:lastRowLastColumn="0"/>
+              <w:rPr>
+                <w:rFonts w:ascii="Calibri" w:hAnsi="Calibri" w:cs="Calibri"/>
+              </w:rPr>
             </w:pPr>
             <w:r>
+              <w:rPr>
+                <w:rFonts w:ascii="Calibri" w:hAnsi="Calibri" w:cs="Calibri"/>
+              </w:rPr>
               <w:t>Choose a proven CMS; test early; modular integration</w:t>
             </w:r>
           </w:p>
@@ -7190,12 +7132,14 @@
             <w:pPr>
               <w:spacing w:after="160"/>
               <w:rPr>
+                <w:rFonts w:ascii="Calibri" w:hAnsi="Calibri" w:cs="Calibri"/>
                 <w:b w:val="0"/>
                 <w:bCs w:val="0"/>
               </w:rPr>
             </w:pPr>
             <w:r>
               <w:rPr>
+                <w:rFonts w:ascii="Calibri" w:hAnsi="Calibri" w:cs="Calibri"/>
                 <w:b w:val="0"/>
                 <w:bCs w:val="0"/>
               </w:rPr>
@@ -7212,8 +7156,14 @@
             <w:pPr>
               <w:spacing w:after="160"/>
               <w:cnfStyle w:val="000000000000" w:firstRow="0" w:lastRow="0" w:firstColumn="0" w:lastColumn="0" w:oddVBand="0" w:evenVBand="0" w:oddHBand="0" w:evenHBand="0" w:firstRowFirstColumn="0" w:firstRowLastColumn="0" w:lastRowFirstColumn="0" w:lastRowLastColumn="0"/>
+              <w:rPr>
+                <w:rFonts w:ascii="Calibri" w:hAnsi="Calibri" w:cs="Calibri"/>
+              </w:rPr>
             </w:pPr>
             <w:r>
+              <w:rPr>
+                <w:rFonts w:ascii="Calibri" w:hAnsi="Calibri" w:cs="Calibri"/>
+              </w:rPr>
               <w:t>Feature limitations</w:t>
             </w:r>
           </w:p>
@@ -7227,8 +7177,14 @@
             <w:pPr>
               <w:spacing w:after="160"/>
               <w:cnfStyle w:val="000000000000" w:firstRow="0" w:lastRow="0" w:firstColumn="0" w:lastColumn="0" w:oddVBand="0" w:evenVBand="0" w:oddHBand="0" w:evenHBand="0" w:firstRowFirstColumn="0" w:firstRowLastColumn="0" w:lastRowFirstColumn="0" w:lastRowLastColumn="0"/>
+              <w:rPr>
+                <w:rFonts w:ascii="Calibri" w:hAnsi="Calibri" w:cs="Calibri"/>
+              </w:rPr>
             </w:pPr>
             <w:r>
+              <w:rPr>
+                <w:rFonts w:ascii="Calibri" w:hAnsi="Calibri" w:cs="Calibri"/>
+              </w:rPr>
               <w:t>Implement APIs in later phases; ensure fallback functionality</w:t>
             </w:r>
           </w:p>
@@ -7248,12 +7204,14 @@
             <w:pPr>
               <w:spacing w:after="160"/>
               <w:rPr>
+                <w:rFonts w:ascii="Calibri" w:hAnsi="Calibri" w:cs="Calibri"/>
                 <w:b w:val="0"/>
                 <w:bCs w:val="0"/>
               </w:rPr>
             </w:pPr>
             <w:r>
               <w:rPr>
+                <w:rFonts w:ascii="Calibri" w:hAnsi="Calibri" w:cs="Calibri"/>
                 <w:b w:val="0"/>
                 <w:bCs w:val="0"/>
               </w:rPr>
@@ -7270,8 +7228,14 @@
             <w:pPr>
               <w:spacing w:after="160"/>
               <w:cnfStyle w:val="000000100000" w:firstRow="0" w:lastRow="0" w:firstColumn="0" w:lastColumn="0" w:oddVBand="0" w:evenVBand="0" w:oddHBand="1" w:evenHBand="0" w:firstRowFirstColumn="0" w:firstRowLastColumn="0" w:lastRowFirstColumn="0" w:lastRowLastColumn="0"/>
+              <w:rPr>
+                <w:rFonts w:ascii="Calibri" w:hAnsi="Calibri" w:cs="Calibri"/>
+              </w:rPr>
             </w:pPr>
             <w:r>
+              <w:rPr>
+                <w:rFonts w:ascii="Calibri" w:hAnsi="Calibri" w:cs="Calibri"/>
+              </w:rPr>
               <w:t>Slow loading times</w:t>
             </w:r>
           </w:p>
@@ -7285,8 +7249,14 @@
             <w:pPr>
               <w:spacing w:after="160"/>
               <w:cnfStyle w:val="000000100000" w:firstRow="0" w:lastRow="0" w:firstColumn="0" w:lastColumn="0" w:oddVBand="0" w:evenVBand="0" w:oddHBand="1" w:evenHBand="0" w:firstRowFirstColumn="0" w:firstRowLastColumn="0" w:lastRowFirstColumn="0" w:lastRowLastColumn="0"/>
+              <w:rPr>
+                <w:rFonts w:ascii="Calibri" w:hAnsi="Calibri" w:cs="Calibri"/>
+              </w:rPr>
             </w:pPr>
             <w:r>
+              <w:rPr>
+                <w:rFonts w:ascii="Calibri" w:hAnsi="Calibri" w:cs="Calibri"/>
+              </w:rPr>
               <w:t>Optimise assets; use CDNs; test site performance regularly</w:t>
             </w:r>
           </w:p>
@@ -7294,7 +7264,15 @@
       </w:tr>
     </w:tbl>
     <w:p>
-      <w:r>
+      <w:pPr>
+        <w:rPr>
+          <w:rFonts w:ascii="Calibri" w:hAnsi="Calibri" w:cs="Calibri"/>
+        </w:rPr>
+      </w:pPr>
+      <w:r>
+        <w:rPr>
+          <w:rFonts w:ascii="Calibri" w:hAnsi="Calibri" w:cs="Calibri"/>
+        </w:rPr>
         <w:t>Project Management Risks</w:t>
       </w:r>
     </w:p>
@@ -7305,9 +7283,9 @@
         <w:tblLook w:val="04A0" w:firstRow="1" w:lastRow="0" w:firstColumn="1" w:lastColumn="0" w:noHBand="0" w:noVBand="1"/>
       </w:tblPr>
       <w:tblGrid>
-        <w:gridCol w:w="2150"/>
-        <w:gridCol w:w="1853"/>
-        <w:gridCol w:w="5013"/>
+        <w:gridCol w:w="2122"/>
+        <w:gridCol w:w="1822"/>
+        <w:gridCol w:w="5072"/>
       </w:tblGrid>
       <w:tr>
         <w:trPr>
@@ -7323,12 +7301,14 @@
             <w:pPr>
               <w:spacing w:after="160"/>
               <w:rPr>
+                <w:rFonts w:ascii="Calibri" w:hAnsi="Calibri" w:cs="Calibri"/>
                 <w:b w:val="0"/>
                 <w:bCs w:val="0"/>
               </w:rPr>
             </w:pPr>
             <w:r>
               <w:rPr>
+                <w:rFonts w:ascii="Calibri" w:hAnsi="Calibri" w:cs="Calibri"/>
                 <w:b w:val="0"/>
                 <w:bCs w:val="0"/>
               </w:rPr>
@@ -7346,12 +7326,14 @@
               <w:spacing w:after="160"/>
               <w:cnfStyle w:val="100000000000" w:firstRow="1" w:lastRow="0" w:firstColumn="0" w:lastColumn="0" w:oddVBand="0" w:evenVBand="0" w:oddHBand="0" w:evenHBand="0" w:firstRowFirstColumn="0" w:firstRowLastColumn="0" w:lastRowFirstColumn="0" w:lastRowLastColumn="0"/>
               <w:rPr>
+                <w:rFonts w:ascii="Calibri" w:hAnsi="Calibri" w:cs="Calibri"/>
                 <w:b w:val="0"/>
                 <w:bCs w:val="0"/>
               </w:rPr>
             </w:pPr>
             <w:r>
               <w:rPr>
+                <w:rFonts w:ascii="Calibri" w:hAnsi="Calibri" w:cs="Calibri"/>
                 <w:b w:val="0"/>
                 <w:bCs w:val="0"/>
               </w:rPr>
@@ -7369,12 +7351,14 @@
               <w:spacing w:after="160"/>
               <w:cnfStyle w:val="100000000000" w:firstRow="1" w:lastRow="0" w:firstColumn="0" w:lastColumn="0" w:oddVBand="0" w:evenVBand="0" w:oddHBand="0" w:evenHBand="0" w:firstRowFirstColumn="0" w:firstRowLastColumn="0" w:lastRowFirstColumn="0" w:lastRowLastColumn="0"/>
               <w:rPr>
+                <w:rFonts w:ascii="Calibri" w:hAnsi="Calibri" w:cs="Calibri"/>
                 <w:b w:val="0"/>
                 <w:bCs w:val="0"/>
               </w:rPr>
             </w:pPr>
             <w:r>
               <w:rPr>
+                <w:rFonts w:ascii="Calibri" w:hAnsi="Calibri" w:cs="Calibri"/>
                 <w:b w:val="0"/>
                 <w:bCs w:val="0"/>
               </w:rPr>
@@ -7397,12 +7381,14 @@
             <w:pPr>
               <w:spacing w:after="160"/>
               <w:rPr>
+                <w:rFonts w:ascii="Calibri" w:hAnsi="Calibri" w:cs="Calibri"/>
                 <w:b w:val="0"/>
                 <w:bCs w:val="0"/>
               </w:rPr>
             </w:pPr>
             <w:r>
               <w:rPr>
+                <w:rFonts w:ascii="Calibri" w:hAnsi="Calibri" w:cs="Calibri"/>
                 <w:b w:val="0"/>
                 <w:bCs w:val="0"/>
               </w:rPr>
@@ -7419,8 +7405,14 @@
             <w:pPr>
               <w:spacing w:after="160"/>
               <w:cnfStyle w:val="000000100000" w:firstRow="0" w:lastRow="0" w:firstColumn="0" w:lastColumn="0" w:oddVBand="0" w:evenVBand="0" w:oddHBand="1" w:evenHBand="0" w:firstRowFirstColumn="0" w:firstRowLastColumn="0" w:lastRowFirstColumn="0" w:lastRowLastColumn="0"/>
+              <w:rPr>
+                <w:rFonts w:ascii="Calibri" w:hAnsi="Calibri" w:cs="Calibri"/>
+              </w:rPr>
             </w:pPr>
             <w:r>
+              <w:rPr>
+                <w:rFonts w:ascii="Calibri" w:hAnsi="Calibri" w:cs="Calibri"/>
+              </w:rPr>
               <w:t>Project delay</w:t>
             </w:r>
           </w:p>
@@ -7434,8 +7426,14 @@
             <w:pPr>
               <w:spacing w:after="160"/>
               <w:cnfStyle w:val="000000100000" w:firstRow="0" w:lastRow="0" w:firstColumn="0" w:lastColumn="0" w:oddVBand="0" w:evenVBand="0" w:oddHBand="1" w:evenHBand="0" w:firstRowFirstColumn="0" w:firstRowLastColumn="0" w:lastRowFirstColumn="0" w:lastRowLastColumn="0"/>
+              <w:rPr>
+                <w:rFonts w:ascii="Calibri" w:hAnsi="Calibri" w:cs="Calibri"/>
+              </w:rPr>
             </w:pPr>
             <w:r>
+              <w:rPr>
+                <w:rFonts w:ascii="Calibri" w:hAnsi="Calibri" w:cs="Calibri"/>
+              </w:rPr>
               <w:t>Weekly progress reviews; task prioritisation; contingency time</w:t>
             </w:r>
           </w:p>
@@ -7452,12 +7450,14 @@
             <w:pPr>
               <w:spacing w:after="160"/>
               <w:rPr>
+                <w:rFonts w:ascii="Calibri" w:hAnsi="Calibri" w:cs="Calibri"/>
                 <w:b w:val="0"/>
                 <w:bCs w:val="0"/>
               </w:rPr>
             </w:pPr>
             <w:r>
               <w:rPr>
+                <w:rFonts w:ascii="Calibri" w:hAnsi="Calibri" w:cs="Calibri"/>
                 <w:b w:val="0"/>
                 <w:bCs w:val="0"/>
               </w:rPr>
@@ -7475,8 +7475,14 @@
             <w:pPr>
               <w:spacing w:after="160"/>
               <w:cnfStyle w:val="000000000000" w:firstRow="0" w:lastRow="0" w:firstColumn="0" w:lastColumn="0" w:oddVBand="0" w:evenVBand="0" w:oddHBand="0" w:evenHBand="0" w:firstRowFirstColumn="0" w:firstRowLastColumn="0" w:lastRowFirstColumn="0" w:lastRowLastColumn="0"/>
+              <w:rPr>
+                <w:rFonts w:ascii="Calibri" w:hAnsi="Calibri" w:cs="Calibri"/>
+              </w:rPr>
             </w:pPr>
             <w:r>
+              <w:rPr>
+                <w:rFonts w:ascii="Calibri" w:hAnsi="Calibri" w:cs="Calibri"/>
+              </w:rPr>
               <w:t>Increased workload</w:t>
             </w:r>
           </w:p>
@@ -7490,8 +7496,14 @@
             <w:pPr>
               <w:spacing w:after="160"/>
               <w:cnfStyle w:val="000000000000" w:firstRow="0" w:lastRow="0" w:firstColumn="0" w:lastColumn="0" w:oddVBand="0" w:evenVBand="0" w:oddHBand="0" w:evenHBand="0" w:firstRowFirstColumn="0" w:firstRowLastColumn="0" w:lastRowFirstColumn="0" w:lastRowLastColumn="0"/>
+              <w:rPr>
+                <w:rFonts w:ascii="Calibri" w:hAnsi="Calibri" w:cs="Calibri"/>
+              </w:rPr>
             </w:pPr>
             <w:r>
+              <w:rPr>
+                <w:rFonts w:ascii="Calibri" w:hAnsi="Calibri" w:cs="Calibri"/>
+              </w:rPr>
               <w:t>Approvals required for scope changes; change request process</w:t>
             </w:r>
           </w:p>
@@ -7499,7 +7511,15 @@
       </w:tr>
     </w:tbl>
     <w:p>
-      <w:r>
+      <w:pPr>
+        <w:rPr>
+          <w:rFonts w:ascii="Calibri" w:hAnsi="Calibri" w:cs="Calibri"/>
+        </w:rPr>
+      </w:pPr>
+      <w:r>
+        <w:rPr>
+          <w:rFonts w:ascii="Calibri" w:hAnsi="Calibri" w:cs="Calibri"/>
+        </w:rPr>
         <w:t>Human Resource Risks</w:t>
       </w:r>
     </w:p>
@@ -7510,9 +7530,9 @@
         <w:tblLook w:val="04A0" w:firstRow="1" w:lastRow="0" w:firstColumn="1" w:lastColumn="0" w:noHBand="0" w:noVBand="1"/>
       </w:tblPr>
       <w:tblGrid>
-        <w:gridCol w:w="2976"/>
-        <w:gridCol w:w="2269"/>
-        <w:gridCol w:w="3771"/>
+        <w:gridCol w:w="2944"/>
+        <w:gridCol w:w="2228"/>
+        <w:gridCol w:w="3844"/>
       </w:tblGrid>
       <w:tr>
         <w:trPr>
@@ -7528,12 +7548,14 @@
             <w:pPr>
               <w:spacing w:after="160"/>
               <w:rPr>
+                <w:rFonts w:ascii="Calibri" w:hAnsi="Calibri" w:cs="Calibri"/>
                 <w:b w:val="0"/>
                 <w:bCs w:val="0"/>
               </w:rPr>
             </w:pPr>
             <w:r>
               <w:rPr>
+                <w:rFonts w:ascii="Calibri" w:hAnsi="Calibri" w:cs="Calibri"/>
                 <w:b w:val="0"/>
                 <w:bCs w:val="0"/>
               </w:rPr>
@@ -7551,12 +7573,14 @@
               <w:spacing w:after="160"/>
               <w:cnfStyle w:val="100000000000" w:firstRow="1" w:lastRow="0" w:firstColumn="0" w:lastColumn="0" w:oddVBand="0" w:evenVBand="0" w:oddHBand="0" w:evenHBand="0" w:firstRowFirstColumn="0" w:firstRowLastColumn="0" w:lastRowFirstColumn="0" w:lastRowLastColumn="0"/>
               <w:rPr>
+                <w:rFonts w:ascii="Calibri" w:hAnsi="Calibri" w:cs="Calibri"/>
                 <w:b w:val="0"/>
                 <w:bCs w:val="0"/>
               </w:rPr>
             </w:pPr>
             <w:r>
               <w:rPr>
+                <w:rFonts w:ascii="Calibri" w:hAnsi="Calibri" w:cs="Calibri"/>
                 <w:b w:val="0"/>
                 <w:bCs w:val="0"/>
               </w:rPr>
@@ -7574,12 +7598,14 @@
               <w:spacing w:after="160"/>
               <w:cnfStyle w:val="100000000000" w:firstRow="1" w:lastRow="0" w:firstColumn="0" w:lastColumn="0" w:oddVBand="0" w:evenVBand="0" w:oddHBand="0" w:evenHBand="0" w:firstRowFirstColumn="0" w:firstRowLastColumn="0" w:lastRowFirstColumn="0" w:lastRowLastColumn="0"/>
               <w:rPr>
+                <w:rFonts w:ascii="Calibri" w:hAnsi="Calibri" w:cs="Calibri"/>
                 <w:b w:val="0"/>
                 <w:bCs w:val="0"/>
               </w:rPr>
             </w:pPr>
             <w:r>
               <w:rPr>
+                <w:rFonts w:ascii="Calibri" w:hAnsi="Calibri" w:cs="Calibri"/>
                 <w:b w:val="0"/>
                 <w:bCs w:val="0"/>
               </w:rPr>
@@ -7602,12 +7628,14 @@
             <w:pPr>
               <w:spacing w:after="160"/>
               <w:rPr>
+                <w:rFonts w:ascii="Calibri" w:hAnsi="Calibri" w:cs="Calibri"/>
                 <w:b w:val="0"/>
                 <w:bCs w:val="0"/>
               </w:rPr>
             </w:pPr>
             <w:r>
               <w:rPr>
+                <w:rFonts w:ascii="Calibri" w:hAnsi="Calibri" w:cs="Calibri"/>
                 <w:b w:val="0"/>
                 <w:bCs w:val="0"/>
               </w:rPr>
@@ -7624,8 +7652,14 @@
             <w:pPr>
               <w:spacing w:after="160"/>
               <w:cnfStyle w:val="000000100000" w:firstRow="0" w:lastRow="0" w:firstColumn="0" w:lastColumn="0" w:oddVBand="0" w:evenVBand="0" w:oddHBand="1" w:evenHBand="0" w:firstRowFirstColumn="0" w:firstRowLastColumn="0" w:lastRowFirstColumn="0" w:lastRowLastColumn="0"/>
+              <w:rPr>
+                <w:rFonts w:ascii="Calibri" w:hAnsi="Calibri" w:cs="Calibri"/>
+              </w:rPr>
             </w:pPr>
             <w:r>
+              <w:rPr>
+                <w:rFonts w:ascii="Calibri" w:hAnsi="Calibri" w:cs="Calibri"/>
+              </w:rPr>
               <w:t>Slowed development</w:t>
             </w:r>
           </w:p>
@@ -7639,8 +7673,14 @@
             <w:pPr>
               <w:spacing w:after="160"/>
               <w:cnfStyle w:val="000000100000" w:firstRow="0" w:lastRow="0" w:firstColumn="0" w:lastColumn="0" w:oddVBand="0" w:evenVBand="0" w:oddHBand="1" w:evenHBand="0" w:firstRowFirstColumn="0" w:firstRowLastColumn="0" w:lastRowFirstColumn="0" w:lastRowLastColumn="0"/>
+              <w:rPr>
+                <w:rFonts w:ascii="Calibri" w:hAnsi="Calibri" w:cs="Calibri"/>
+              </w:rPr>
             </w:pPr>
             <w:r>
+              <w:rPr>
+                <w:rFonts w:ascii="Calibri" w:hAnsi="Calibri" w:cs="Calibri"/>
+              </w:rPr>
               <w:t>Cross-training between roles; shared documentation</w:t>
             </w:r>
           </w:p>
@@ -7657,12 +7697,14 @@
             <w:pPr>
               <w:spacing w:after="160"/>
               <w:rPr>
+                <w:rFonts w:ascii="Calibri" w:hAnsi="Calibri" w:cs="Calibri"/>
                 <w:b w:val="0"/>
                 <w:bCs w:val="0"/>
               </w:rPr>
             </w:pPr>
             <w:r>
               <w:rPr>
+                <w:rFonts w:ascii="Calibri" w:hAnsi="Calibri" w:cs="Calibri"/>
                 <w:b w:val="0"/>
                 <w:bCs w:val="0"/>
               </w:rPr>
@@ -7679,8 +7721,14 @@
             <w:pPr>
               <w:spacing w:after="160"/>
               <w:cnfStyle w:val="000000000000" w:firstRow="0" w:lastRow="0" w:firstColumn="0" w:lastColumn="0" w:oddVBand="0" w:evenVBand="0" w:oddHBand="0" w:evenHBand="0" w:firstRowFirstColumn="0" w:firstRowLastColumn="0" w:lastRowFirstColumn="0" w:lastRowLastColumn="0"/>
+              <w:rPr>
+                <w:rFonts w:ascii="Calibri" w:hAnsi="Calibri" w:cs="Calibri"/>
+              </w:rPr>
             </w:pPr>
             <w:r>
+              <w:rPr>
+                <w:rFonts w:ascii="Calibri" w:hAnsi="Calibri" w:cs="Calibri"/>
+              </w:rPr>
               <w:t>Incorrect implementation</w:t>
             </w:r>
           </w:p>
@@ -7694,8 +7742,14 @@
             <w:pPr>
               <w:spacing w:after="160"/>
               <w:cnfStyle w:val="000000000000" w:firstRow="0" w:lastRow="0" w:firstColumn="0" w:lastColumn="0" w:oddVBand="0" w:evenVBand="0" w:oddHBand="0" w:evenHBand="0" w:firstRowFirstColumn="0" w:firstRowLastColumn="0" w:lastRowFirstColumn="0" w:lastRowLastColumn="0"/>
+              <w:rPr>
+                <w:rFonts w:ascii="Calibri" w:hAnsi="Calibri" w:cs="Calibri"/>
+              </w:rPr>
             </w:pPr>
             <w:r>
+              <w:rPr>
+                <w:rFonts w:ascii="Calibri" w:hAnsi="Calibri" w:cs="Calibri"/>
+              </w:rPr>
               <w:t>Regular meetings; written confirmations of changes</w:t>
             </w:r>
           </w:p>
@@ -7703,7 +7757,15 @@
       </w:tr>
     </w:tbl>
     <w:p>
-      <w:r>
+      <w:pPr>
+        <w:rPr>
+          <w:rFonts w:ascii="Calibri" w:hAnsi="Calibri" w:cs="Calibri"/>
+        </w:rPr>
+      </w:pPr>
+      <w:r>
+        <w:rPr>
+          <w:rFonts w:ascii="Calibri" w:hAnsi="Calibri" w:cs="Calibri"/>
+        </w:rPr>
         <w:t>Security Risks</w:t>
       </w:r>
     </w:p>
@@ -7714,9 +7776,9 @@
         <w:tblLook w:val="04A0" w:firstRow="1" w:lastRow="0" w:firstColumn="1" w:lastColumn="0" w:noHBand="0" w:noVBand="1"/>
       </w:tblPr>
       <w:tblGrid>
-        <w:gridCol w:w="2361"/>
-        <w:gridCol w:w="1549"/>
-        <w:gridCol w:w="5106"/>
+        <w:gridCol w:w="2338"/>
+        <w:gridCol w:w="1522"/>
+        <w:gridCol w:w="5156"/>
       </w:tblGrid>
       <w:tr>
         <w:trPr>
@@ -7732,12 +7794,14 @@
             <w:pPr>
               <w:spacing w:after="160"/>
               <w:rPr>
+                <w:rFonts w:ascii="Calibri" w:hAnsi="Calibri" w:cs="Calibri"/>
                 <w:b w:val="0"/>
                 <w:bCs w:val="0"/>
               </w:rPr>
             </w:pPr>
             <w:r>
               <w:rPr>
+                <w:rFonts w:ascii="Calibri" w:hAnsi="Calibri" w:cs="Calibri"/>
                 <w:b w:val="0"/>
                 <w:bCs w:val="0"/>
               </w:rPr>
@@ -7755,12 +7819,14 @@
               <w:spacing w:after="160"/>
               <w:cnfStyle w:val="100000000000" w:firstRow="1" w:lastRow="0" w:firstColumn="0" w:lastColumn="0" w:oddVBand="0" w:evenVBand="0" w:oddHBand="0" w:evenHBand="0" w:firstRowFirstColumn="0" w:firstRowLastColumn="0" w:lastRowFirstColumn="0" w:lastRowLastColumn="0"/>
               <w:rPr>
+                <w:rFonts w:ascii="Calibri" w:hAnsi="Calibri" w:cs="Calibri"/>
                 <w:b w:val="0"/>
                 <w:bCs w:val="0"/>
               </w:rPr>
             </w:pPr>
             <w:r>
               <w:rPr>
+                <w:rFonts w:ascii="Calibri" w:hAnsi="Calibri" w:cs="Calibri"/>
                 <w:b w:val="0"/>
                 <w:bCs w:val="0"/>
               </w:rPr>
@@ -7778,12 +7844,14 @@
               <w:spacing w:after="160"/>
               <w:cnfStyle w:val="100000000000" w:firstRow="1" w:lastRow="0" w:firstColumn="0" w:lastColumn="0" w:oddVBand="0" w:evenVBand="0" w:oddHBand="0" w:evenHBand="0" w:firstRowFirstColumn="0" w:firstRowLastColumn="0" w:lastRowFirstColumn="0" w:lastRowLastColumn="0"/>
               <w:rPr>
+                <w:rFonts w:ascii="Calibri" w:hAnsi="Calibri" w:cs="Calibri"/>
                 <w:b w:val="0"/>
                 <w:bCs w:val="0"/>
               </w:rPr>
             </w:pPr>
             <w:r>
               <w:rPr>
+                <w:rFonts w:ascii="Calibri" w:hAnsi="Calibri" w:cs="Calibri"/>
                 <w:b w:val="0"/>
                 <w:bCs w:val="0"/>
               </w:rPr>
@@ -7806,12 +7874,14 @@
             <w:pPr>
               <w:spacing w:after="160"/>
               <w:rPr>
+                <w:rFonts w:ascii="Calibri" w:hAnsi="Calibri" w:cs="Calibri"/>
                 <w:b w:val="0"/>
                 <w:bCs w:val="0"/>
               </w:rPr>
             </w:pPr>
             <w:r>
               <w:rPr>
+                <w:rFonts w:ascii="Calibri" w:hAnsi="Calibri" w:cs="Calibri"/>
                 <w:b w:val="0"/>
                 <w:bCs w:val="0"/>
               </w:rPr>
@@ -7828,8 +7898,14 @@
             <w:pPr>
               <w:spacing w:after="160"/>
               <w:cnfStyle w:val="000000100000" w:firstRow="0" w:lastRow="0" w:firstColumn="0" w:lastColumn="0" w:oddVBand="0" w:evenVBand="0" w:oddHBand="1" w:evenHBand="0" w:firstRowFirstColumn="0" w:firstRowLastColumn="0" w:lastRowFirstColumn="0" w:lastRowLastColumn="0"/>
+              <w:rPr>
+                <w:rFonts w:ascii="Calibri" w:hAnsi="Calibri" w:cs="Calibri"/>
+              </w:rPr>
             </w:pPr>
             <w:r>
+              <w:rPr>
+                <w:rFonts w:ascii="Calibri" w:hAnsi="Calibri" w:cs="Calibri"/>
+              </w:rPr>
               <w:t>Loss of user trust</w:t>
             </w:r>
           </w:p>
@@ -7843,8 +7919,14 @@
             <w:pPr>
               <w:spacing w:after="160"/>
               <w:cnfStyle w:val="000000100000" w:firstRow="0" w:lastRow="0" w:firstColumn="0" w:lastColumn="0" w:oddVBand="0" w:evenVBand="0" w:oddHBand="1" w:evenHBand="0" w:firstRowFirstColumn="0" w:firstRowLastColumn="0" w:lastRowFirstColumn="0" w:lastRowLastColumn="0"/>
+              <w:rPr>
+                <w:rFonts w:ascii="Calibri" w:hAnsi="Calibri" w:cs="Calibri"/>
+              </w:rPr>
             </w:pPr>
             <w:r>
+              <w:rPr>
+                <w:rFonts w:ascii="Calibri" w:hAnsi="Calibri" w:cs="Calibri"/>
+              </w:rPr>
               <w:t>Follow security best practices; input validation; HTTPS; secure storage</w:t>
             </w:r>
           </w:p>
@@ -7876,6 +7958,327 @@
         <w:t>Communication Plan</w:t>
       </w:r>
       <w:bookmarkEnd w:id="17"/>
+    </w:p>
+    <w:p>
+      <w:pPr>
+        <w:rPr>
+          <w:rFonts w:ascii="Calibri" w:hAnsi="Calibri" w:cs="Calibri"/>
+        </w:rPr>
+      </w:pPr>
+      <w:r>
+        <w:rPr>
+          <w:rFonts w:ascii="Calibri" w:hAnsi="Calibri" w:cs="Calibri"/>
+        </w:rPr>
+        <w:t>Effective communication is essential for aligning stakeholders, tracking progress, and ensuring the successful delivery of the project.</w:t>
+      </w:r>
+    </w:p>
+    <w:p>
+      <w:pPr>
+        <w:rPr>
+          <w:rFonts w:ascii="Calibri" w:hAnsi="Calibri" w:cs="Calibri"/>
+        </w:rPr>
+      </w:pPr>
+      <w:r>
+        <w:rPr>
+          <w:rFonts w:ascii="Calibri" w:hAnsi="Calibri" w:cs="Calibri"/>
+        </w:rPr>
+        <w:t>Communication Methods</w:t>
+      </w:r>
+    </w:p>
+    <w:p>
+      <w:pPr>
+        <w:numPr>
+          <w:ilvl w:val="0"/>
+          <w:numId w:val="41"/>
+        </w:numPr>
+        <w:rPr>
+          <w:rFonts w:ascii="Calibri" w:hAnsi="Calibri" w:cs="Calibri"/>
+        </w:rPr>
+      </w:pPr>
+      <w:r>
+        <w:rPr>
+          <w:rFonts w:ascii="Calibri" w:hAnsi="Calibri" w:cs="Calibri"/>
+        </w:rPr>
+        <w:t>Weekly Team Meetings:</w:t>
+      </w:r>
+    </w:p>
+    <w:p>
+      <w:pPr>
+        <w:numPr>
+          <w:ilvl w:val="1"/>
+          <w:numId w:val="41"/>
+        </w:numPr>
+        <w:rPr>
+          <w:rFonts w:ascii="Calibri" w:hAnsi="Calibri" w:cs="Calibri"/>
+        </w:rPr>
+      </w:pPr>
+      <w:r>
+        <w:rPr>
+          <w:rFonts w:ascii="Calibri" w:hAnsi="Calibri" w:cs="Calibri"/>
+        </w:rPr>
+        <w:t>Review progress, discuss blockers, assign tasks.</w:t>
+      </w:r>
+    </w:p>
+    <w:p>
+      <w:pPr>
+        <w:numPr>
+          <w:ilvl w:val="0"/>
+          <w:numId w:val="41"/>
+        </w:numPr>
+        <w:rPr>
+          <w:rFonts w:ascii="Calibri" w:hAnsi="Calibri" w:cs="Calibri"/>
+        </w:rPr>
+      </w:pPr>
+      <w:r>
+        <w:rPr>
+          <w:rFonts w:ascii="Calibri" w:hAnsi="Calibri" w:cs="Calibri"/>
+        </w:rPr>
+        <w:t>Client Meetings (Bi-weekly):</w:t>
+      </w:r>
+    </w:p>
+    <w:p>
+      <w:pPr>
+        <w:numPr>
+          <w:ilvl w:val="1"/>
+          <w:numId w:val="41"/>
+        </w:numPr>
+        <w:rPr>
+          <w:rFonts w:ascii="Calibri" w:hAnsi="Calibri" w:cs="Calibri"/>
+        </w:rPr>
+      </w:pPr>
+      <w:r>
+        <w:rPr>
+          <w:rFonts w:ascii="Calibri" w:hAnsi="Calibri" w:cs="Calibri"/>
+        </w:rPr>
+        <w:t>Present updates, gather feedback, confirm requirements.</w:t>
+      </w:r>
+    </w:p>
+    <w:p>
+      <w:pPr>
+        <w:numPr>
+          <w:ilvl w:val="0"/>
+          <w:numId w:val="41"/>
+        </w:numPr>
+        <w:rPr>
+          <w:rFonts w:ascii="Calibri" w:hAnsi="Calibri" w:cs="Calibri"/>
+        </w:rPr>
+      </w:pPr>
+      <w:r>
+        <w:rPr>
+          <w:rFonts w:ascii="Calibri" w:hAnsi="Calibri" w:cs="Calibri"/>
+        </w:rPr>
+        <w:t>Supervisor Meetings:</w:t>
+      </w:r>
+    </w:p>
+    <w:p>
+      <w:pPr>
+        <w:numPr>
+          <w:ilvl w:val="1"/>
+          <w:numId w:val="41"/>
+        </w:numPr>
+        <w:rPr>
+          <w:rFonts w:ascii="Calibri" w:hAnsi="Calibri" w:cs="Calibri"/>
+        </w:rPr>
+      </w:pPr>
+      <w:r>
+        <w:rPr>
+          <w:rFonts w:ascii="Calibri" w:hAnsi="Calibri" w:cs="Calibri"/>
+        </w:rPr>
+        <w:t>Scheduled check-ins for academic guidance and quality assurance.</w:t>
+      </w:r>
+    </w:p>
+    <w:p>
+      <w:pPr>
+        <w:numPr>
+          <w:ilvl w:val="0"/>
+          <w:numId w:val="41"/>
+        </w:numPr>
+        <w:rPr>
+          <w:rFonts w:ascii="Calibri" w:hAnsi="Calibri" w:cs="Calibri"/>
+        </w:rPr>
+      </w:pPr>
+      <w:r>
+        <w:rPr>
+          <w:rFonts w:ascii="Calibri" w:hAnsi="Calibri" w:cs="Calibri"/>
+        </w:rPr>
+        <w:t>Daily Developer Stand-ups (informal):</w:t>
+      </w:r>
+    </w:p>
+    <w:p>
+      <w:pPr>
+        <w:numPr>
+          <w:ilvl w:val="1"/>
+          <w:numId w:val="41"/>
+        </w:numPr>
+        <w:rPr>
+          <w:rFonts w:ascii="Calibri" w:hAnsi="Calibri" w:cs="Calibri"/>
+        </w:rPr>
+      </w:pPr>
+      <w:r>
+        <w:rPr>
+          <w:rFonts w:ascii="Calibri" w:hAnsi="Calibri" w:cs="Calibri"/>
+        </w:rPr>
+        <w:t>Quick syncs to maintain development alignment.</w:t>
+      </w:r>
+    </w:p>
+    <w:p>
+      <w:pPr>
+        <w:rPr>
+          <w:rFonts w:ascii="Calibri" w:hAnsi="Calibri" w:cs="Calibri"/>
+        </w:rPr>
+      </w:pPr>
+      <w:r>
+        <w:rPr>
+          <w:rFonts w:ascii="Calibri" w:hAnsi="Calibri" w:cs="Calibri"/>
+        </w:rPr>
+        <w:t>Communication Channels</w:t>
+      </w:r>
+    </w:p>
+    <w:p>
+      <w:pPr>
+        <w:numPr>
+          <w:ilvl w:val="0"/>
+          <w:numId w:val="42"/>
+        </w:numPr>
+        <w:rPr>
+          <w:rFonts w:ascii="Calibri" w:hAnsi="Calibri" w:cs="Calibri"/>
+        </w:rPr>
+      </w:pPr>
+      <w:r>
+        <w:rPr>
+          <w:rFonts w:ascii="Calibri" w:hAnsi="Calibri" w:cs="Calibri"/>
+        </w:rPr>
+        <w:t>Email: Official communications and documentation.</w:t>
+      </w:r>
+    </w:p>
+    <w:p>
+      <w:pPr>
+        <w:numPr>
+          <w:ilvl w:val="0"/>
+          <w:numId w:val="42"/>
+        </w:numPr>
+        <w:rPr>
+          <w:rFonts w:ascii="Calibri" w:hAnsi="Calibri" w:cs="Calibri"/>
+        </w:rPr>
+      </w:pPr>
+      <w:r>
+        <w:rPr>
+          <w:rFonts w:ascii="Calibri" w:hAnsi="Calibri" w:cs="Calibri"/>
+        </w:rPr>
+        <w:t>Microsoft Teams / Zoom: Virtual meetings and presentations.</w:t>
+      </w:r>
+    </w:p>
+    <w:p>
+      <w:pPr>
+        <w:numPr>
+          <w:ilvl w:val="0"/>
+          <w:numId w:val="42"/>
+        </w:numPr>
+        <w:rPr>
+          <w:rFonts w:ascii="Calibri" w:hAnsi="Calibri" w:cs="Calibri"/>
+        </w:rPr>
+      </w:pPr>
+      <w:r>
+        <w:rPr>
+          <w:rFonts w:ascii="Calibri" w:hAnsi="Calibri" w:cs="Calibri"/>
+        </w:rPr>
+        <w:t>GitHub: Code discussions, pull request reviews, issue tracking.</w:t>
+      </w:r>
+    </w:p>
+    <w:p>
+      <w:pPr>
+        <w:numPr>
+          <w:ilvl w:val="0"/>
+          <w:numId w:val="42"/>
+        </w:numPr>
+        <w:rPr>
+          <w:rFonts w:ascii="Calibri" w:hAnsi="Calibri" w:cs="Calibri"/>
+        </w:rPr>
+      </w:pPr>
+      <w:r>
+        <w:rPr>
+          <w:rFonts w:ascii="Calibri" w:hAnsi="Calibri" w:cs="Calibri"/>
+        </w:rPr>
+        <w:lastRenderedPageBreak/>
+        <w:t>Snapchat group</w:t>
+      </w:r>
+      <w:r>
+        <w:rPr>
+          <w:rFonts w:ascii="Calibri" w:hAnsi="Calibri" w:cs="Calibri"/>
+        </w:rPr>
+        <w:t xml:space="preserve"> Chat: Quick updates and coordination (informal).</w:t>
+      </w:r>
+    </w:p>
+    <w:p>
+      <w:pPr>
+        <w:rPr>
+          <w:rFonts w:ascii="Calibri" w:hAnsi="Calibri" w:cs="Calibri"/>
+        </w:rPr>
+      </w:pPr>
+      <w:r>
+        <w:rPr>
+          <w:rFonts w:ascii="Calibri" w:hAnsi="Calibri" w:cs="Calibri"/>
+        </w:rPr>
+        <w:t>Reporting</w:t>
+      </w:r>
+    </w:p>
+    <w:p>
+      <w:pPr>
+        <w:numPr>
+          <w:ilvl w:val="0"/>
+          <w:numId w:val="43"/>
+        </w:numPr>
+        <w:rPr>
+          <w:rFonts w:ascii="Calibri" w:hAnsi="Calibri" w:cs="Calibri"/>
+        </w:rPr>
+      </w:pPr>
+      <w:r>
+        <w:rPr>
+          <w:rFonts w:ascii="Calibri" w:hAnsi="Calibri" w:cs="Calibri"/>
+        </w:rPr>
+        <w:t>Progress Reports: Submitted at major milestones.</w:t>
+      </w:r>
+    </w:p>
+    <w:p>
+      <w:pPr>
+        <w:numPr>
+          <w:ilvl w:val="0"/>
+          <w:numId w:val="43"/>
+        </w:numPr>
+        <w:rPr>
+          <w:rFonts w:ascii="Calibri" w:hAnsi="Calibri" w:cs="Calibri"/>
+        </w:rPr>
+      </w:pPr>
+      <w:r>
+        <w:rPr>
+          <w:rFonts w:ascii="Calibri" w:hAnsi="Calibri" w:cs="Calibri"/>
+        </w:rPr>
+        <w:t>Gantt Chart &amp; Project Timeline: Updated when milestones shift.</w:t>
+      </w:r>
+    </w:p>
+    <w:p>
+      <w:pPr>
+        <w:numPr>
+          <w:ilvl w:val="0"/>
+          <w:numId w:val="43"/>
+        </w:numPr>
+        <w:rPr>
+          <w:rFonts w:ascii="Calibri" w:hAnsi="Calibri" w:cs="Calibri"/>
+        </w:rPr>
+      </w:pPr>
+      <w:r>
+        <w:rPr>
+          <w:rFonts w:ascii="Calibri" w:hAnsi="Calibri" w:cs="Calibri"/>
+        </w:rPr>
+        <w:t>Issue Tracking: Logged through GitHub for transparency.</w:t>
+      </w:r>
+    </w:p>
+    <w:p>
+      <w:pPr>
+        <w:rPr>
+          <w:rFonts w:ascii="Calibri" w:hAnsi="Calibri" w:cs="Calibri"/>
+        </w:rPr>
+      </w:pPr>
     </w:p>
     <w:p>
       <w:pPr>
@@ -8132,7 +8535,6 @@
           <w:sz w:val="22"/>
           <w:szCs w:val="22"/>
         </w:rPr>
-        <w:lastRenderedPageBreak/>
         <w:t>Version Control:</w:t>
       </w:r>
       <w:r>
@@ -8353,6 +8755,7 @@
           <w:sz w:val="22"/>
           <w:szCs w:val="22"/>
         </w:rPr>
+        <w:lastRenderedPageBreak/>
         <w:t>Client Feedback:</w:t>
       </w:r>
       <w:r>
@@ -10562,6 +10965,155 @@
     </w:lvl>
   </w:abstractNum>
   <w:abstractNum w:abstractNumId="14" w15:restartNumberingAfterBreak="0">
+    <w:nsid w:val="23053E9D"/>
+    <w:multiLevelType w:val="multilevel"/>
+    <w:tmpl w:val="BE88FBC6"/>
+    <w:lvl w:ilvl="0">
+      <w:start w:val="1"/>
+      <w:numFmt w:val="bullet"/>
+      <w:lvlText w:val=""/>
+      <w:lvlJc w:val="left"/>
+      <w:pPr>
+        <w:tabs>
+          <w:tab w:val="num" w:pos="720"/>
+        </w:tabs>
+        <w:ind w:left="720" w:hanging="360"/>
+      </w:pPr>
+      <w:rPr>
+        <w:rFonts w:ascii="Symbol" w:hAnsi="Symbol" w:hint="default"/>
+        <w:sz w:val="20"/>
+      </w:rPr>
+    </w:lvl>
+    <w:lvl w:ilvl="1" w:tentative="1">
+      <w:start w:val="1"/>
+      <w:numFmt w:val="bullet"/>
+      <w:lvlText w:val="o"/>
+      <w:lvlJc w:val="left"/>
+      <w:pPr>
+        <w:tabs>
+          <w:tab w:val="num" w:pos="1440"/>
+        </w:tabs>
+        <w:ind w:left="1440" w:hanging="360"/>
+      </w:pPr>
+      <w:rPr>
+        <w:rFonts w:ascii="Courier New" w:hAnsi="Courier New" w:hint="default"/>
+        <w:sz w:val="20"/>
+      </w:rPr>
+    </w:lvl>
+    <w:lvl w:ilvl="2" w:tentative="1">
+      <w:start w:val="1"/>
+      <w:numFmt w:val="bullet"/>
+      <w:lvlText w:val=""/>
+      <w:lvlJc w:val="left"/>
+      <w:pPr>
+        <w:tabs>
+          <w:tab w:val="num" w:pos="2160"/>
+        </w:tabs>
+        <w:ind w:left="2160" w:hanging="360"/>
+      </w:pPr>
+      <w:rPr>
+        <w:rFonts w:ascii="Wingdings" w:hAnsi="Wingdings" w:hint="default"/>
+        <w:sz w:val="20"/>
+      </w:rPr>
+    </w:lvl>
+    <w:lvl w:ilvl="3" w:tentative="1">
+      <w:start w:val="1"/>
+      <w:numFmt w:val="bullet"/>
+      <w:lvlText w:val=""/>
+      <w:lvlJc w:val="left"/>
+      <w:pPr>
+        <w:tabs>
+          <w:tab w:val="num" w:pos="2880"/>
+        </w:tabs>
+        <w:ind w:left="2880" w:hanging="360"/>
+      </w:pPr>
+      <w:rPr>
+        <w:rFonts w:ascii="Wingdings" w:hAnsi="Wingdings" w:hint="default"/>
+        <w:sz w:val="20"/>
+      </w:rPr>
+    </w:lvl>
+    <w:lvl w:ilvl="4" w:tentative="1">
+      <w:start w:val="1"/>
+      <w:numFmt w:val="bullet"/>
+      <w:lvlText w:val=""/>
+      <w:lvlJc w:val="left"/>
+      <w:pPr>
+        <w:tabs>
+          <w:tab w:val="num" w:pos="3600"/>
+        </w:tabs>
+        <w:ind w:left="3600" w:hanging="360"/>
+      </w:pPr>
+      <w:rPr>
+        <w:rFonts w:ascii="Wingdings" w:hAnsi="Wingdings" w:hint="default"/>
+        <w:sz w:val="20"/>
+      </w:rPr>
+    </w:lvl>
+    <w:lvl w:ilvl="5" w:tentative="1">
+      <w:start w:val="1"/>
+      <w:numFmt w:val="bullet"/>
+      <w:lvlText w:val=""/>
+      <w:lvlJc w:val="left"/>
+      <w:pPr>
+        <w:tabs>
+          <w:tab w:val="num" w:pos="4320"/>
+        </w:tabs>
+        <w:ind w:left="4320" w:hanging="360"/>
+      </w:pPr>
+      <w:rPr>
+        <w:rFonts w:ascii="Wingdings" w:hAnsi="Wingdings" w:hint="default"/>
+        <w:sz w:val="20"/>
+      </w:rPr>
+    </w:lvl>
+    <w:lvl w:ilvl="6" w:tentative="1">
+      <w:start w:val="1"/>
+      <w:numFmt w:val="bullet"/>
+      <w:lvlText w:val=""/>
+      <w:lvlJc w:val="left"/>
+      <w:pPr>
+        <w:tabs>
+          <w:tab w:val="num" w:pos="5040"/>
+        </w:tabs>
+        <w:ind w:left="5040" w:hanging="360"/>
+      </w:pPr>
+      <w:rPr>
+        <w:rFonts w:ascii="Wingdings" w:hAnsi="Wingdings" w:hint="default"/>
+        <w:sz w:val="20"/>
+      </w:rPr>
+    </w:lvl>
+    <w:lvl w:ilvl="7" w:tentative="1">
+      <w:start w:val="1"/>
+      <w:numFmt w:val="bullet"/>
+      <w:lvlText w:val=""/>
+      <w:lvlJc w:val="left"/>
+      <w:pPr>
+        <w:tabs>
+          <w:tab w:val="num" w:pos="5760"/>
+        </w:tabs>
+        <w:ind w:left="5760" w:hanging="360"/>
+      </w:pPr>
+      <w:rPr>
+        <w:rFonts w:ascii="Wingdings" w:hAnsi="Wingdings" w:hint="default"/>
+        <w:sz w:val="20"/>
+      </w:rPr>
+    </w:lvl>
+    <w:lvl w:ilvl="8" w:tentative="1">
+      <w:start w:val="1"/>
+      <w:numFmt w:val="bullet"/>
+      <w:lvlText w:val=""/>
+      <w:lvlJc w:val="left"/>
+      <w:pPr>
+        <w:tabs>
+          <w:tab w:val="num" w:pos="6480"/>
+        </w:tabs>
+        <w:ind w:left="6480" w:hanging="360"/>
+      </w:pPr>
+      <w:rPr>
+        <w:rFonts w:ascii="Wingdings" w:hAnsi="Wingdings" w:hint="default"/>
+        <w:sz w:val="20"/>
+      </w:rPr>
+    </w:lvl>
+  </w:abstractNum>
+  <w:abstractNum w:abstractNumId="15" w15:restartNumberingAfterBreak="0">
     <w:nsid w:val="323425FD"/>
     <w:multiLevelType w:val="multilevel"/>
     <w:tmpl w:val="197E3BD8"/>
@@ -10710,7 +11262,7 @@
       </w:rPr>
     </w:lvl>
   </w:abstractNum>
-  <w:abstractNum w:abstractNumId="15" w15:restartNumberingAfterBreak="0">
+  <w:abstractNum w:abstractNumId="16" w15:restartNumberingAfterBreak="0">
     <w:nsid w:val="341F5542"/>
     <w:multiLevelType w:val="multilevel"/>
     <w:tmpl w:val="228EF856"/>
@@ -10831,7 +11383,7 @@
       </w:pPr>
     </w:lvl>
   </w:abstractNum>
-  <w:abstractNum w:abstractNumId="16" w15:restartNumberingAfterBreak="0">
+  <w:abstractNum w:abstractNumId="17" w15:restartNumberingAfterBreak="0">
     <w:nsid w:val="46915C02"/>
     <w:multiLevelType w:val="multilevel"/>
     <w:tmpl w:val="F6CA6312"/>
@@ -10980,7 +11532,7 @@
       </w:rPr>
     </w:lvl>
   </w:abstractNum>
-  <w:abstractNum w:abstractNumId="17" w15:restartNumberingAfterBreak="0">
+  <w:abstractNum w:abstractNumId="18" w15:restartNumberingAfterBreak="0">
     <w:nsid w:val="486C16E7"/>
     <w:multiLevelType w:val="multilevel"/>
     <w:tmpl w:val="9DA0A74E"/>
@@ -11129,7 +11681,7 @@
       </w:rPr>
     </w:lvl>
   </w:abstractNum>
-  <w:abstractNum w:abstractNumId="18" w15:restartNumberingAfterBreak="0">
+  <w:abstractNum w:abstractNumId="19" w15:restartNumberingAfterBreak="0">
     <w:nsid w:val="4B8315F7"/>
     <w:multiLevelType w:val="multilevel"/>
     <w:tmpl w:val="89C4B90A"/>
@@ -11274,7 +11826,7 @@
       </w:rPr>
     </w:lvl>
   </w:abstractNum>
-  <w:abstractNum w:abstractNumId="19" w15:restartNumberingAfterBreak="0">
+  <w:abstractNum w:abstractNumId="20" w15:restartNumberingAfterBreak="0">
     <w:nsid w:val="4D686514"/>
     <w:multiLevelType w:val="multilevel"/>
     <w:tmpl w:val="1AD0145E"/>
@@ -11423,7 +11975,7 @@
       </w:rPr>
     </w:lvl>
   </w:abstractNum>
-  <w:abstractNum w:abstractNumId="20" w15:restartNumberingAfterBreak="0">
+  <w:abstractNum w:abstractNumId="21" w15:restartNumberingAfterBreak="0">
     <w:nsid w:val="4F4253E4"/>
     <w:multiLevelType w:val="hybridMultilevel"/>
     <w:tmpl w:val="1D7EAF1E"/>
@@ -11536,7 +12088,7 @@
       </w:rPr>
     </w:lvl>
   </w:abstractNum>
-  <w:abstractNum w:abstractNumId="21" w15:restartNumberingAfterBreak="0">
+  <w:abstractNum w:abstractNumId="22" w15:restartNumberingAfterBreak="0">
     <w:nsid w:val="50157AB2"/>
     <w:multiLevelType w:val="multilevel"/>
     <w:tmpl w:val="4852E678"/>
@@ -11681,7 +12233,7 @@
       </w:rPr>
     </w:lvl>
   </w:abstractNum>
-  <w:abstractNum w:abstractNumId="22" w15:restartNumberingAfterBreak="0">
+  <w:abstractNum w:abstractNumId="23" w15:restartNumberingAfterBreak="0">
     <w:nsid w:val="51C94F69"/>
     <w:multiLevelType w:val="multilevel"/>
     <w:tmpl w:val="7C8EF64E"/>
@@ -11830,7 +12382,7 @@
       </w:rPr>
     </w:lvl>
   </w:abstractNum>
-  <w:abstractNum w:abstractNumId="23" w15:restartNumberingAfterBreak="0">
+  <w:abstractNum w:abstractNumId="24" w15:restartNumberingAfterBreak="0">
     <w:nsid w:val="573D0C8D"/>
     <w:multiLevelType w:val="multilevel"/>
     <w:tmpl w:val="6BC2749C"/>
@@ -11979,7 +12531,7 @@
       </w:rPr>
     </w:lvl>
   </w:abstractNum>
-  <w:abstractNum w:abstractNumId="24" w15:restartNumberingAfterBreak="0">
+  <w:abstractNum w:abstractNumId="25" w15:restartNumberingAfterBreak="0">
     <w:nsid w:val="5A5C45BC"/>
     <w:multiLevelType w:val="multilevel"/>
     <w:tmpl w:val="F2DEC902"/>
@@ -12128,7 +12680,305 @@
       </w:rPr>
     </w:lvl>
   </w:abstractNum>
-  <w:abstractNum w:abstractNumId="25" w15:restartNumberingAfterBreak="0">
+  <w:abstractNum w:abstractNumId="26" w15:restartNumberingAfterBreak="0">
+    <w:nsid w:val="5C143F61"/>
+    <w:multiLevelType w:val="multilevel"/>
+    <w:tmpl w:val="4888E386"/>
+    <w:lvl w:ilvl="0">
+      <w:start w:val="1"/>
+      <w:numFmt w:val="bullet"/>
+      <w:lvlText w:val=""/>
+      <w:lvlJc w:val="left"/>
+      <w:pPr>
+        <w:tabs>
+          <w:tab w:val="num" w:pos="720"/>
+        </w:tabs>
+        <w:ind w:left="720" w:hanging="360"/>
+      </w:pPr>
+      <w:rPr>
+        <w:rFonts w:ascii="Symbol" w:hAnsi="Symbol" w:hint="default"/>
+        <w:sz w:val="20"/>
+      </w:rPr>
+    </w:lvl>
+    <w:lvl w:ilvl="1" w:tentative="1">
+      <w:start w:val="1"/>
+      <w:numFmt w:val="bullet"/>
+      <w:lvlText w:val="o"/>
+      <w:lvlJc w:val="left"/>
+      <w:pPr>
+        <w:tabs>
+          <w:tab w:val="num" w:pos="1440"/>
+        </w:tabs>
+        <w:ind w:left="1440" w:hanging="360"/>
+      </w:pPr>
+      <w:rPr>
+        <w:rFonts w:ascii="Courier New" w:hAnsi="Courier New" w:hint="default"/>
+        <w:sz w:val="20"/>
+      </w:rPr>
+    </w:lvl>
+    <w:lvl w:ilvl="2" w:tentative="1">
+      <w:start w:val="1"/>
+      <w:numFmt w:val="bullet"/>
+      <w:lvlText w:val=""/>
+      <w:lvlJc w:val="left"/>
+      <w:pPr>
+        <w:tabs>
+          <w:tab w:val="num" w:pos="2160"/>
+        </w:tabs>
+        <w:ind w:left="2160" w:hanging="360"/>
+      </w:pPr>
+      <w:rPr>
+        <w:rFonts w:ascii="Wingdings" w:hAnsi="Wingdings" w:hint="default"/>
+        <w:sz w:val="20"/>
+      </w:rPr>
+    </w:lvl>
+    <w:lvl w:ilvl="3" w:tentative="1">
+      <w:start w:val="1"/>
+      <w:numFmt w:val="bullet"/>
+      <w:lvlText w:val=""/>
+      <w:lvlJc w:val="left"/>
+      <w:pPr>
+        <w:tabs>
+          <w:tab w:val="num" w:pos="2880"/>
+        </w:tabs>
+        <w:ind w:left="2880" w:hanging="360"/>
+      </w:pPr>
+      <w:rPr>
+        <w:rFonts w:ascii="Wingdings" w:hAnsi="Wingdings" w:hint="default"/>
+        <w:sz w:val="20"/>
+      </w:rPr>
+    </w:lvl>
+    <w:lvl w:ilvl="4" w:tentative="1">
+      <w:start w:val="1"/>
+      <w:numFmt w:val="bullet"/>
+      <w:lvlText w:val=""/>
+      <w:lvlJc w:val="left"/>
+      <w:pPr>
+        <w:tabs>
+          <w:tab w:val="num" w:pos="3600"/>
+        </w:tabs>
+        <w:ind w:left="3600" w:hanging="360"/>
+      </w:pPr>
+      <w:rPr>
+        <w:rFonts w:ascii="Wingdings" w:hAnsi="Wingdings" w:hint="default"/>
+        <w:sz w:val="20"/>
+      </w:rPr>
+    </w:lvl>
+    <w:lvl w:ilvl="5" w:tentative="1">
+      <w:start w:val="1"/>
+      <w:numFmt w:val="bullet"/>
+      <w:lvlText w:val=""/>
+      <w:lvlJc w:val="left"/>
+      <w:pPr>
+        <w:tabs>
+          <w:tab w:val="num" w:pos="4320"/>
+        </w:tabs>
+        <w:ind w:left="4320" w:hanging="360"/>
+      </w:pPr>
+      <w:rPr>
+        <w:rFonts w:ascii="Wingdings" w:hAnsi="Wingdings" w:hint="default"/>
+        <w:sz w:val="20"/>
+      </w:rPr>
+    </w:lvl>
+    <w:lvl w:ilvl="6" w:tentative="1">
+      <w:start w:val="1"/>
+      <w:numFmt w:val="bullet"/>
+      <w:lvlText w:val=""/>
+      <w:lvlJc w:val="left"/>
+      <w:pPr>
+        <w:tabs>
+          <w:tab w:val="num" w:pos="5040"/>
+        </w:tabs>
+        <w:ind w:left="5040" w:hanging="360"/>
+      </w:pPr>
+      <w:rPr>
+        <w:rFonts w:ascii="Wingdings" w:hAnsi="Wingdings" w:hint="default"/>
+        <w:sz w:val="20"/>
+      </w:rPr>
+    </w:lvl>
+    <w:lvl w:ilvl="7" w:tentative="1">
+      <w:start w:val="1"/>
+      <w:numFmt w:val="bullet"/>
+      <w:lvlText w:val=""/>
+      <w:lvlJc w:val="left"/>
+      <w:pPr>
+        <w:tabs>
+          <w:tab w:val="num" w:pos="5760"/>
+        </w:tabs>
+        <w:ind w:left="5760" w:hanging="360"/>
+      </w:pPr>
+      <w:rPr>
+        <w:rFonts w:ascii="Wingdings" w:hAnsi="Wingdings" w:hint="default"/>
+        <w:sz w:val="20"/>
+      </w:rPr>
+    </w:lvl>
+    <w:lvl w:ilvl="8" w:tentative="1">
+      <w:start w:val="1"/>
+      <w:numFmt w:val="bullet"/>
+      <w:lvlText w:val=""/>
+      <w:lvlJc w:val="left"/>
+      <w:pPr>
+        <w:tabs>
+          <w:tab w:val="num" w:pos="6480"/>
+        </w:tabs>
+        <w:ind w:left="6480" w:hanging="360"/>
+      </w:pPr>
+      <w:rPr>
+        <w:rFonts w:ascii="Wingdings" w:hAnsi="Wingdings" w:hint="default"/>
+        <w:sz w:val="20"/>
+      </w:rPr>
+    </w:lvl>
+  </w:abstractNum>
+  <w:abstractNum w:abstractNumId="27" w15:restartNumberingAfterBreak="0">
+    <w:nsid w:val="5C92203C"/>
+    <w:multiLevelType w:val="multilevel"/>
+    <w:tmpl w:val="ADAAF4E0"/>
+    <w:lvl w:ilvl="0">
+      <w:start w:val="1"/>
+      <w:numFmt w:val="bullet"/>
+      <w:lvlText w:val=""/>
+      <w:lvlJc w:val="left"/>
+      <w:pPr>
+        <w:tabs>
+          <w:tab w:val="num" w:pos="720"/>
+        </w:tabs>
+        <w:ind w:left="720" w:hanging="360"/>
+      </w:pPr>
+      <w:rPr>
+        <w:rFonts w:ascii="Symbol" w:hAnsi="Symbol" w:hint="default"/>
+        <w:sz w:val="20"/>
+      </w:rPr>
+    </w:lvl>
+    <w:lvl w:ilvl="1">
+      <w:start w:val="1"/>
+      <w:numFmt w:val="bullet"/>
+      <w:lvlText w:val="o"/>
+      <w:lvlJc w:val="left"/>
+      <w:pPr>
+        <w:tabs>
+          <w:tab w:val="num" w:pos="1440"/>
+        </w:tabs>
+        <w:ind w:left="1440" w:hanging="360"/>
+      </w:pPr>
+      <w:rPr>
+        <w:rFonts w:ascii="Courier New" w:hAnsi="Courier New" w:hint="default"/>
+        <w:sz w:val="20"/>
+      </w:rPr>
+    </w:lvl>
+    <w:lvl w:ilvl="2" w:tentative="1">
+      <w:start w:val="1"/>
+      <w:numFmt w:val="bullet"/>
+      <w:lvlText w:val=""/>
+      <w:lvlJc w:val="left"/>
+      <w:pPr>
+        <w:tabs>
+          <w:tab w:val="num" w:pos="2160"/>
+        </w:tabs>
+        <w:ind w:left="2160" w:hanging="360"/>
+      </w:pPr>
+      <w:rPr>
+        <w:rFonts w:ascii="Wingdings" w:hAnsi="Wingdings" w:hint="default"/>
+        <w:sz w:val="20"/>
+      </w:rPr>
+    </w:lvl>
+    <w:lvl w:ilvl="3" w:tentative="1">
+      <w:start w:val="1"/>
+      <w:numFmt w:val="bullet"/>
+      <w:lvlText w:val=""/>
+      <w:lvlJc w:val="left"/>
+      <w:pPr>
+        <w:tabs>
+          <w:tab w:val="num" w:pos="2880"/>
+        </w:tabs>
+        <w:ind w:left="2880" w:hanging="360"/>
+      </w:pPr>
+      <w:rPr>
+        <w:rFonts w:ascii="Wingdings" w:hAnsi="Wingdings" w:hint="default"/>
+        <w:sz w:val="20"/>
+      </w:rPr>
+    </w:lvl>
+    <w:lvl w:ilvl="4" w:tentative="1">
+      <w:start w:val="1"/>
+      <w:numFmt w:val="bullet"/>
+      <w:lvlText w:val=""/>
+      <w:lvlJc w:val="left"/>
+      <w:pPr>
+        <w:tabs>
+          <w:tab w:val="num" w:pos="3600"/>
+        </w:tabs>
+        <w:ind w:left="3600" w:hanging="360"/>
+      </w:pPr>
+      <w:rPr>
+        <w:rFonts w:ascii="Wingdings" w:hAnsi="Wingdings" w:hint="default"/>
+        <w:sz w:val="20"/>
+      </w:rPr>
+    </w:lvl>
+    <w:lvl w:ilvl="5" w:tentative="1">
+      <w:start w:val="1"/>
+      <w:numFmt w:val="bullet"/>
+      <w:lvlText w:val=""/>
+      <w:lvlJc w:val="left"/>
+      <w:pPr>
+        <w:tabs>
+          <w:tab w:val="num" w:pos="4320"/>
+        </w:tabs>
+        <w:ind w:left="4320" w:hanging="360"/>
+      </w:pPr>
+      <w:rPr>
+        <w:rFonts w:ascii="Wingdings" w:hAnsi="Wingdings" w:hint="default"/>
+        <w:sz w:val="20"/>
+      </w:rPr>
+    </w:lvl>
+    <w:lvl w:ilvl="6" w:tentative="1">
+      <w:start w:val="1"/>
+      <w:numFmt w:val="bullet"/>
+      <w:lvlText w:val=""/>
+      <w:lvlJc w:val="left"/>
+      <w:pPr>
+        <w:tabs>
+          <w:tab w:val="num" w:pos="5040"/>
+        </w:tabs>
+        <w:ind w:left="5040" w:hanging="360"/>
+      </w:pPr>
+      <w:rPr>
+        <w:rFonts w:ascii="Wingdings" w:hAnsi="Wingdings" w:hint="default"/>
+        <w:sz w:val="20"/>
+      </w:rPr>
+    </w:lvl>
+    <w:lvl w:ilvl="7" w:tentative="1">
+      <w:start w:val="1"/>
+      <w:numFmt w:val="bullet"/>
+      <w:lvlText w:val=""/>
+      <w:lvlJc w:val="left"/>
+      <w:pPr>
+        <w:tabs>
+          <w:tab w:val="num" w:pos="5760"/>
+        </w:tabs>
+        <w:ind w:left="5760" w:hanging="360"/>
+      </w:pPr>
+      <w:rPr>
+        <w:rFonts w:ascii="Wingdings" w:hAnsi="Wingdings" w:hint="default"/>
+        <w:sz w:val="20"/>
+      </w:rPr>
+    </w:lvl>
+    <w:lvl w:ilvl="8" w:tentative="1">
+      <w:start w:val="1"/>
+      <w:numFmt w:val="bullet"/>
+      <w:lvlText w:val=""/>
+      <w:lvlJc w:val="left"/>
+      <w:pPr>
+        <w:tabs>
+          <w:tab w:val="num" w:pos="6480"/>
+        </w:tabs>
+        <w:ind w:left="6480" w:hanging="360"/>
+      </w:pPr>
+      <w:rPr>
+        <w:rFonts w:ascii="Wingdings" w:hAnsi="Wingdings" w:hint="default"/>
+        <w:sz w:val="20"/>
+      </w:rPr>
+    </w:lvl>
+  </w:abstractNum>
+  <w:abstractNum w:abstractNumId="28" w15:restartNumberingAfterBreak="0">
     <w:nsid w:val="5CA97B62"/>
     <w:multiLevelType w:val="multilevel"/>
     <w:tmpl w:val="4090466E"/>
@@ -12277,7 +13127,7 @@
       </w:rPr>
     </w:lvl>
   </w:abstractNum>
-  <w:abstractNum w:abstractNumId="26" w15:restartNumberingAfterBreak="0">
+  <w:abstractNum w:abstractNumId="29" w15:restartNumberingAfterBreak="0">
     <w:nsid w:val="5E6B6C35"/>
     <w:multiLevelType w:val="hybridMultilevel"/>
     <w:tmpl w:val="FA4A95DC"/>
@@ -12390,7 +13240,7 @@
       </w:rPr>
     </w:lvl>
   </w:abstractNum>
-  <w:abstractNum w:abstractNumId="27" w15:restartNumberingAfterBreak="0">
+  <w:abstractNum w:abstractNumId="30" w15:restartNumberingAfterBreak="0">
     <w:nsid w:val="5EA662B7"/>
     <w:multiLevelType w:val="multilevel"/>
     <w:tmpl w:val="A75637AE"/>
@@ -12539,7 +13389,7 @@
       </w:rPr>
     </w:lvl>
   </w:abstractNum>
-  <w:abstractNum w:abstractNumId="28" w15:restartNumberingAfterBreak="0">
+  <w:abstractNum w:abstractNumId="31" w15:restartNumberingAfterBreak="0">
     <w:nsid w:val="5FAF0C50"/>
     <w:multiLevelType w:val="hybridMultilevel"/>
     <w:tmpl w:val="91F022A2"/>
@@ -12652,7 +13502,7 @@
       </w:rPr>
     </w:lvl>
   </w:abstractNum>
-  <w:abstractNum w:abstractNumId="29" w15:restartNumberingAfterBreak="0">
+  <w:abstractNum w:abstractNumId="32" w15:restartNumberingAfterBreak="0">
     <w:nsid w:val="629C3C79"/>
     <w:multiLevelType w:val="multilevel"/>
     <w:tmpl w:val="7CBA7EC8"/>
@@ -12801,7 +13651,7 @@
       </w:rPr>
     </w:lvl>
   </w:abstractNum>
-  <w:abstractNum w:abstractNumId="30" w15:restartNumberingAfterBreak="0">
+  <w:abstractNum w:abstractNumId="33" w15:restartNumberingAfterBreak="0">
     <w:nsid w:val="6303447B"/>
     <w:multiLevelType w:val="multilevel"/>
     <w:tmpl w:val="8B549A6A"/>
@@ -12946,7 +13796,7 @@
       </w:rPr>
     </w:lvl>
   </w:abstractNum>
-  <w:abstractNum w:abstractNumId="31" w15:restartNumberingAfterBreak="0">
+  <w:abstractNum w:abstractNumId="34" w15:restartNumberingAfterBreak="0">
     <w:nsid w:val="68223E6D"/>
     <w:multiLevelType w:val="multilevel"/>
     <w:tmpl w:val="420A0280"/>
@@ -13095,7 +13945,7 @@
       </w:rPr>
     </w:lvl>
   </w:abstractNum>
-  <w:abstractNum w:abstractNumId="32" w15:restartNumberingAfterBreak="0">
+  <w:abstractNum w:abstractNumId="35" w15:restartNumberingAfterBreak="0">
     <w:nsid w:val="6A6B47FF"/>
     <w:multiLevelType w:val="multilevel"/>
     <w:tmpl w:val="86E22306"/>
@@ -13244,7 +14094,7 @@
       </w:rPr>
     </w:lvl>
   </w:abstractNum>
-  <w:abstractNum w:abstractNumId="33" w15:restartNumberingAfterBreak="0">
+  <w:abstractNum w:abstractNumId="36" w15:restartNumberingAfterBreak="0">
     <w:nsid w:val="6DD97D7E"/>
     <w:multiLevelType w:val="multilevel"/>
     <w:tmpl w:val="303CBE3C"/>
@@ -13393,7 +14243,7 @@
       </w:rPr>
     </w:lvl>
   </w:abstractNum>
-  <w:abstractNum w:abstractNumId="34" w15:restartNumberingAfterBreak="0">
+  <w:abstractNum w:abstractNumId="37" w15:restartNumberingAfterBreak="0">
     <w:nsid w:val="712D24EB"/>
     <w:multiLevelType w:val="hybridMultilevel"/>
     <w:tmpl w:val="EC3A3140"/>
@@ -13506,7 +14356,7 @@
       </w:rPr>
     </w:lvl>
   </w:abstractNum>
-  <w:abstractNum w:abstractNumId="35" w15:restartNumberingAfterBreak="0">
+  <w:abstractNum w:abstractNumId="38" w15:restartNumberingAfterBreak="0">
     <w:nsid w:val="75865B09"/>
     <w:multiLevelType w:val="multilevel"/>
     <w:tmpl w:val="E6A84272"/>
@@ -13651,7 +14501,7 @@
       </w:rPr>
     </w:lvl>
   </w:abstractNum>
-  <w:abstractNum w:abstractNumId="36" w15:restartNumberingAfterBreak="0">
+  <w:abstractNum w:abstractNumId="39" w15:restartNumberingAfterBreak="0">
     <w:nsid w:val="77D61273"/>
     <w:multiLevelType w:val="multilevel"/>
     <w:tmpl w:val="EE10920A"/>
@@ -13771,7 +14621,7 @@
       </w:pPr>
     </w:lvl>
   </w:abstractNum>
-  <w:abstractNum w:abstractNumId="37" w15:restartNumberingAfterBreak="0">
+  <w:abstractNum w:abstractNumId="40" w15:restartNumberingAfterBreak="0">
     <w:nsid w:val="78A77A26"/>
     <w:multiLevelType w:val="multilevel"/>
     <w:tmpl w:val="8A22DFE0"/>
@@ -13920,7 +14770,7 @@
       </w:rPr>
     </w:lvl>
   </w:abstractNum>
-  <w:abstractNum w:abstractNumId="38" w15:restartNumberingAfterBreak="0">
+  <w:abstractNum w:abstractNumId="41" w15:restartNumberingAfterBreak="0">
     <w:nsid w:val="7A2F3030"/>
     <w:multiLevelType w:val="hybridMultilevel"/>
     <w:tmpl w:val="C0E2481A"/>
@@ -14033,7 +14883,7 @@
       </w:rPr>
     </w:lvl>
   </w:abstractNum>
-  <w:abstractNum w:abstractNumId="39" w15:restartNumberingAfterBreak="0">
+  <w:abstractNum w:abstractNumId="42" w15:restartNumberingAfterBreak="0">
     <w:nsid w:val="7E281352"/>
     <w:multiLevelType w:val="multilevel"/>
     <w:tmpl w:val="DA92ACE6"/>
@@ -14183,37 +15033,37 @@
     </w:lvl>
   </w:abstractNum>
   <w:num w:numId="1" w16cid:durableId="1639451931">
-    <w:abstractNumId w:val="15"/>
+    <w:abstractNumId w:val="16"/>
   </w:num>
   <w:num w:numId="2" w16cid:durableId="495077495">
     <w:abstractNumId w:val="4"/>
   </w:num>
   <w:num w:numId="3" w16cid:durableId="1967198636">
-    <w:abstractNumId w:val="17"/>
+    <w:abstractNumId w:val="18"/>
   </w:num>
   <w:num w:numId="4" w16cid:durableId="1788550450">
     <w:abstractNumId w:val="10"/>
   </w:num>
   <w:num w:numId="5" w16cid:durableId="274479631">
-    <w:abstractNumId w:val="16"/>
+    <w:abstractNumId w:val="17"/>
   </w:num>
   <w:num w:numId="6" w16cid:durableId="1021590103">
     <w:abstractNumId w:val="7"/>
   </w:num>
   <w:num w:numId="7" w16cid:durableId="1212307485">
-    <w:abstractNumId w:val="27"/>
+    <w:abstractNumId w:val="30"/>
   </w:num>
   <w:num w:numId="8" w16cid:durableId="1580366748">
     <w:abstractNumId w:val="8"/>
   </w:num>
   <w:num w:numId="9" w16cid:durableId="263267355">
-    <w:abstractNumId w:val="23"/>
+    <w:abstractNumId w:val="24"/>
   </w:num>
   <w:num w:numId="10" w16cid:durableId="644626601">
-    <w:abstractNumId w:val="29"/>
+    <w:abstractNumId w:val="32"/>
   </w:num>
   <w:num w:numId="11" w16cid:durableId="465123088">
-    <w:abstractNumId w:val="37"/>
+    <w:abstractNumId w:val="40"/>
   </w:num>
   <w:num w:numId="12" w16cid:durableId="386491315">
     <w:abstractNumId w:val="9"/>
@@ -14222,70 +15072,70 @@
     <w:abstractNumId w:val="5"/>
   </w:num>
   <w:num w:numId="14" w16cid:durableId="1774593879">
-    <w:abstractNumId w:val="34"/>
+    <w:abstractNumId w:val="37"/>
   </w:num>
   <w:num w:numId="15" w16cid:durableId="949509031">
-    <w:abstractNumId w:val="20"/>
+    <w:abstractNumId w:val="21"/>
   </w:num>
   <w:num w:numId="16" w16cid:durableId="286203724">
-    <w:abstractNumId w:val="28"/>
+    <w:abstractNumId w:val="31"/>
   </w:num>
   <w:num w:numId="17" w16cid:durableId="1222984987">
     <w:abstractNumId w:val="6"/>
   </w:num>
   <w:num w:numId="18" w16cid:durableId="600646247">
-    <w:abstractNumId w:val="35"/>
+    <w:abstractNumId w:val="38"/>
   </w:num>
   <w:num w:numId="19" w16cid:durableId="1893925192">
-    <w:abstractNumId w:val="30"/>
+    <w:abstractNumId w:val="33"/>
   </w:num>
   <w:num w:numId="20" w16cid:durableId="1369912117">
-    <w:abstractNumId w:val="18"/>
+    <w:abstractNumId w:val="19"/>
   </w:num>
   <w:num w:numId="21" w16cid:durableId="1523057721">
-    <w:abstractNumId w:val="21"/>
+    <w:abstractNumId w:val="22"/>
   </w:num>
   <w:num w:numId="22" w16cid:durableId="1781945569">
     <w:abstractNumId w:val="3"/>
   </w:num>
   <w:num w:numId="23" w16cid:durableId="1845970154">
-    <w:abstractNumId w:val="36"/>
+    <w:abstractNumId w:val="39"/>
   </w:num>
   <w:num w:numId="24" w16cid:durableId="1655601509">
-    <w:abstractNumId w:val="24"/>
+    <w:abstractNumId w:val="25"/>
   </w:num>
   <w:num w:numId="25" w16cid:durableId="192039540">
     <w:abstractNumId w:val="1"/>
   </w:num>
   <w:num w:numId="26" w16cid:durableId="307638334">
-    <w:abstractNumId w:val="38"/>
+    <w:abstractNumId w:val="41"/>
   </w:num>
   <w:num w:numId="27" w16cid:durableId="1567960367">
     <w:abstractNumId w:val="0"/>
   </w:num>
   <w:num w:numId="28" w16cid:durableId="1294749146">
-    <w:abstractNumId w:val="26"/>
+    <w:abstractNumId w:val="29"/>
   </w:num>
   <w:num w:numId="29" w16cid:durableId="1602957201">
-    <w:abstractNumId w:val="22"/>
+    <w:abstractNumId w:val="23"/>
   </w:num>
   <w:num w:numId="30" w16cid:durableId="191304297">
     <w:abstractNumId w:val="11"/>
   </w:num>
   <w:num w:numId="31" w16cid:durableId="581597749">
-    <w:abstractNumId w:val="31"/>
+    <w:abstractNumId w:val="34"/>
   </w:num>
   <w:num w:numId="32" w16cid:durableId="81991780">
-    <w:abstractNumId w:val="32"/>
+    <w:abstractNumId w:val="35"/>
   </w:num>
   <w:num w:numId="33" w16cid:durableId="926575568">
-    <w:abstractNumId w:val="39"/>
+    <w:abstractNumId w:val="42"/>
   </w:num>
   <w:num w:numId="34" w16cid:durableId="1323698697">
     <w:abstractNumId w:val="12"/>
   </w:num>
   <w:num w:numId="35" w16cid:durableId="1559167588">
-    <w:abstractNumId w:val="19"/>
+    <w:abstractNumId w:val="20"/>
   </w:num>
   <w:num w:numId="36" w16cid:durableId="569081380">
     <w:abstractNumId w:val="2"/>
@@ -14294,13 +15144,22 @@
     <w:abstractNumId w:val="13"/>
   </w:num>
   <w:num w:numId="38" w16cid:durableId="541795022">
+    <w:abstractNumId w:val="15"/>
+  </w:num>
+  <w:num w:numId="39" w16cid:durableId="1342197980">
+    <w:abstractNumId w:val="36"/>
+  </w:num>
+  <w:num w:numId="40" w16cid:durableId="925767613">
+    <w:abstractNumId w:val="28"/>
+  </w:num>
+  <w:num w:numId="41" w16cid:durableId="1830094151">
+    <w:abstractNumId w:val="27"/>
+  </w:num>
+  <w:num w:numId="42" w16cid:durableId="1161195439">
     <w:abstractNumId w:val="14"/>
   </w:num>
-  <w:num w:numId="39" w16cid:durableId="1342197980">
-    <w:abstractNumId w:val="33"/>
-  </w:num>
-  <w:num w:numId="40" w16cid:durableId="925767613">
-    <w:abstractNumId w:val="25"/>
+  <w:num w:numId="43" w16cid:durableId="439760322">
+    <w:abstractNumId w:val="26"/>
   </w:num>
 </w:numbering>
 </file>

</xml_diff>

<commit_message>
New updates from Idowu
</commit_message>
<xml_diff>
--- a/COMP2003 Project Plan.docx
+++ b/COMP2003 Project Plan.docx
@@ -6443,12 +6443,11 @@
       </w:r>
       <w:bookmarkEnd w:id="14"/>
     </w:p>
-    <w:p>
-      <w:pPr>
-        <w:rPr>
-          <w:rFonts w:ascii="Calibri" w:hAnsi="Calibri" w:cs="Calibri"/>
-        </w:rPr>
-      </w:pPr>
+    <w:p/>
+    <w:p>
+      <w:r>
+        <w:t>Updated Idowu Section</w:t>
+      </w:r>
     </w:p>
     <w:p>
       <w:pPr>
@@ -6671,6 +6670,7 @@
         <w:rPr>
           <w:rFonts w:ascii="Calibri" w:hAnsi="Calibri" w:cs="Calibri"/>
         </w:rPr>
+        <w:lastRenderedPageBreak/>
         <w:t>GitHub for version control</w:t>
       </w:r>
     </w:p>
@@ -6688,7 +6688,6 @@
         <w:rPr>
           <w:rFonts w:ascii="Calibri" w:hAnsi="Calibri" w:cs="Calibri"/>
         </w:rPr>
-        <w:lastRenderedPageBreak/>
         <w:t>Frameworks: React / Vue (front-end), React Native / Flutter (mobile), Node.js/Express for backend</w:t>
       </w:r>
     </w:p>
@@ -8200,13 +8199,7 @@
           <w:rFonts w:ascii="Calibri" w:hAnsi="Calibri" w:cs="Calibri"/>
         </w:rPr>
         <w:lastRenderedPageBreak/>
-        <w:t>Snapchat group</w:t>
-      </w:r>
-      <w:r>
-        <w:rPr>
-          <w:rFonts w:ascii="Calibri" w:hAnsi="Calibri" w:cs="Calibri"/>
-        </w:rPr>
-        <w:t xml:space="preserve"> Chat: Quick updates and coordination (informal).</w:t>
+        <w:t>Snapchat group Chat: Quick updates and coordination (informal).</w:t>
       </w:r>
     </w:p>
     <w:p>
@@ -15770,6 +15763,7 @@
   <w:style w:type="character" w:default="1" w:styleId="DefaultParagraphFont">
     <w:name w:val="Default Paragraph Font"/>
     <w:uiPriority w:val="1"/>
+    <w:semiHidden/>
     <w:unhideWhenUsed/>
   </w:style>
   <w:style w:type="table" w:default="1" w:styleId="TableNormal">
@@ -16627,21 +16621,10 @@
 </file>
 
 <file path=customXml/item2.xml><?xml version="1.0" encoding="utf-8"?>
-<?mso-contentType ?>
-<FormTemplates xmlns="http://schemas.microsoft.com/sharepoint/v3/contenttype/forms">
-  <Display>DocumentLibraryForm</Display>
-  <Edit>DocumentLibraryForm</Edit>
-  <New>DocumentLibraryForm</New>
-</FormTemplates>
+<b:Sources xmlns:b="http://schemas.openxmlformats.org/officeDocument/2006/bibliography" xmlns="http://schemas.openxmlformats.org/officeDocument/2006/bibliography" SelectedStyle="\APASixthEditionOfficeOnline.xsl" StyleName="APA" Version="6"/>
 </file>
 
 <file path=customXml/item3.xml><?xml version="1.0" encoding="utf-8"?>
-<p:properties xmlns:p="http://schemas.microsoft.com/office/2006/metadata/properties" xmlns:xsi="http://www.w3.org/2001/XMLSchema-instance" xmlns:pc="http://schemas.microsoft.com/office/infopath/2007/PartnerControls">
-  <documentManagement/>
-</p:properties>
-</file>
-
-<file path=customXml/item4.xml><?xml version="1.0" encoding="utf-8"?>
 <ct:contentTypeSchema xmlns:ct="http://schemas.microsoft.com/office/2006/metadata/contentType" xmlns:ma="http://schemas.microsoft.com/office/2006/metadata/properties/metaAttributes" ct:_="" ma:_="" ma:contentTypeName="Document" ma:contentTypeID="0x010100228917FBECF19E4795BAD5AACF70E756" ma:contentTypeVersion="9" ma:contentTypeDescription="Create a new document." ma:contentTypeScope="" ma:versionID="b24c0c54e1de410ff54e27d34a265f02">
   <xsd:schema xmlns:xsd="http://www.w3.org/2001/XMLSchema" xmlns:xs="http://www.w3.org/2001/XMLSchema" xmlns:p="http://schemas.microsoft.com/office/2006/metadata/properties" xmlns:ns3="9db240c2-b4a8-4a36-b1fd-7e873dca3063" targetNamespace="http://schemas.microsoft.com/office/2006/metadata/properties" ma:root="true" ma:fieldsID="9e5a069476fab265ebb659716c70e4c4" ns3:_="">
     <xsd:import namespace="9db240c2-b4a8-4a36-b1fd-7e873dca3063"/>
@@ -16817,8 +16800,19 @@
 </ct:contentTypeSchema>
 </file>
 
+<file path=customXml/item4.xml><?xml version="1.0" encoding="utf-8"?>
+<p:properties xmlns:p="http://schemas.microsoft.com/office/2006/metadata/properties" xmlns:xsi="http://www.w3.org/2001/XMLSchema-instance" xmlns:pc="http://schemas.microsoft.com/office/infopath/2007/PartnerControls">
+  <documentManagement/>
+</p:properties>
+</file>
+
 <file path=customXml/item5.xml><?xml version="1.0" encoding="utf-8"?>
-<b:Sources xmlns:b="http://schemas.openxmlformats.org/officeDocument/2006/bibliography" xmlns="http://schemas.openxmlformats.org/officeDocument/2006/bibliography" SelectedStyle="\APASixthEditionOfficeOnline.xsl" StyleName="APA" Version="6"/>
+<?mso-contentType ?>
+<FormTemplates xmlns="http://schemas.microsoft.com/sharepoint/v3/contenttype/forms">
+  <Display>DocumentLibraryForm</Display>
+  <Edit>DocumentLibraryForm</Edit>
+  <New>DocumentLibraryForm</New>
+</FormTemplates>
 </file>
 
 <file path=customXml/itemProps1.xml><?xml version="1.0" encoding="utf-8"?>
@@ -16830,23 +16824,14 @@
 </file>
 
 <file path=customXml/itemProps2.xml><?xml version="1.0" encoding="utf-8"?>
-<ds:datastoreItem xmlns:ds="http://schemas.openxmlformats.org/officeDocument/2006/customXml" ds:itemID="{8F89998E-36E3-4045-9EB1-7E8259E8D008}">
+<ds:datastoreItem xmlns:ds="http://schemas.openxmlformats.org/officeDocument/2006/customXml" ds:itemID="{A6B2F16B-ED01-4F14-B728-CF17DC4D1F9C}">
   <ds:schemaRefs>
-    <ds:schemaRef ds:uri="http://schemas.microsoft.com/sharepoint/v3/contenttype/forms"/>
+    <ds:schemaRef ds:uri="http://schemas.openxmlformats.org/officeDocument/2006/bibliography"/>
   </ds:schemaRefs>
 </ds:datastoreItem>
 </file>
 
 <file path=customXml/itemProps3.xml><?xml version="1.0" encoding="utf-8"?>
-<ds:datastoreItem xmlns:ds="http://schemas.openxmlformats.org/officeDocument/2006/customXml" ds:itemID="{F7E9D9A5-DB77-458E-BD59-3EC1EFF11D6F}">
-  <ds:schemaRefs>
-    <ds:schemaRef ds:uri="http://schemas.microsoft.com/office/2006/metadata/properties"/>
-    <ds:schemaRef ds:uri="http://schemas.microsoft.com/office/infopath/2007/PartnerControls"/>
-  </ds:schemaRefs>
-</ds:datastoreItem>
-</file>
-
-<file path=customXml/itemProps4.xml><?xml version="1.0" encoding="utf-8"?>
 <ds:datastoreItem xmlns:ds="http://schemas.openxmlformats.org/officeDocument/2006/customXml" ds:itemID="{6C8A45BC-7293-4E2E-BAC7-B7F17F18C7F8}">
   <ds:schemaRefs>
     <ds:schemaRef ds:uri="http://schemas.microsoft.com/office/2006/metadata/contentType"/>
@@ -16864,10 +16849,19 @@
 </ds:datastoreItem>
 </file>
 
+<file path=customXml/itemProps4.xml><?xml version="1.0" encoding="utf-8"?>
+<ds:datastoreItem xmlns:ds="http://schemas.openxmlformats.org/officeDocument/2006/customXml" ds:itemID="{F7E9D9A5-DB77-458E-BD59-3EC1EFF11D6F}">
+  <ds:schemaRefs>
+    <ds:schemaRef ds:uri="http://schemas.microsoft.com/office/2006/metadata/properties"/>
+    <ds:schemaRef ds:uri="http://schemas.microsoft.com/office/infopath/2007/PartnerControls"/>
+  </ds:schemaRefs>
+</ds:datastoreItem>
+</file>
+
 <file path=customXml/itemProps5.xml><?xml version="1.0" encoding="utf-8"?>
-<ds:datastoreItem xmlns:ds="http://schemas.openxmlformats.org/officeDocument/2006/customXml" ds:itemID="{A6B2F16B-ED01-4F14-B728-CF17DC4D1F9C}">
+<ds:datastoreItem xmlns:ds="http://schemas.openxmlformats.org/officeDocument/2006/customXml" ds:itemID="{8F89998E-36E3-4045-9EB1-7E8259E8D008}">
   <ds:schemaRefs>
-    <ds:schemaRef ds:uri="http://schemas.openxmlformats.org/officeDocument/2006/bibliography"/>
+    <ds:schemaRef ds:uri="http://schemas.microsoft.com/sharepoint/v3/contenttype/forms"/>
   </ds:schemaRefs>
 </ds:datastoreItem>
 </file>
</xml_diff>

<commit_message>
New full updated section from Idowu on project plan
</commit_message>
<xml_diff>
--- a/COMP2003 Project Plan.docx
+++ b/COMP2003 Project Plan.docx
@@ -8304,6 +8304,388 @@
           <w:rFonts w:ascii="Calibri" w:hAnsi="Calibri" w:cs="Calibri"/>
         </w:rPr>
       </w:pPr>
+      <w:r>
+        <w:rPr>
+          <w:rFonts w:ascii="Calibri" w:hAnsi="Calibri" w:cs="Calibri"/>
+        </w:rPr>
+        <w:t>Quality assurance ensures that artofest.com meets the expectations of users, the client, and academic standards.</w:t>
+      </w:r>
+    </w:p>
+    <w:p>
+      <w:pPr>
+        <w:rPr>
+          <w:rFonts w:ascii="Calibri" w:hAnsi="Calibri" w:cs="Calibri"/>
+        </w:rPr>
+      </w:pPr>
+      <w:r>
+        <w:rPr>
+          <w:rFonts w:ascii="Calibri" w:hAnsi="Calibri" w:cs="Calibri"/>
+        </w:rPr>
+        <w:t>Quality Standards</w:t>
+      </w:r>
+    </w:p>
+    <w:p>
+      <w:pPr>
+        <w:numPr>
+          <w:ilvl w:val="0"/>
+          <w:numId w:val="44"/>
+        </w:numPr>
+        <w:rPr>
+          <w:rFonts w:ascii="Calibri" w:hAnsi="Calibri" w:cs="Calibri"/>
+        </w:rPr>
+      </w:pPr>
+      <w:r>
+        <w:rPr>
+          <w:rFonts w:ascii="Calibri" w:hAnsi="Calibri" w:cs="Calibri"/>
+        </w:rPr>
+        <w:t>The platform must be responsive, fast, and user-friendly.</w:t>
+      </w:r>
+    </w:p>
+    <w:p>
+      <w:pPr>
+        <w:numPr>
+          <w:ilvl w:val="0"/>
+          <w:numId w:val="44"/>
+        </w:numPr>
+        <w:rPr>
+          <w:rFonts w:ascii="Calibri" w:hAnsi="Calibri" w:cs="Calibri"/>
+        </w:rPr>
+      </w:pPr>
+      <w:r>
+        <w:rPr>
+          <w:rFonts w:ascii="Calibri" w:hAnsi="Calibri" w:cs="Calibri"/>
+        </w:rPr>
+        <w:t>The design must remain consistent across website and mobile app.</w:t>
+      </w:r>
+    </w:p>
+    <w:p>
+      <w:pPr>
+        <w:numPr>
+          <w:ilvl w:val="0"/>
+          <w:numId w:val="44"/>
+        </w:numPr>
+        <w:rPr>
+          <w:rFonts w:ascii="Calibri" w:hAnsi="Calibri" w:cs="Calibri"/>
+        </w:rPr>
+      </w:pPr>
+      <w:r>
+        <w:rPr>
+          <w:rFonts w:ascii="Calibri" w:hAnsi="Calibri" w:cs="Calibri"/>
+        </w:rPr>
+        <w:t>Festival data must be accurate, clear, and easy to navigate.</w:t>
+      </w:r>
+    </w:p>
+    <w:p>
+      <w:pPr>
+        <w:numPr>
+          <w:ilvl w:val="0"/>
+          <w:numId w:val="44"/>
+        </w:numPr>
+        <w:rPr>
+          <w:rFonts w:ascii="Calibri" w:hAnsi="Calibri" w:cs="Calibri"/>
+        </w:rPr>
+      </w:pPr>
+      <w:r>
+        <w:rPr>
+          <w:rFonts w:ascii="Calibri" w:hAnsi="Calibri" w:cs="Calibri"/>
+        </w:rPr>
+        <w:t>Code must follow recognised conventions and pass internal review.</w:t>
+      </w:r>
+    </w:p>
+    <w:p>
+      <w:pPr>
+        <w:rPr>
+          <w:rFonts w:ascii="Calibri" w:hAnsi="Calibri" w:cs="Calibri"/>
+        </w:rPr>
+      </w:pPr>
+      <w:r>
+        <w:rPr>
+          <w:rFonts w:ascii="Calibri" w:hAnsi="Calibri" w:cs="Calibri"/>
+        </w:rPr>
+        <w:t>Quality Assurance Processes</w:t>
+      </w:r>
+    </w:p>
+    <w:p>
+      <w:pPr>
+        <w:numPr>
+          <w:ilvl w:val="0"/>
+          <w:numId w:val="45"/>
+        </w:numPr>
+        <w:rPr>
+          <w:rFonts w:ascii="Calibri" w:hAnsi="Calibri" w:cs="Calibri"/>
+        </w:rPr>
+      </w:pPr>
+      <w:r>
+        <w:rPr>
+          <w:rFonts w:ascii="Calibri" w:hAnsi="Calibri" w:cs="Calibri"/>
+        </w:rPr>
+        <w:t>Peer Reviews:</w:t>
+      </w:r>
+    </w:p>
+    <w:p>
+      <w:pPr>
+        <w:numPr>
+          <w:ilvl w:val="1"/>
+          <w:numId w:val="45"/>
+        </w:numPr>
+        <w:rPr>
+          <w:rFonts w:ascii="Calibri" w:hAnsi="Calibri" w:cs="Calibri"/>
+        </w:rPr>
+      </w:pPr>
+      <w:r>
+        <w:rPr>
+          <w:rFonts w:ascii="Calibri" w:hAnsi="Calibri" w:cs="Calibri"/>
+        </w:rPr>
+        <w:t>Front-end and back-end developers review each other’s code.</w:t>
+      </w:r>
+    </w:p>
+    <w:p>
+      <w:pPr>
+        <w:numPr>
+          <w:ilvl w:val="0"/>
+          <w:numId w:val="45"/>
+        </w:numPr>
+        <w:rPr>
+          <w:rFonts w:ascii="Calibri" w:hAnsi="Calibri" w:cs="Calibri"/>
+        </w:rPr>
+      </w:pPr>
+      <w:r>
+        <w:rPr>
+          <w:rFonts w:ascii="Calibri" w:hAnsi="Calibri" w:cs="Calibri"/>
+        </w:rPr>
+        <w:t>Design Review:</w:t>
+      </w:r>
+    </w:p>
+    <w:p>
+      <w:pPr>
+        <w:numPr>
+          <w:ilvl w:val="1"/>
+          <w:numId w:val="45"/>
+        </w:numPr>
+        <w:rPr>
+          <w:rFonts w:ascii="Calibri" w:hAnsi="Calibri" w:cs="Calibri"/>
+        </w:rPr>
+      </w:pPr>
+      <w:r>
+        <w:rPr>
+          <w:rFonts w:ascii="Calibri" w:hAnsi="Calibri" w:cs="Calibri"/>
+        </w:rPr>
+        <w:t xml:space="preserve">UI/UX designer validates implementation against </w:t>
+      </w:r>
+      <w:proofErr w:type="spellStart"/>
+      <w:r>
+        <w:rPr>
+          <w:rFonts w:ascii="Calibri" w:hAnsi="Calibri" w:cs="Calibri"/>
+        </w:rPr>
+        <w:t>mockups</w:t>
+      </w:r>
+      <w:proofErr w:type="spellEnd"/>
+      <w:r>
+        <w:rPr>
+          <w:rFonts w:ascii="Calibri" w:hAnsi="Calibri" w:cs="Calibri"/>
+        </w:rPr>
+        <w:t>.</w:t>
+      </w:r>
+    </w:p>
+    <w:p>
+      <w:pPr>
+        <w:numPr>
+          <w:ilvl w:val="0"/>
+          <w:numId w:val="45"/>
+        </w:numPr>
+        <w:rPr>
+          <w:rFonts w:ascii="Calibri" w:hAnsi="Calibri" w:cs="Calibri"/>
+        </w:rPr>
+      </w:pPr>
+      <w:r>
+        <w:rPr>
+          <w:rFonts w:ascii="Calibri" w:hAnsi="Calibri" w:cs="Calibri"/>
+        </w:rPr>
+        <w:t>Functional Testing:</w:t>
+      </w:r>
+    </w:p>
+    <w:p>
+      <w:pPr>
+        <w:numPr>
+          <w:ilvl w:val="1"/>
+          <w:numId w:val="45"/>
+        </w:numPr>
+        <w:rPr>
+          <w:rFonts w:ascii="Calibri" w:hAnsi="Calibri" w:cs="Calibri"/>
+        </w:rPr>
+      </w:pPr>
+      <w:r>
+        <w:rPr>
+          <w:rFonts w:ascii="Calibri" w:hAnsi="Calibri" w:cs="Calibri"/>
+        </w:rPr>
+        <w:t>Ensure all festival profiles, filters, planner tools, and navigation work as intended.</w:t>
+      </w:r>
+    </w:p>
+    <w:p>
+      <w:pPr>
+        <w:numPr>
+          <w:ilvl w:val="0"/>
+          <w:numId w:val="45"/>
+        </w:numPr>
+        <w:rPr>
+          <w:rFonts w:ascii="Calibri" w:hAnsi="Calibri" w:cs="Calibri"/>
+        </w:rPr>
+      </w:pPr>
+      <w:r>
+        <w:rPr>
+          <w:rFonts w:ascii="Calibri" w:hAnsi="Calibri" w:cs="Calibri"/>
+        </w:rPr>
+        <w:t>Performance Testing:</w:t>
+      </w:r>
+    </w:p>
+    <w:p>
+      <w:pPr>
+        <w:numPr>
+          <w:ilvl w:val="1"/>
+          <w:numId w:val="45"/>
+        </w:numPr>
+        <w:rPr>
+          <w:rFonts w:ascii="Calibri" w:hAnsi="Calibri" w:cs="Calibri"/>
+        </w:rPr>
+      </w:pPr>
+      <w:r>
+        <w:rPr>
+          <w:rFonts w:ascii="Calibri" w:hAnsi="Calibri" w:cs="Calibri"/>
+        </w:rPr>
+        <w:t>Monitor loading speeds, API response times, and mobile performance.</w:t>
+      </w:r>
+    </w:p>
+    <w:p>
+      <w:pPr>
+        <w:numPr>
+          <w:ilvl w:val="0"/>
+          <w:numId w:val="45"/>
+        </w:numPr>
+        <w:rPr>
+          <w:rFonts w:ascii="Calibri" w:hAnsi="Calibri" w:cs="Calibri"/>
+        </w:rPr>
+      </w:pPr>
+      <w:r>
+        <w:rPr>
+          <w:rFonts w:ascii="Calibri" w:hAnsi="Calibri" w:cs="Calibri"/>
+        </w:rPr>
+        <w:t>Validation Against Requirements:</w:t>
+      </w:r>
+    </w:p>
+    <w:p>
+      <w:pPr>
+        <w:numPr>
+          <w:ilvl w:val="1"/>
+          <w:numId w:val="45"/>
+        </w:numPr>
+        <w:rPr>
+          <w:rFonts w:ascii="Calibri" w:hAnsi="Calibri" w:cs="Calibri"/>
+        </w:rPr>
+      </w:pPr>
+      <w:r>
+        <w:rPr>
+          <w:rFonts w:ascii="Calibri" w:hAnsi="Calibri" w:cs="Calibri"/>
+        </w:rPr>
+        <w:t>Regular checks with the client to confirm features align with their expectations.</w:t>
+      </w:r>
+    </w:p>
+    <w:p>
+      <w:pPr>
+        <w:rPr>
+          <w:rFonts w:ascii="Calibri" w:hAnsi="Calibri" w:cs="Calibri"/>
+        </w:rPr>
+      </w:pPr>
+      <w:r>
+        <w:rPr>
+          <w:rFonts w:ascii="Calibri" w:hAnsi="Calibri" w:cs="Calibri"/>
+        </w:rPr>
+        <w:t>Quality Control Tools</w:t>
+      </w:r>
+    </w:p>
+    <w:p>
+      <w:pPr>
+        <w:numPr>
+          <w:ilvl w:val="0"/>
+          <w:numId w:val="46"/>
+        </w:numPr>
+        <w:rPr>
+          <w:rFonts w:ascii="Calibri" w:hAnsi="Calibri" w:cs="Calibri"/>
+        </w:rPr>
+      </w:pPr>
+      <w:r>
+        <w:rPr>
+          <w:rFonts w:ascii="Calibri" w:hAnsi="Calibri" w:cs="Calibri"/>
+        </w:rPr>
+        <w:t xml:space="preserve">Browser </w:t>
+      </w:r>
+      <w:proofErr w:type="spellStart"/>
+      <w:r>
+        <w:rPr>
+          <w:rFonts w:ascii="Calibri" w:hAnsi="Calibri" w:cs="Calibri"/>
+        </w:rPr>
+        <w:t>DevTools</w:t>
+      </w:r>
+      <w:proofErr w:type="spellEnd"/>
+    </w:p>
+    <w:p>
+      <w:pPr>
+        <w:numPr>
+          <w:ilvl w:val="0"/>
+          <w:numId w:val="46"/>
+        </w:numPr>
+        <w:rPr>
+          <w:rFonts w:ascii="Calibri" w:hAnsi="Calibri" w:cs="Calibri"/>
+        </w:rPr>
+      </w:pPr>
+      <w:r>
+        <w:rPr>
+          <w:rFonts w:ascii="Calibri" w:hAnsi="Calibri" w:cs="Calibri"/>
+        </w:rPr>
+        <w:t>Automated testing (optional)</w:t>
+      </w:r>
+    </w:p>
+    <w:p>
+      <w:pPr>
+        <w:numPr>
+          <w:ilvl w:val="0"/>
+          <w:numId w:val="46"/>
+        </w:numPr>
+        <w:rPr>
+          <w:rFonts w:ascii="Calibri" w:hAnsi="Calibri" w:cs="Calibri"/>
+        </w:rPr>
+      </w:pPr>
+      <w:r>
+        <w:rPr>
+          <w:rFonts w:ascii="Calibri" w:hAnsi="Calibri" w:cs="Calibri"/>
+        </w:rPr>
+        <w:lastRenderedPageBreak/>
+        <w:t>Figma prototype comparisons</w:t>
+      </w:r>
+    </w:p>
+    <w:p>
+      <w:pPr>
+        <w:numPr>
+          <w:ilvl w:val="0"/>
+          <w:numId w:val="46"/>
+        </w:numPr>
+        <w:rPr>
+          <w:rFonts w:ascii="Calibri" w:hAnsi="Calibri" w:cs="Calibri"/>
+        </w:rPr>
+      </w:pPr>
+      <w:r>
+        <w:rPr>
+          <w:rFonts w:ascii="Calibri" w:hAnsi="Calibri" w:cs="Calibri"/>
+        </w:rPr>
+        <w:t>Error logging and debugging tools</w:t>
+      </w:r>
+    </w:p>
+    <w:p/>
+    <w:p>
+      <w:pPr>
+        <w:rPr>
+          <w:rFonts w:ascii="Calibri" w:hAnsi="Calibri" w:cs="Calibri"/>
+        </w:rPr>
+      </w:pPr>
     </w:p>
     <w:p>
       <w:pPr>
@@ -8748,7 +9130,6 @@
           <w:sz w:val="22"/>
           <w:szCs w:val="22"/>
         </w:rPr>
-        <w:lastRenderedPageBreak/>
         <w:t>Client Feedback:</w:t>
       </w:r>
       <w:r>
@@ -8926,6 +9307,7 @@
           <w:sz w:val="22"/>
           <w:szCs w:val="22"/>
         </w:rPr>
+        <w:lastRenderedPageBreak/>
         <w:t>Appendix C – Gantt Chart / Timeline</w:t>
       </w:r>
     </w:p>
@@ -10362,6 +10744,155 @@
     </w:lvl>
   </w:abstractNum>
   <w:abstractNum w:abstractNumId="10" w15:restartNumberingAfterBreak="0">
+    <w:nsid w:val="15E065C9"/>
+    <w:multiLevelType w:val="multilevel"/>
+    <w:tmpl w:val="1E10B6B2"/>
+    <w:lvl w:ilvl="0">
+      <w:start w:val="1"/>
+      <w:numFmt w:val="bullet"/>
+      <w:lvlText w:val=""/>
+      <w:lvlJc w:val="left"/>
+      <w:pPr>
+        <w:tabs>
+          <w:tab w:val="num" w:pos="720"/>
+        </w:tabs>
+        <w:ind w:left="720" w:hanging="360"/>
+      </w:pPr>
+      <w:rPr>
+        <w:rFonts w:ascii="Symbol" w:hAnsi="Symbol" w:hint="default"/>
+        <w:sz w:val="20"/>
+      </w:rPr>
+    </w:lvl>
+    <w:lvl w:ilvl="1">
+      <w:start w:val="1"/>
+      <w:numFmt w:val="bullet"/>
+      <w:lvlText w:val="o"/>
+      <w:lvlJc w:val="left"/>
+      <w:pPr>
+        <w:tabs>
+          <w:tab w:val="num" w:pos="1440"/>
+        </w:tabs>
+        <w:ind w:left="1440" w:hanging="360"/>
+      </w:pPr>
+      <w:rPr>
+        <w:rFonts w:ascii="Courier New" w:hAnsi="Courier New" w:hint="default"/>
+        <w:sz w:val="20"/>
+      </w:rPr>
+    </w:lvl>
+    <w:lvl w:ilvl="2" w:tentative="1">
+      <w:start w:val="1"/>
+      <w:numFmt w:val="bullet"/>
+      <w:lvlText w:val=""/>
+      <w:lvlJc w:val="left"/>
+      <w:pPr>
+        <w:tabs>
+          <w:tab w:val="num" w:pos="2160"/>
+        </w:tabs>
+        <w:ind w:left="2160" w:hanging="360"/>
+      </w:pPr>
+      <w:rPr>
+        <w:rFonts w:ascii="Wingdings" w:hAnsi="Wingdings" w:hint="default"/>
+        <w:sz w:val="20"/>
+      </w:rPr>
+    </w:lvl>
+    <w:lvl w:ilvl="3" w:tentative="1">
+      <w:start w:val="1"/>
+      <w:numFmt w:val="bullet"/>
+      <w:lvlText w:val=""/>
+      <w:lvlJc w:val="left"/>
+      <w:pPr>
+        <w:tabs>
+          <w:tab w:val="num" w:pos="2880"/>
+        </w:tabs>
+        <w:ind w:left="2880" w:hanging="360"/>
+      </w:pPr>
+      <w:rPr>
+        <w:rFonts w:ascii="Wingdings" w:hAnsi="Wingdings" w:hint="default"/>
+        <w:sz w:val="20"/>
+      </w:rPr>
+    </w:lvl>
+    <w:lvl w:ilvl="4" w:tentative="1">
+      <w:start w:val="1"/>
+      <w:numFmt w:val="bullet"/>
+      <w:lvlText w:val=""/>
+      <w:lvlJc w:val="left"/>
+      <w:pPr>
+        <w:tabs>
+          <w:tab w:val="num" w:pos="3600"/>
+        </w:tabs>
+        <w:ind w:left="3600" w:hanging="360"/>
+      </w:pPr>
+      <w:rPr>
+        <w:rFonts w:ascii="Wingdings" w:hAnsi="Wingdings" w:hint="default"/>
+        <w:sz w:val="20"/>
+      </w:rPr>
+    </w:lvl>
+    <w:lvl w:ilvl="5" w:tentative="1">
+      <w:start w:val="1"/>
+      <w:numFmt w:val="bullet"/>
+      <w:lvlText w:val=""/>
+      <w:lvlJc w:val="left"/>
+      <w:pPr>
+        <w:tabs>
+          <w:tab w:val="num" w:pos="4320"/>
+        </w:tabs>
+        <w:ind w:left="4320" w:hanging="360"/>
+      </w:pPr>
+      <w:rPr>
+        <w:rFonts w:ascii="Wingdings" w:hAnsi="Wingdings" w:hint="default"/>
+        <w:sz w:val="20"/>
+      </w:rPr>
+    </w:lvl>
+    <w:lvl w:ilvl="6" w:tentative="1">
+      <w:start w:val="1"/>
+      <w:numFmt w:val="bullet"/>
+      <w:lvlText w:val=""/>
+      <w:lvlJc w:val="left"/>
+      <w:pPr>
+        <w:tabs>
+          <w:tab w:val="num" w:pos="5040"/>
+        </w:tabs>
+        <w:ind w:left="5040" w:hanging="360"/>
+      </w:pPr>
+      <w:rPr>
+        <w:rFonts w:ascii="Wingdings" w:hAnsi="Wingdings" w:hint="default"/>
+        <w:sz w:val="20"/>
+      </w:rPr>
+    </w:lvl>
+    <w:lvl w:ilvl="7" w:tentative="1">
+      <w:start w:val="1"/>
+      <w:numFmt w:val="bullet"/>
+      <w:lvlText w:val=""/>
+      <w:lvlJc w:val="left"/>
+      <w:pPr>
+        <w:tabs>
+          <w:tab w:val="num" w:pos="5760"/>
+        </w:tabs>
+        <w:ind w:left="5760" w:hanging="360"/>
+      </w:pPr>
+      <w:rPr>
+        <w:rFonts w:ascii="Wingdings" w:hAnsi="Wingdings" w:hint="default"/>
+        <w:sz w:val="20"/>
+      </w:rPr>
+    </w:lvl>
+    <w:lvl w:ilvl="8" w:tentative="1">
+      <w:start w:val="1"/>
+      <w:numFmt w:val="bullet"/>
+      <w:lvlText w:val=""/>
+      <w:lvlJc w:val="left"/>
+      <w:pPr>
+        <w:tabs>
+          <w:tab w:val="num" w:pos="6480"/>
+        </w:tabs>
+        <w:ind w:left="6480" w:hanging="360"/>
+      </w:pPr>
+      <w:rPr>
+        <w:rFonts w:ascii="Wingdings" w:hAnsi="Wingdings" w:hint="default"/>
+        <w:sz w:val="20"/>
+      </w:rPr>
+    </w:lvl>
+  </w:abstractNum>
+  <w:abstractNum w:abstractNumId="11" w15:restartNumberingAfterBreak="0">
     <w:nsid w:val="18E83232"/>
     <w:multiLevelType w:val="multilevel"/>
     <w:tmpl w:val="CA72FD24"/>
@@ -10510,7 +11041,7 @@
       </w:rPr>
     </w:lvl>
   </w:abstractNum>
-  <w:abstractNum w:abstractNumId="11" w15:restartNumberingAfterBreak="0">
+  <w:abstractNum w:abstractNumId="12" w15:restartNumberingAfterBreak="0">
     <w:nsid w:val="1C34260A"/>
     <w:multiLevelType w:val="multilevel"/>
     <w:tmpl w:val="2AEADDAE"/>
@@ -10659,7 +11190,7 @@
       </w:rPr>
     </w:lvl>
   </w:abstractNum>
-  <w:abstractNum w:abstractNumId="12" w15:restartNumberingAfterBreak="0">
+  <w:abstractNum w:abstractNumId="13" w15:restartNumberingAfterBreak="0">
     <w:nsid w:val="21951577"/>
     <w:multiLevelType w:val="multilevel"/>
     <w:tmpl w:val="446AF752"/>
@@ -10808,7 +11339,7 @@
       </w:rPr>
     </w:lvl>
   </w:abstractNum>
-  <w:abstractNum w:abstractNumId="13" w15:restartNumberingAfterBreak="0">
+  <w:abstractNum w:abstractNumId="14" w15:restartNumberingAfterBreak="0">
     <w:nsid w:val="22695F47"/>
     <w:multiLevelType w:val="multilevel"/>
     <w:tmpl w:val="DC7617DC"/>
@@ -10957,7 +11488,7 @@
       </w:rPr>
     </w:lvl>
   </w:abstractNum>
-  <w:abstractNum w:abstractNumId="14" w15:restartNumberingAfterBreak="0">
+  <w:abstractNum w:abstractNumId="15" w15:restartNumberingAfterBreak="0">
     <w:nsid w:val="23053E9D"/>
     <w:multiLevelType w:val="multilevel"/>
     <w:tmpl w:val="BE88FBC6"/>
@@ -11106,7 +11637,156 @@
       </w:rPr>
     </w:lvl>
   </w:abstractNum>
-  <w:abstractNum w:abstractNumId="15" w15:restartNumberingAfterBreak="0">
+  <w:abstractNum w:abstractNumId="16" w15:restartNumberingAfterBreak="0">
+    <w:nsid w:val="2E071162"/>
+    <w:multiLevelType w:val="multilevel"/>
+    <w:tmpl w:val="189090E6"/>
+    <w:lvl w:ilvl="0">
+      <w:start w:val="1"/>
+      <w:numFmt w:val="bullet"/>
+      <w:lvlText w:val=""/>
+      <w:lvlJc w:val="left"/>
+      <w:pPr>
+        <w:tabs>
+          <w:tab w:val="num" w:pos="720"/>
+        </w:tabs>
+        <w:ind w:left="720" w:hanging="360"/>
+      </w:pPr>
+      <w:rPr>
+        <w:rFonts w:ascii="Symbol" w:hAnsi="Symbol" w:hint="default"/>
+        <w:sz w:val="20"/>
+      </w:rPr>
+    </w:lvl>
+    <w:lvl w:ilvl="1" w:tentative="1">
+      <w:start w:val="1"/>
+      <w:numFmt w:val="bullet"/>
+      <w:lvlText w:val="o"/>
+      <w:lvlJc w:val="left"/>
+      <w:pPr>
+        <w:tabs>
+          <w:tab w:val="num" w:pos="1440"/>
+        </w:tabs>
+        <w:ind w:left="1440" w:hanging="360"/>
+      </w:pPr>
+      <w:rPr>
+        <w:rFonts w:ascii="Courier New" w:hAnsi="Courier New" w:hint="default"/>
+        <w:sz w:val="20"/>
+      </w:rPr>
+    </w:lvl>
+    <w:lvl w:ilvl="2" w:tentative="1">
+      <w:start w:val="1"/>
+      <w:numFmt w:val="bullet"/>
+      <w:lvlText w:val=""/>
+      <w:lvlJc w:val="left"/>
+      <w:pPr>
+        <w:tabs>
+          <w:tab w:val="num" w:pos="2160"/>
+        </w:tabs>
+        <w:ind w:left="2160" w:hanging="360"/>
+      </w:pPr>
+      <w:rPr>
+        <w:rFonts w:ascii="Wingdings" w:hAnsi="Wingdings" w:hint="default"/>
+        <w:sz w:val="20"/>
+      </w:rPr>
+    </w:lvl>
+    <w:lvl w:ilvl="3" w:tentative="1">
+      <w:start w:val="1"/>
+      <w:numFmt w:val="bullet"/>
+      <w:lvlText w:val=""/>
+      <w:lvlJc w:val="left"/>
+      <w:pPr>
+        <w:tabs>
+          <w:tab w:val="num" w:pos="2880"/>
+        </w:tabs>
+        <w:ind w:left="2880" w:hanging="360"/>
+      </w:pPr>
+      <w:rPr>
+        <w:rFonts w:ascii="Wingdings" w:hAnsi="Wingdings" w:hint="default"/>
+        <w:sz w:val="20"/>
+      </w:rPr>
+    </w:lvl>
+    <w:lvl w:ilvl="4" w:tentative="1">
+      <w:start w:val="1"/>
+      <w:numFmt w:val="bullet"/>
+      <w:lvlText w:val=""/>
+      <w:lvlJc w:val="left"/>
+      <w:pPr>
+        <w:tabs>
+          <w:tab w:val="num" w:pos="3600"/>
+        </w:tabs>
+        <w:ind w:left="3600" w:hanging="360"/>
+      </w:pPr>
+      <w:rPr>
+        <w:rFonts w:ascii="Wingdings" w:hAnsi="Wingdings" w:hint="default"/>
+        <w:sz w:val="20"/>
+      </w:rPr>
+    </w:lvl>
+    <w:lvl w:ilvl="5" w:tentative="1">
+      <w:start w:val="1"/>
+      <w:numFmt w:val="bullet"/>
+      <w:lvlText w:val=""/>
+      <w:lvlJc w:val="left"/>
+      <w:pPr>
+        <w:tabs>
+          <w:tab w:val="num" w:pos="4320"/>
+        </w:tabs>
+        <w:ind w:left="4320" w:hanging="360"/>
+      </w:pPr>
+      <w:rPr>
+        <w:rFonts w:ascii="Wingdings" w:hAnsi="Wingdings" w:hint="default"/>
+        <w:sz w:val="20"/>
+      </w:rPr>
+    </w:lvl>
+    <w:lvl w:ilvl="6" w:tentative="1">
+      <w:start w:val="1"/>
+      <w:numFmt w:val="bullet"/>
+      <w:lvlText w:val=""/>
+      <w:lvlJc w:val="left"/>
+      <w:pPr>
+        <w:tabs>
+          <w:tab w:val="num" w:pos="5040"/>
+        </w:tabs>
+        <w:ind w:left="5040" w:hanging="360"/>
+      </w:pPr>
+      <w:rPr>
+        <w:rFonts w:ascii="Wingdings" w:hAnsi="Wingdings" w:hint="default"/>
+        <w:sz w:val="20"/>
+      </w:rPr>
+    </w:lvl>
+    <w:lvl w:ilvl="7" w:tentative="1">
+      <w:start w:val="1"/>
+      <w:numFmt w:val="bullet"/>
+      <w:lvlText w:val=""/>
+      <w:lvlJc w:val="left"/>
+      <w:pPr>
+        <w:tabs>
+          <w:tab w:val="num" w:pos="5760"/>
+        </w:tabs>
+        <w:ind w:left="5760" w:hanging="360"/>
+      </w:pPr>
+      <w:rPr>
+        <w:rFonts w:ascii="Wingdings" w:hAnsi="Wingdings" w:hint="default"/>
+        <w:sz w:val="20"/>
+      </w:rPr>
+    </w:lvl>
+    <w:lvl w:ilvl="8" w:tentative="1">
+      <w:start w:val="1"/>
+      <w:numFmt w:val="bullet"/>
+      <w:lvlText w:val=""/>
+      <w:lvlJc w:val="left"/>
+      <w:pPr>
+        <w:tabs>
+          <w:tab w:val="num" w:pos="6480"/>
+        </w:tabs>
+        <w:ind w:left="6480" w:hanging="360"/>
+      </w:pPr>
+      <w:rPr>
+        <w:rFonts w:ascii="Wingdings" w:hAnsi="Wingdings" w:hint="default"/>
+        <w:sz w:val="20"/>
+      </w:rPr>
+    </w:lvl>
+  </w:abstractNum>
+  <w:abstractNum w:abstractNumId="17" w15:restartNumberingAfterBreak="0">
     <w:nsid w:val="323425FD"/>
     <w:multiLevelType w:val="multilevel"/>
     <w:tmpl w:val="197E3BD8"/>
@@ -11255,7 +11935,7 @@
       </w:rPr>
     </w:lvl>
   </w:abstractNum>
-  <w:abstractNum w:abstractNumId="16" w15:restartNumberingAfterBreak="0">
+  <w:abstractNum w:abstractNumId="18" w15:restartNumberingAfterBreak="0">
     <w:nsid w:val="341F5542"/>
     <w:multiLevelType w:val="multilevel"/>
     <w:tmpl w:val="228EF856"/>
@@ -11376,7 +12056,7 @@
       </w:pPr>
     </w:lvl>
   </w:abstractNum>
-  <w:abstractNum w:abstractNumId="17" w15:restartNumberingAfterBreak="0">
+  <w:abstractNum w:abstractNumId="19" w15:restartNumberingAfterBreak="0">
     <w:nsid w:val="46915C02"/>
     <w:multiLevelType w:val="multilevel"/>
     <w:tmpl w:val="F6CA6312"/>
@@ -11525,7 +12205,7 @@
       </w:rPr>
     </w:lvl>
   </w:abstractNum>
-  <w:abstractNum w:abstractNumId="18" w15:restartNumberingAfterBreak="0">
+  <w:abstractNum w:abstractNumId="20" w15:restartNumberingAfterBreak="0">
     <w:nsid w:val="486C16E7"/>
     <w:multiLevelType w:val="multilevel"/>
     <w:tmpl w:val="9DA0A74E"/>
@@ -11674,7 +12354,7 @@
       </w:rPr>
     </w:lvl>
   </w:abstractNum>
-  <w:abstractNum w:abstractNumId="19" w15:restartNumberingAfterBreak="0">
+  <w:abstractNum w:abstractNumId="21" w15:restartNumberingAfterBreak="0">
     <w:nsid w:val="4B8315F7"/>
     <w:multiLevelType w:val="multilevel"/>
     <w:tmpl w:val="89C4B90A"/>
@@ -11819,7 +12499,7 @@
       </w:rPr>
     </w:lvl>
   </w:abstractNum>
-  <w:abstractNum w:abstractNumId="20" w15:restartNumberingAfterBreak="0">
+  <w:abstractNum w:abstractNumId="22" w15:restartNumberingAfterBreak="0">
     <w:nsid w:val="4D686514"/>
     <w:multiLevelType w:val="multilevel"/>
     <w:tmpl w:val="1AD0145E"/>
@@ -11968,7 +12648,7 @@
       </w:rPr>
     </w:lvl>
   </w:abstractNum>
-  <w:abstractNum w:abstractNumId="21" w15:restartNumberingAfterBreak="0">
+  <w:abstractNum w:abstractNumId="23" w15:restartNumberingAfterBreak="0">
     <w:nsid w:val="4F4253E4"/>
     <w:multiLevelType w:val="hybridMultilevel"/>
     <w:tmpl w:val="1D7EAF1E"/>
@@ -12081,7 +12761,7 @@
       </w:rPr>
     </w:lvl>
   </w:abstractNum>
-  <w:abstractNum w:abstractNumId="22" w15:restartNumberingAfterBreak="0">
+  <w:abstractNum w:abstractNumId="24" w15:restartNumberingAfterBreak="0">
     <w:nsid w:val="50157AB2"/>
     <w:multiLevelType w:val="multilevel"/>
     <w:tmpl w:val="4852E678"/>
@@ -12226,7 +12906,7 @@
       </w:rPr>
     </w:lvl>
   </w:abstractNum>
-  <w:abstractNum w:abstractNumId="23" w15:restartNumberingAfterBreak="0">
+  <w:abstractNum w:abstractNumId="25" w15:restartNumberingAfterBreak="0">
     <w:nsid w:val="51C94F69"/>
     <w:multiLevelType w:val="multilevel"/>
     <w:tmpl w:val="7C8EF64E"/>
@@ -12375,7 +13055,7 @@
       </w:rPr>
     </w:lvl>
   </w:abstractNum>
-  <w:abstractNum w:abstractNumId="24" w15:restartNumberingAfterBreak="0">
+  <w:abstractNum w:abstractNumId="26" w15:restartNumberingAfterBreak="0">
     <w:nsid w:val="573D0C8D"/>
     <w:multiLevelType w:val="multilevel"/>
     <w:tmpl w:val="6BC2749C"/>
@@ -12524,7 +13204,156 @@
       </w:rPr>
     </w:lvl>
   </w:abstractNum>
-  <w:abstractNum w:abstractNumId="25" w15:restartNumberingAfterBreak="0">
+  <w:abstractNum w:abstractNumId="27" w15:restartNumberingAfterBreak="0">
+    <w:nsid w:val="59FB2CEE"/>
+    <w:multiLevelType w:val="multilevel"/>
+    <w:tmpl w:val="D8CA3CF0"/>
+    <w:lvl w:ilvl="0">
+      <w:start w:val="1"/>
+      <w:numFmt w:val="bullet"/>
+      <w:lvlText w:val=""/>
+      <w:lvlJc w:val="left"/>
+      <w:pPr>
+        <w:tabs>
+          <w:tab w:val="num" w:pos="720"/>
+        </w:tabs>
+        <w:ind w:left="720" w:hanging="360"/>
+      </w:pPr>
+      <w:rPr>
+        <w:rFonts w:ascii="Symbol" w:hAnsi="Symbol" w:hint="default"/>
+        <w:sz w:val="20"/>
+      </w:rPr>
+    </w:lvl>
+    <w:lvl w:ilvl="1" w:tentative="1">
+      <w:start w:val="1"/>
+      <w:numFmt w:val="bullet"/>
+      <w:lvlText w:val="o"/>
+      <w:lvlJc w:val="left"/>
+      <w:pPr>
+        <w:tabs>
+          <w:tab w:val="num" w:pos="1440"/>
+        </w:tabs>
+        <w:ind w:left="1440" w:hanging="360"/>
+      </w:pPr>
+      <w:rPr>
+        <w:rFonts w:ascii="Courier New" w:hAnsi="Courier New" w:hint="default"/>
+        <w:sz w:val="20"/>
+      </w:rPr>
+    </w:lvl>
+    <w:lvl w:ilvl="2" w:tentative="1">
+      <w:start w:val="1"/>
+      <w:numFmt w:val="bullet"/>
+      <w:lvlText w:val=""/>
+      <w:lvlJc w:val="left"/>
+      <w:pPr>
+        <w:tabs>
+          <w:tab w:val="num" w:pos="2160"/>
+        </w:tabs>
+        <w:ind w:left="2160" w:hanging="360"/>
+      </w:pPr>
+      <w:rPr>
+        <w:rFonts w:ascii="Wingdings" w:hAnsi="Wingdings" w:hint="default"/>
+        <w:sz w:val="20"/>
+      </w:rPr>
+    </w:lvl>
+    <w:lvl w:ilvl="3" w:tentative="1">
+      <w:start w:val="1"/>
+      <w:numFmt w:val="bullet"/>
+      <w:lvlText w:val=""/>
+      <w:lvlJc w:val="left"/>
+      <w:pPr>
+        <w:tabs>
+          <w:tab w:val="num" w:pos="2880"/>
+        </w:tabs>
+        <w:ind w:left="2880" w:hanging="360"/>
+      </w:pPr>
+      <w:rPr>
+        <w:rFonts w:ascii="Wingdings" w:hAnsi="Wingdings" w:hint="default"/>
+        <w:sz w:val="20"/>
+      </w:rPr>
+    </w:lvl>
+    <w:lvl w:ilvl="4" w:tentative="1">
+      <w:start w:val="1"/>
+      <w:numFmt w:val="bullet"/>
+      <w:lvlText w:val=""/>
+      <w:lvlJc w:val="left"/>
+      <w:pPr>
+        <w:tabs>
+          <w:tab w:val="num" w:pos="3600"/>
+        </w:tabs>
+        <w:ind w:left="3600" w:hanging="360"/>
+      </w:pPr>
+      <w:rPr>
+        <w:rFonts w:ascii="Wingdings" w:hAnsi="Wingdings" w:hint="default"/>
+        <w:sz w:val="20"/>
+      </w:rPr>
+    </w:lvl>
+    <w:lvl w:ilvl="5" w:tentative="1">
+      <w:start w:val="1"/>
+      <w:numFmt w:val="bullet"/>
+      <w:lvlText w:val=""/>
+      <w:lvlJc w:val="left"/>
+      <w:pPr>
+        <w:tabs>
+          <w:tab w:val="num" w:pos="4320"/>
+        </w:tabs>
+        <w:ind w:left="4320" w:hanging="360"/>
+      </w:pPr>
+      <w:rPr>
+        <w:rFonts w:ascii="Wingdings" w:hAnsi="Wingdings" w:hint="default"/>
+        <w:sz w:val="20"/>
+      </w:rPr>
+    </w:lvl>
+    <w:lvl w:ilvl="6" w:tentative="1">
+      <w:start w:val="1"/>
+      <w:numFmt w:val="bullet"/>
+      <w:lvlText w:val=""/>
+      <w:lvlJc w:val="left"/>
+      <w:pPr>
+        <w:tabs>
+          <w:tab w:val="num" w:pos="5040"/>
+        </w:tabs>
+        <w:ind w:left="5040" w:hanging="360"/>
+      </w:pPr>
+      <w:rPr>
+        <w:rFonts w:ascii="Wingdings" w:hAnsi="Wingdings" w:hint="default"/>
+        <w:sz w:val="20"/>
+      </w:rPr>
+    </w:lvl>
+    <w:lvl w:ilvl="7" w:tentative="1">
+      <w:start w:val="1"/>
+      <w:numFmt w:val="bullet"/>
+      <w:lvlText w:val=""/>
+      <w:lvlJc w:val="left"/>
+      <w:pPr>
+        <w:tabs>
+          <w:tab w:val="num" w:pos="5760"/>
+        </w:tabs>
+        <w:ind w:left="5760" w:hanging="360"/>
+      </w:pPr>
+      <w:rPr>
+        <w:rFonts w:ascii="Wingdings" w:hAnsi="Wingdings" w:hint="default"/>
+        <w:sz w:val="20"/>
+      </w:rPr>
+    </w:lvl>
+    <w:lvl w:ilvl="8" w:tentative="1">
+      <w:start w:val="1"/>
+      <w:numFmt w:val="bullet"/>
+      <w:lvlText w:val=""/>
+      <w:lvlJc w:val="left"/>
+      <w:pPr>
+        <w:tabs>
+          <w:tab w:val="num" w:pos="6480"/>
+        </w:tabs>
+        <w:ind w:left="6480" w:hanging="360"/>
+      </w:pPr>
+      <w:rPr>
+        <w:rFonts w:ascii="Wingdings" w:hAnsi="Wingdings" w:hint="default"/>
+        <w:sz w:val="20"/>
+      </w:rPr>
+    </w:lvl>
+  </w:abstractNum>
+  <w:abstractNum w:abstractNumId="28" w15:restartNumberingAfterBreak="0">
     <w:nsid w:val="5A5C45BC"/>
     <w:multiLevelType w:val="multilevel"/>
     <w:tmpl w:val="F2DEC902"/>
@@ -12673,7 +13502,7 @@
       </w:rPr>
     </w:lvl>
   </w:abstractNum>
-  <w:abstractNum w:abstractNumId="26" w15:restartNumberingAfterBreak="0">
+  <w:abstractNum w:abstractNumId="29" w15:restartNumberingAfterBreak="0">
     <w:nsid w:val="5C143F61"/>
     <w:multiLevelType w:val="multilevel"/>
     <w:tmpl w:val="4888E386"/>
@@ -12822,7 +13651,7 @@
       </w:rPr>
     </w:lvl>
   </w:abstractNum>
-  <w:abstractNum w:abstractNumId="27" w15:restartNumberingAfterBreak="0">
+  <w:abstractNum w:abstractNumId="30" w15:restartNumberingAfterBreak="0">
     <w:nsid w:val="5C92203C"/>
     <w:multiLevelType w:val="multilevel"/>
     <w:tmpl w:val="ADAAF4E0"/>
@@ -12971,7 +13800,7 @@
       </w:rPr>
     </w:lvl>
   </w:abstractNum>
-  <w:abstractNum w:abstractNumId="28" w15:restartNumberingAfterBreak="0">
+  <w:abstractNum w:abstractNumId="31" w15:restartNumberingAfterBreak="0">
     <w:nsid w:val="5CA97B62"/>
     <w:multiLevelType w:val="multilevel"/>
     <w:tmpl w:val="4090466E"/>
@@ -13120,7 +13949,7 @@
       </w:rPr>
     </w:lvl>
   </w:abstractNum>
-  <w:abstractNum w:abstractNumId="29" w15:restartNumberingAfterBreak="0">
+  <w:abstractNum w:abstractNumId="32" w15:restartNumberingAfterBreak="0">
     <w:nsid w:val="5E6B6C35"/>
     <w:multiLevelType w:val="hybridMultilevel"/>
     <w:tmpl w:val="FA4A95DC"/>
@@ -13233,7 +14062,7 @@
       </w:rPr>
     </w:lvl>
   </w:abstractNum>
-  <w:abstractNum w:abstractNumId="30" w15:restartNumberingAfterBreak="0">
+  <w:abstractNum w:abstractNumId="33" w15:restartNumberingAfterBreak="0">
     <w:nsid w:val="5EA662B7"/>
     <w:multiLevelType w:val="multilevel"/>
     <w:tmpl w:val="A75637AE"/>
@@ -13382,7 +14211,7 @@
       </w:rPr>
     </w:lvl>
   </w:abstractNum>
-  <w:abstractNum w:abstractNumId="31" w15:restartNumberingAfterBreak="0">
+  <w:abstractNum w:abstractNumId="34" w15:restartNumberingAfterBreak="0">
     <w:nsid w:val="5FAF0C50"/>
     <w:multiLevelType w:val="hybridMultilevel"/>
     <w:tmpl w:val="91F022A2"/>
@@ -13495,7 +14324,7 @@
       </w:rPr>
     </w:lvl>
   </w:abstractNum>
-  <w:abstractNum w:abstractNumId="32" w15:restartNumberingAfterBreak="0">
+  <w:abstractNum w:abstractNumId="35" w15:restartNumberingAfterBreak="0">
     <w:nsid w:val="629C3C79"/>
     <w:multiLevelType w:val="multilevel"/>
     <w:tmpl w:val="7CBA7EC8"/>
@@ -13644,7 +14473,7 @@
       </w:rPr>
     </w:lvl>
   </w:abstractNum>
-  <w:abstractNum w:abstractNumId="33" w15:restartNumberingAfterBreak="0">
+  <w:abstractNum w:abstractNumId="36" w15:restartNumberingAfterBreak="0">
     <w:nsid w:val="6303447B"/>
     <w:multiLevelType w:val="multilevel"/>
     <w:tmpl w:val="8B549A6A"/>
@@ -13789,7 +14618,7 @@
       </w:rPr>
     </w:lvl>
   </w:abstractNum>
-  <w:abstractNum w:abstractNumId="34" w15:restartNumberingAfterBreak="0">
+  <w:abstractNum w:abstractNumId="37" w15:restartNumberingAfterBreak="0">
     <w:nsid w:val="68223E6D"/>
     <w:multiLevelType w:val="multilevel"/>
     <w:tmpl w:val="420A0280"/>
@@ -13938,7 +14767,7 @@
       </w:rPr>
     </w:lvl>
   </w:abstractNum>
-  <w:abstractNum w:abstractNumId="35" w15:restartNumberingAfterBreak="0">
+  <w:abstractNum w:abstractNumId="38" w15:restartNumberingAfterBreak="0">
     <w:nsid w:val="6A6B47FF"/>
     <w:multiLevelType w:val="multilevel"/>
     <w:tmpl w:val="86E22306"/>
@@ -14087,7 +14916,7 @@
       </w:rPr>
     </w:lvl>
   </w:abstractNum>
-  <w:abstractNum w:abstractNumId="36" w15:restartNumberingAfterBreak="0">
+  <w:abstractNum w:abstractNumId="39" w15:restartNumberingAfterBreak="0">
     <w:nsid w:val="6DD97D7E"/>
     <w:multiLevelType w:val="multilevel"/>
     <w:tmpl w:val="303CBE3C"/>
@@ -14236,7 +15065,7 @@
       </w:rPr>
     </w:lvl>
   </w:abstractNum>
-  <w:abstractNum w:abstractNumId="37" w15:restartNumberingAfterBreak="0">
+  <w:abstractNum w:abstractNumId="40" w15:restartNumberingAfterBreak="0">
     <w:nsid w:val="712D24EB"/>
     <w:multiLevelType w:val="hybridMultilevel"/>
     <w:tmpl w:val="EC3A3140"/>
@@ -14349,7 +15178,7 @@
       </w:rPr>
     </w:lvl>
   </w:abstractNum>
-  <w:abstractNum w:abstractNumId="38" w15:restartNumberingAfterBreak="0">
+  <w:abstractNum w:abstractNumId="41" w15:restartNumberingAfterBreak="0">
     <w:nsid w:val="75865B09"/>
     <w:multiLevelType w:val="multilevel"/>
     <w:tmpl w:val="E6A84272"/>
@@ -14494,7 +15323,7 @@
       </w:rPr>
     </w:lvl>
   </w:abstractNum>
-  <w:abstractNum w:abstractNumId="39" w15:restartNumberingAfterBreak="0">
+  <w:abstractNum w:abstractNumId="42" w15:restartNumberingAfterBreak="0">
     <w:nsid w:val="77D61273"/>
     <w:multiLevelType w:val="multilevel"/>
     <w:tmpl w:val="EE10920A"/>
@@ -14614,7 +15443,7 @@
       </w:pPr>
     </w:lvl>
   </w:abstractNum>
-  <w:abstractNum w:abstractNumId="40" w15:restartNumberingAfterBreak="0">
+  <w:abstractNum w:abstractNumId="43" w15:restartNumberingAfterBreak="0">
     <w:nsid w:val="78A77A26"/>
     <w:multiLevelType w:val="multilevel"/>
     <w:tmpl w:val="8A22DFE0"/>
@@ -14763,7 +15592,7 @@
       </w:rPr>
     </w:lvl>
   </w:abstractNum>
-  <w:abstractNum w:abstractNumId="41" w15:restartNumberingAfterBreak="0">
+  <w:abstractNum w:abstractNumId="44" w15:restartNumberingAfterBreak="0">
     <w:nsid w:val="7A2F3030"/>
     <w:multiLevelType w:val="hybridMultilevel"/>
     <w:tmpl w:val="C0E2481A"/>
@@ -14876,7 +15705,7 @@
       </w:rPr>
     </w:lvl>
   </w:abstractNum>
-  <w:abstractNum w:abstractNumId="42" w15:restartNumberingAfterBreak="0">
+  <w:abstractNum w:abstractNumId="45" w15:restartNumberingAfterBreak="0">
     <w:nsid w:val="7E281352"/>
     <w:multiLevelType w:val="multilevel"/>
     <w:tmpl w:val="DA92ACE6"/>
@@ -15026,37 +15855,37 @@
     </w:lvl>
   </w:abstractNum>
   <w:num w:numId="1" w16cid:durableId="1639451931">
-    <w:abstractNumId w:val="16"/>
+    <w:abstractNumId w:val="18"/>
   </w:num>
   <w:num w:numId="2" w16cid:durableId="495077495">
     <w:abstractNumId w:val="4"/>
   </w:num>
   <w:num w:numId="3" w16cid:durableId="1967198636">
-    <w:abstractNumId w:val="18"/>
+    <w:abstractNumId w:val="20"/>
   </w:num>
   <w:num w:numId="4" w16cid:durableId="1788550450">
-    <w:abstractNumId w:val="10"/>
+    <w:abstractNumId w:val="11"/>
   </w:num>
   <w:num w:numId="5" w16cid:durableId="274479631">
-    <w:abstractNumId w:val="17"/>
+    <w:abstractNumId w:val="19"/>
   </w:num>
   <w:num w:numId="6" w16cid:durableId="1021590103">
     <w:abstractNumId w:val="7"/>
   </w:num>
   <w:num w:numId="7" w16cid:durableId="1212307485">
-    <w:abstractNumId w:val="30"/>
+    <w:abstractNumId w:val="33"/>
   </w:num>
   <w:num w:numId="8" w16cid:durableId="1580366748">
     <w:abstractNumId w:val="8"/>
   </w:num>
   <w:num w:numId="9" w16cid:durableId="263267355">
-    <w:abstractNumId w:val="24"/>
+    <w:abstractNumId w:val="26"/>
   </w:num>
   <w:num w:numId="10" w16cid:durableId="644626601">
-    <w:abstractNumId w:val="32"/>
+    <w:abstractNumId w:val="35"/>
   </w:num>
   <w:num w:numId="11" w16cid:durableId="465123088">
-    <w:abstractNumId w:val="40"/>
+    <w:abstractNumId w:val="43"/>
   </w:num>
   <w:num w:numId="12" w16cid:durableId="386491315">
     <w:abstractNumId w:val="9"/>
@@ -15065,94 +15894,103 @@
     <w:abstractNumId w:val="5"/>
   </w:num>
   <w:num w:numId="14" w16cid:durableId="1774593879">
-    <w:abstractNumId w:val="37"/>
+    <w:abstractNumId w:val="40"/>
   </w:num>
   <w:num w:numId="15" w16cid:durableId="949509031">
-    <w:abstractNumId w:val="21"/>
+    <w:abstractNumId w:val="23"/>
   </w:num>
   <w:num w:numId="16" w16cid:durableId="286203724">
-    <w:abstractNumId w:val="31"/>
+    <w:abstractNumId w:val="34"/>
   </w:num>
   <w:num w:numId="17" w16cid:durableId="1222984987">
     <w:abstractNumId w:val="6"/>
   </w:num>
   <w:num w:numId="18" w16cid:durableId="600646247">
-    <w:abstractNumId w:val="38"/>
+    <w:abstractNumId w:val="41"/>
   </w:num>
   <w:num w:numId="19" w16cid:durableId="1893925192">
-    <w:abstractNumId w:val="33"/>
+    <w:abstractNumId w:val="36"/>
   </w:num>
   <w:num w:numId="20" w16cid:durableId="1369912117">
-    <w:abstractNumId w:val="19"/>
+    <w:abstractNumId w:val="21"/>
   </w:num>
   <w:num w:numId="21" w16cid:durableId="1523057721">
-    <w:abstractNumId w:val="22"/>
+    <w:abstractNumId w:val="24"/>
   </w:num>
   <w:num w:numId="22" w16cid:durableId="1781945569">
     <w:abstractNumId w:val="3"/>
   </w:num>
   <w:num w:numId="23" w16cid:durableId="1845970154">
-    <w:abstractNumId w:val="39"/>
+    <w:abstractNumId w:val="42"/>
   </w:num>
   <w:num w:numId="24" w16cid:durableId="1655601509">
-    <w:abstractNumId w:val="25"/>
+    <w:abstractNumId w:val="28"/>
   </w:num>
   <w:num w:numId="25" w16cid:durableId="192039540">
     <w:abstractNumId w:val="1"/>
   </w:num>
   <w:num w:numId="26" w16cid:durableId="307638334">
-    <w:abstractNumId w:val="41"/>
+    <w:abstractNumId w:val="44"/>
   </w:num>
   <w:num w:numId="27" w16cid:durableId="1567960367">
     <w:abstractNumId w:val="0"/>
   </w:num>
   <w:num w:numId="28" w16cid:durableId="1294749146">
-    <w:abstractNumId w:val="29"/>
+    <w:abstractNumId w:val="32"/>
   </w:num>
   <w:num w:numId="29" w16cid:durableId="1602957201">
-    <w:abstractNumId w:val="23"/>
+    <w:abstractNumId w:val="25"/>
   </w:num>
   <w:num w:numId="30" w16cid:durableId="191304297">
-    <w:abstractNumId w:val="11"/>
+    <w:abstractNumId w:val="12"/>
   </w:num>
   <w:num w:numId="31" w16cid:durableId="581597749">
-    <w:abstractNumId w:val="34"/>
+    <w:abstractNumId w:val="37"/>
   </w:num>
   <w:num w:numId="32" w16cid:durableId="81991780">
-    <w:abstractNumId w:val="35"/>
+    <w:abstractNumId w:val="38"/>
   </w:num>
   <w:num w:numId="33" w16cid:durableId="926575568">
-    <w:abstractNumId w:val="42"/>
+    <w:abstractNumId w:val="45"/>
   </w:num>
   <w:num w:numId="34" w16cid:durableId="1323698697">
-    <w:abstractNumId w:val="12"/>
+    <w:abstractNumId w:val="13"/>
   </w:num>
   <w:num w:numId="35" w16cid:durableId="1559167588">
-    <w:abstractNumId w:val="20"/>
+    <w:abstractNumId w:val="22"/>
   </w:num>
   <w:num w:numId="36" w16cid:durableId="569081380">
     <w:abstractNumId w:val="2"/>
   </w:num>
   <w:num w:numId="37" w16cid:durableId="1492604297">
-    <w:abstractNumId w:val="13"/>
+    <w:abstractNumId w:val="14"/>
   </w:num>
   <w:num w:numId="38" w16cid:durableId="541795022">
+    <w:abstractNumId w:val="17"/>
+  </w:num>
+  <w:num w:numId="39" w16cid:durableId="1342197980">
+    <w:abstractNumId w:val="39"/>
+  </w:num>
+  <w:num w:numId="40" w16cid:durableId="925767613">
+    <w:abstractNumId w:val="31"/>
+  </w:num>
+  <w:num w:numId="41" w16cid:durableId="1830094151">
+    <w:abstractNumId w:val="30"/>
+  </w:num>
+  <w:num w:numId="42" w16cid:durableId="1161195439">
     <w:abstractNumId w:val="15"/>
   </w:num>
-  <w:num w:numId="39" w16cid:durableId="1342197980">
-    <w:abstractNumId w:val="36"/>
+  <w:num w:numId="43" w16cid:durableId="439760322">
+    <w:abstractNumId w:val="29"/>
   </w:num>
-  <w:num w:numId="40" w16cid:durableId="925767613">
-    <w:abstractNumId w:val="28"/>
+  <w:num w:numId="44" w16cid:durableId="418410086">
+    <w:abstractNumId w:val="16"/>
   </w:num>
-  <w:num w:numId="41" w16cid:durableId="1830094151">
+  <w:num w:numId="45" w16cid:durableId="995915115">
+    <w:abstractNumId w:val="10"/>
+  </w:num>
+  <w:num w:numId="46" w16cid:durableId="335573605">
     <w:abstractNumId w:val="27"/>
-  </w:num>
-  <w:num w:numId="42" w16cid:durableId="1161195439">
-    <w:abstractNumId w:val="14"/>
-  </w:num>
-  <w:num w:numId="43" w16cid:durableId="439760322">
-    <w:abstractNumId w:val="26"/>
   </w:num>
 </w:numbering>
 </file>
@@ -15763,7 +16601,6 @@
   <w:style w:type="character" w:default="1" w:styleId="DefaultParagraphFont">
     <w:name w:val="Default Paragraph Font"/>
     <w:uiPriority w:val="1"/>
-    <w:semiHidden/>
     <w:unhideWhenUsed/>
   </w:style>
   <w:style w:type="table" w:default="1" w:styleId="TableNormal">
@@ -16621,10 +17458,21 @@
 </file>
 
 <file path=customXml/item2.xml><?xml version="1.0" encoding="utf-8"?>
-<b:Sources xmlns:b="http://schemas.openxmlformats.org/officeDocument/2006/bibliography" xmlns="http://schemas.openxmlformats.org/officeDocument/2006/bibliography" SelectedStyle="\APASixthEditionOfficeOnline.xsl" StyleName="APA" Version="6"/>
+<?mso-contentType ?>
+<FormTemplates xmlns="http://schemas.microsoft.com/sharepoint/v3/contenttype/forms">
+  <Display>DocumentLibraryForm</Display>
+  <Edit>DocumentLibraryForm</Edit>
+  <New>DocumentLibraryForm</New>
+</FormTemplates>
 </file>
 
 <file path=customXml/item3.xml><?xml version="1.0" encoding="utf-8"?>
+<p:properties xmlns:p="http://schemas.microsoft.com/office/2006/metadata/properties" xmlns:xsi="http://www.w3.org/2001/XMLSchema-instance" xmlns:pc="http://schemas.microsoft.com/office/infopath/2007/PartnerControls">
+  <documentManagement/>
+</p:properties>
+</file>
+
+<file path=customXml/item4.xml><?xml version="1.0" encoding="utf-8"?>
 <ct:contentTypeSchema xmlns:ct="http://schemas.microsoft.com/office/2006/metadata/contentType" xmlns:ma="http://schemas.microsoft.com/office/2006/metadata/properties/metaAttributes" ct:_="" ma:_="" ma:contentTypeName="Document" ma:contentTypeID="0x010100228917FBECF19E4795BAD5AACF70E756" ma:contentTypeVersion="9" ma:contentTypeDescription="Create a new document." ma:contentTypeScope="" ma:versionID="b24c0c54e1de410ff54e27d34a265f02">
   <xsd:schema xmlns:xsd="http://www.w3.org/2001/XMLSchema" xmlns:xs="http://www.w3.org/2001/XMLSchema" xmlns:p="http://schemas.microsoft.com/office/2006/metadata/properties" xmlns:ns3="9db240c2-b4a8-4a36-b1fd-7e873dca3063" targetNamespace="http://schemas.microsoft.com/office/2006/metadata/properties" ma:root="true" ma:fieldsID="9e5a069476fab265ebb659716c70e4c4" ns3:_="">
     <xsd:import namespace="9db240c2-b4a8-4a36-b1fd-7e873dca3063"/>
@@ -16800,19 +17648,8 @@
 </ct:contentTypeSchema>
 </file>
 
-<file path=customXml/item4.xml><?xml version="1.0" encoding="utf-8"?>
-<p:properties xmlns:p="http://schemas.microsoft.com/office/2006/metadata/properties" xmlns:xsi="http://www.w3.org/2001/XMLSchema-instance" xmlns:pc="http://schemas.microsoft.com/office/infopath/2007/PartnerControls">
-  <documentManagement/>
-</p:properties>
-</file>
-
 <file path=customXml/item5.xml><?xml version="1.0" encoding="utf-8"?>
-<?mso-contentType ?>
-<FormTemplates xmlns="http://schemas.microsoft.com/sharepoint/v3/contenttype/forms">
-  <Display>DocumentLibraryForm</Display>
-  <Edit>DocumentLibraryForm</Edit>
-  <New>DocumentLibraryForm</New>
-</FormTemplates>
+<b:Sources xmlns:b="http://schemas.openxmlformats.org/officeDocument/2006/bibliography" xmlns="http://schemas.openxmlformats.org/officeDocument/2006/bibliography" SelectedStyle="\APASixthEditionOfficeOnline.xsl" StyleName="APA" Version="6"/>
 </file>
 
 <file path=customXml/itemProps1.xml><?xml version="1.0" encoding="utf-8"?>
@@ -16824,14 +17661,23 @@
 </file>
 
 <file path=customXml/itemProps2.xml><?xml version="1.0" encoding="utf-8"?>
-<ds:datastoreItem xmlns:ds="http://schemas.openxmlformats.org/officeDocument/2006/customXml" ds:itemID="{A6B2F16B-ED01-4F14-B728-CF17DC4D1F9C}">
+<ds:datastoreItem xmlns:ds="http://schemas.openxmlformats.org/officeDocument/2006/customXml" ds:itemID="{8F89998E-36E3-4045-9EB1-7E8259E8D008}">
   <ds:schemaRefs>
-    <ds:schemaRef ds:uri="http://schemas.openxmlformats.org/officeDocument/2006/bibliography"/>
+    <ds:schemaRef ds:uri="http://schemas.microsoft.com/sharepoint/v3/contenttype/forms"/>
   </ds:schemaRefs>
 </ds:datastoreItem>
 </file>
 
 <file path=customXml/itemProps3.xml><?xml version="1.0" encoding="utf-8"?>
+<ds:datastoreItem xmlns:ds="http://schemas.openxmlformats.org/officeDocument/2006/customXml" ds:itemID="{F7E9D9A5-DB77-458E-BD59-3EC1EFF11D6F}">
+  <ds:schemaRefs>
+    <ds:schemaRef ds:uri="http://schemas.microsoft.com/office/2006/metadata/properties"/>
+    <ds:schemaRef ds:uri="http://schemas.microsoft.com/office/infopath/2007/PartnerControls"/>
+  </ds:schemaRefs>
+</ds:datastoreItem>
+</file>
+
+<file path=customXml/itemProps4.xml><?xml version="1.0" encoding="utf-8"?>
 <ds:datastoreItem xmlns:ds="http://schemas.openxmlformats.org/officeDocument/2006/customXml" ds:itemID="{6C8A45BC-7293-4E2E-BAC7-B7F17F18C7F8}">
   <ds:schemaRefs>
     <ds:schemaRef ds:uri="http://schemas.microsoft.com/office/2006/metadata/contentType"/>
@@ -16849,19 +17695,10 @@
 </ds:datastoreItem>
 </file>
 
-<file path=customXml/itemProps4.xml><?xml version="1.0" encoding="utf-8"?>
-<ds:datastoreItem xmlns:ds="http://schemas.openxmlformats.org/officeDocument/2006/customXml" ds:itemID="{F7E9D9A5-DB77-458E-BD59-3EC1EFF11D6F}">
+<file path=customXml/itemProps5.xml><?xml version="1.0" encoding="utf-8"?>
+<ds:datastoreItem xmlns:ds="http://schemas.openxmlformats.org/officeDocument/2006/customXml" ds:itemID="{A6B2F16B-ED01-4F14-B728-CF17DC4D1F9C}">
   <ds:schemaRefs>
-    <ds:schemaRef ds:uri="http://schemas.microsoft.com/office/2006/metadata/properties"/>
-    <ds:schemaRef ds:uri="http://schemas.microsoft.com/office/infopath/2007/PartnerControls"/>
-  </ds:schemaRefs>
-</ds:datastoreItem>
-</file>
-
-<file path=customXml/itemProps5.xml><?xml version="1.0" encoding="utf-8"?>
-<ds:datastoreItem xmlns:ds="http://schemas.openxmlformats.org/officeDocument/2006/customXml" ds:itemID="{8F89998E-36E3-4045-9EB1-7E8259E8D008}">
-  <ds:schemaRefs>
-    <ds:schemaRef ds:uri="http://schemas.microsoft.com/sharepoint/v3/contenttype/forms"/>
+    <ds:schemaRef ds:uri="http://schemas.openxmlformats.org/officeDocument/2006/bibliography"/>
   </ds:schemaRefs>
 </ds:datastoreItem>
 </file>
</xml_diff>

<commit_message>
updated evaulation section in project plan
</commit_message>
<xml_diff>
--- a/COMP2003 Project Plan.docx
+++ b/COMP2003 Project Plan.docx
@@ -8716,6 +8716,12 @@
           <w:rFonts w:ascii="Calibri" w:hAnsi="Calibri" w:cs="Calibri"/>
         </w:rPr>
         <w:t>Update from favour</w:t>
+      </w:r>
+      <w:r>
+        <w:rPr>
+          <w:rFonts w:ascii="Calibri" w:hAnsi="Calibri" w:cs="Calibri"/>
+        </w:rPr>
+        <w:t xml:space="preserve"> 18/12</w:t>
       </w:r>
     </w:p>
     <w:p>
@@ -17465,10 +17471,6 @@
 </file>
 
 <file path=customXml/item2.xml><?xml version="1.0" encoding="utf-8"?>
-<b:Sources xmlns:b="http://schemas.openxmlformats.org/officeDocument/2006/bibliography" xmlns="http://schemas.openxmlformats.org/officeDocument/2006/bibliography" SelectedStyle="\APASixthEditionOfficeOnline.xsl" StyleName="APA" Version="6"/>
-</file>
-
-<file path=customXml/item3.xml><?xml version="1.0" encoding="utf-8"?>
 <ct:contentTypeSchema xmlns:ct="http://schemas.microsoft.com/office/2006/metadata/contentType" xmlns:ma="http://schemas.microsoft.com/office/2006/metadata/properties/metaAttributes" ct:_="" ma:_="" ma:contentTypeName="Document" ma:contentTypeID="0x010100228917FBECF19E4795BAD5AACF70E756" ma:contentTypeVersion="9" ma:contentTypeDescription="Create a new document." ma:contentTypeScope="" ma:versionID="b24c0c54e1de410ff54e27d34a265f02">
   <xsd:schema xmlns:xsd="http://www.w3.org/2001/XMLSchema" xmlns:xs="http://www.w3.org/2001/XMLSchema" xmlns:p="http://schemas.microsoft.com/office/2006/metadata/properties" xmlns:ns3="9db240c2-b4a8-4a36-b1fd-7e873dca3063" targetNamespace="http://schemas.microsoft.com/office/2006/metadata/properties" ma:root="true" ma:fieldsID="9e5a069476fab265ebb659716c70e4c4" ns3:_="">
     <xsd:import namespace="9db240c2-b4a8-4a36-b1fd-7e873dca3063"/>
@@ -17644,19 +17646,23 @@
 </ct:contentTypeSchema>
 </file>
 
-<file path=customXml/item4.xml><?xml version="1.0" encoding="utf-8"?>
-<p:properties xmlns:p="http://schemas.microsoft.com/office/2006/metadata/properties" xmlns:xsi="http://www.w3.org/2001/XMLSchema-instance" xmlns:pc="http://schemas.microsoft.com/office/infopath/2007/PartnerControls">
-  <documentManagement/>
-</p:properties>
+<file path=customXml/item3.xml><?xml version="1.0" encoding="utf-8"?>
+<b:Sources xmlns:b="http://schemas.openxmlformats.org/officeDocument/2006/bibliography" xmlns="http://schemas.openxmlformats.org/officeDocument/2006/bibliography" SelectedStyle="\APASixthEditionOfficeOnline.xsl" StyleName="APA" Version="6"/>
 </file>
 
-<file path=customXml/item5.xml><?xml version="1.0" encoding="utf-8"?>
+<file path=customXml/item4.xml><?xml version="1.0" encoding="utf-8"?>
 <?mso-contentType ?>
 <FormTemplates xmlns="http://schemas.microsoft.com/sharepoint/v3/contenttype/forms">
   <Display>DocumentLibraryForm</Display>
   <Edit>DocumentLibraryForm</Edit>
   <New>DocumentLibraryForm</New>
 </FormTemplates>
+</file>
+
+<file path=customXml/item5.xml><?xml version="1.0" encoding="utf-8"?>
+<p:properties xmlns:p="http://schemas.microsoft.com/office/2006/metadata/properties" xmlns:xsi="http://www.w3.org/2001/XMLSchema-instance" xmlns:pc="http://schemas.microsoft.com/office/infopath/2007/PartnerControls">
+  <documentManagement/>
+</p:properties>
 </file>
 
 <file path=customXml/itemProps1.xml><?xml version="1.0" encoding="utf-8"?>
@@ -17668,14 +17674,6 @@
 </file>
 
 <file path=customXml/itemProps2.xml><?xml version="1.0" encoding="utf-8"?>
-<ds:datastoreItem xmlns:ds="http://schemas.openxmlformats.org/officeDocument/2006/customXml" ds:itemID="{A6B2F16B-ED01-4F14-B728-CF17DC4D1F9C}">
-  <ds:schemaRefs>
-    <ds:schemaRef ds:uri="http://schemas.openxmlformats.org/officeDocument/2006/bibliography"/>
-  </ds:schemaRefs>
-</ds:datastoreItem>
-</file>
-
-<file path=customXml/itemProps3.xml><?xml version="1.0" encoding="utf-8"?>
 <ds:datastoreItem xmlns:ds="http://schemas.openxmlformats.org/officeDocument/2006/customXml" ds:itemID="{6C8A45BC-7293-4E2E-BAC7-B7F17F18C7F8}">
   <ds:schemaRefs>
     <ds:schemaRef ds:uri="http://schemas.microsoft.com/office/2006/metadata/contentType"/>
@@ -17693,19 +17691,27 @@
 </ds:datastoreItem>
 </file>
 
+<file path=customXml/itemProps3.xml><?xml version="1.0" encoding="utf-8"?>
+<ds:datastoreItem xmlns:ds="http://schemas.openxmlformats.org/officeDocument/2006/customXml" ds:itemID="{A6B2F16B-ED01-4F14-B728-CF17DC4D1F9C}">
+  <ds:schemaRefs>
+    <ds:schemaRef ds:uri="http://schemas.openxmlformats.org/officeDocument/2006/bibliography"/>
+  </ds:schemaRefs>
+</ds:datastoreItem>
+</file>
+
 <file path=customXml/itemProps4.xml><?xml version="1.0" encoding="utf-8"?>
+<ds:datastoreItem xmlns:ds="http://schemas.openxmlformats.org/officeDocument/2006/customXml" ds:itemID="{8F89998E-36E3-4045-9EB1-7E8259E8D008}">
+  <ds:schemaRefs>
+    <ds:schemaRef ds:uri="http://schemas.microsoft.com/sharepoint/v3/contenttype/forms"/>
+  </ds:schemaRefs>
+</ds:datastoreItem>
+</file>
+
+<file path=customXml/itemProps5.xml><?xml version="1.0" encoding="utf-8"?>
 <ds:datastoreItem xmlns:ds="http://schemas.openxmlformats.org/officeDocument/2006/customXml" ds:itemID="{F7E9D9A5-DB77-458E-BD59-3EC1EFF11D6F}">
   <ds:schemaRefs>
     <ds:schemaRef ds:uri="http://schemas.microsoft.com/office/2006/metadata/properties"/>
     <ds:schemaRef ds:uri="http://schemas.microsoft.com/office/infopath/2007/PartnerControls"/>
   </ds:schemaRefs>
 </ds:datastoreItem>
-</file>
-
-<file path=customXml/itemProps5.xml><?xml version="1.0" encoding="utf-8"?>
-<ds:datastoreItem xmlns:ds="http://schemas.openxmlformats.org/officeDocument/2006/customXml" ds:itemID="{8F89998E-36E3-4045-9EB1-7E8259E8D008}">
-  <ds:schemaRefs>
-    <ds:schemaRef ds:uri="http://schemas.microsoft.com/sharepoint/v3/contenttype/forms"/>
-  </ds:schemaRefs>
-</ds:datastoreItem>
 </file>
</xml_diff>

<commit_message>
Updated Evaluation and monitoring section
</commit_message>
<xml_diff>
--- a/COMP2003 Project Plan.docx
+++ b/COMP2003 Project Plan.docx
@@ -8,7 +8,7 @@
           <w:docPartGallery w:val="Cover Pages"/>
           <w:docPartUnique w:val="true"/>
         </w:docPartObj>
-        <w:id w:val="1422296392"/>
+        <w:id w:val="397700699"/>
       </w:sdtPr>
       <w:sdtContent>
         <w:p>
@@ -98,15 +98,13 @@
                                 </w:pPr>
                                 <w:sdt>
                                   <w:sdtPr>
+                                    <w:dataBinding w:prefixMappings="xmlns:ns0='http://schemas.microsoft.com/office/2006/coverPageProps' " w:xpath="/ns0:CoverPageProperties[1]/ns0:PublishDate[1]" w:storeItemID="{55AF091B-3C7A-41E3-B477-F2FDAA23CFDA}"/>
+                                    <w:alias w:val="Year"/>
+                                    <w:id w:val="1335558416"/>
                                     <w:date w:fullDate="1905-07-17T00:00:00Z">
                                       <w:dateFormat w:val="yyyy"/>
                                       <w:lid w:val="en-GB"/>
-                                      <w:storeMappedDataAs w:val="dateTime"/>
-                                      <w:calendar w:val="gregorian"/>
                                     </w:date>
-                                    <w:id w:val="1335558416"/>
-                                    <w:dataBinding w:prefixMappings="xmlns:ns0='http://schemas.microsoft.com/office/2006/coverPageProps' " w:xpath="/ns0:CoverPageProperties[1]/ns0:PublishDate[1]" w:storeItemID="{55AF091B-3C7A-41E3-B477-F2FDAA23CFDA}"/>
-                                    <w:alias w:val="Year"/>
                                   </w:sdtPr>
                                   <w:sdtContent>
                                     <w:r>
@@ -124,16 +122,8 @@
                                       </w:rPr>
                                       <w:t>2025</w:t>
                                     </w:r>
-                                    <w:r/>
                                   </w:sdtContent>
                                 </w:sdt>
-                                <w:r>
-                                  <w:rPr>
-                                    <w:color w:val="FFFFFF" w:themeColor="background1"/>
-                                    <w:sz w:val="24"/>
-                                    <w:szCs w:val="24"/>
-                                  </w:rPr>
-                                </w:r>
                               </w:p>
                             </w:txbxContent>
                           </wps:txbx>
@@ -172,15 +162,13 @@
                           </w:pPr>
                           <w:sdt>
                             <w:sdtPr>
+                              <w:dataBinding w:prefixMappings="xmlns:ns0='http://schemas.microsoft.com/office/2006/coverPageProps' " w:xpath="/ns0:CoverPageProperties[1]/ns0:PublishDate[1]" w:storeItemID="{55AF091B-3C7A-41E3-B477-F2FDAA23CFDA}"/>
+                              <w:alias w:val="Year"/>
+                              <w:id w:val="1335558416"/>
                               <w:date w:fullDate="1905-07-17T00:00:00Z">
                                 <w:dateFormat w:val="yyyy"/>
                                 <w:lid w:val="en-GB"/>
-                                <w:storeMappedDataAs w:val="dateTime"/>
-                                <w:calendar w:val="gregorian"/>
                               </w:date>
-                              <w:id w:val="1094497207"/>
-                              <w:dataBinding w:prefixMappings="xmlns:ns0='http://schemas.microsoft.com/office/2006/coverPageProps' " w:xpath="/ns0:CoverPageProperties[1]/ns0:PublishDate[1]" w:storeItemID="{55AF091B-3C7A-41E3-B477-F2FDAA23CFDA}"/>
-                              <w:alias w:val="Year"/>
                             </w:sdtPr>
                             <w:sdtContent>
                               <w:r>
@@ -198,16 +186,8 @@
                                 </w:rPr>
                                 <w:t>2025</w:t>
                               </w:r>
-                              <w:r/>
                             </w:sdtContent>
                           </w:sdt>
-                          <w:r>
-                            <w:rPr>
-                              <w:color w:val="FFFFFF" w:themeColor="background1"/>
-                              <w:sz w:val="24"/>
-                              <w:szCs w:val="24"/>
-                            </w:rPr>
-                          </w:r>
                         </w:p>
                       </w:txbxContent>
                     </v:textbox>
@@ -315,12 +295,17 @@
                                 </w:pPr>
                                 <w:sdt>
                                   <w:sdtPr>
-                                    <w:id w:val="1829375914"/>
                                     <w:dataBinding w:prefixMappings="xmlns:ns0='http://purl.org/dc/elements/1.1/' xmlns:ns1='http://schemas.openxmlformats.org/package/2006/metadata/core-properties' " w:xpath="/ns1:coreProperties[1]/ns0:subject[1]" w:storeItemID="{6C3C8BC8-F283-45AE-878A-BAB7291924A1}"/>
                                     <w:alias w:val="Subtitle"/>
+                                    <w:id w:val="1829375914"/>
                                     <w:text/>
                                   </w:sdtPr>
                                   <w:sdtContent>
+                                    <w:r>
+                                      <w:rPr>
+                                        <w:color w:val="000000"/>
+                                      </w:rPr>
+                                    </w:r>
                                     <w:r>
                                       <w:rPr>
                                         <w:color w:val="000000"/>
@@ -470,12 +455,17 @@
                           </w:pPr>
                           <w:sdt>
                             <w:sdtPr>
-                              <w:id w:val="2128056755"/>
                               <w:dataBinding w:prefixMappings="xmlns:ns0='http://purl.org/dc/elements/1.1/' xmlns:ns1='http://schemas.openxmlformats.org/package/2006/metadata/core-properties' " w:xpath="/ns1:coreProperties[1]/ns0:subject[1]" w:storeItemID="{6C3C8BC8-F283-45AE-878A-BAB7291924A1}"/>
                               <w:alias w:val="Subtitle"/>
+                              <w:id w:val="1829375914"/>
                               <w:text/>
                             </w:sdtPr>
                             <w:sdtContent>
+                              <w:r>
+                                <w:rPr>
+                                  <w:color w:val="000000"/>
+                                </w:rPr>
+                              </w:r>
                               <w:r>
                                 <w:rPr>
                                   <w:color w:val="000000"/>
@@ -555,6 +545,9 @@
               </mc:Fallback>
             </mc:AlternateContent>
           </w:r>
+          <w:r>
+            <w:br w:type="page"/>
+          </w:r>
         </w:p>
         <w:p>
           <w:pPr>
@@ -563,9 +556,6 @@
               <w:rFonts w:ascii="Calibri" w:hAnsi="Calibri" w:cs="Calibri"/>
             </w:rPr>
           </w:pPr>
-          <w:r>
-            <w:br w:type="page"/>
-          </w:r>
           <w:r>
             <w:rPr>
               <w:rFonts w:cs="Calibri" w:ascii="Calibri" w:hAnsi="Calibri"/>
@@ -594,6 +584,7 @@
             <w:rPr>
               <w:webHidden/>
               <w:rStyle w:val="IndexLink"/>
+              <w:vanish w:val="false"/>
               <w:rFonts w:cs="Calibri" w:ascii="Calibri" w:hAnsi="Calibri"/>
             </w:rPr>
             <w:instrText xml:space="preserve"> TOC \z \o "1-3" \u \h</w:instrText>
@@ -602,6 +593,7 @@
             <w:rPr>
               <w:webHidden/>
               <w:rStyle w:val="IndexLink"/>
+              <w:vanish w:val="false"/>
               <w:rFonts w:cs="Calibri" w:ascii="Calibri" w:hAnsi="Calibri"/>
             </w:rPr>
             <w:fldChar w:fldCharType="separate"/>
@@ -610,14 +602,6 @@
             <w:r>
               <w:rPr>
                 <w:webHidden/>
-                <w:rStyle w:val="IndexLink"/>
-                <w:rFonts w:cs="Calibri" w:ascii="Calibri" w:hAnsi="Calibri"/>
-              </w:rPr>
-              <w:t>Project Overview</w:t>
-            </w:r>
-            <w:r>
-              <w:rPr>
-                <w:webHidden/>
               </w:rPr>
               <w:fldChar w:fldCharType="begin"/>
             </w:r>
@@ -635,10 +619,12 @@
             </w:r>
             <w:r>
               <w:rPr>
+                <w:webHidden/>
                 <w:rStyle w:val="IndexLink"/>
                 <w:rFonts w:cs="Calibri" w:ascii="Calibri" w:hAnsi="Calibri"/>
                 <w:vanish w:val="false"/>
               </w:rPr>
+              <w:t>Project Overview</w:t>
               <w:tab/>
               <w:t>2</w:t>
             </w:r>
@@ -668,14 +654,6 @@
             <w:r>
               <w:rPr>
                 <w:webHidden/>
-                <w:rStyle w:val="IndexLink"/>
-                <w:rFonts w:cs="Calibri" w:ascii="Calibri" w:hAnsi="Calibri"/>
-              </w:rPr>
-              <w:t>Project Scope</w:t>
-            </w:r>
-            <w:r>
-              <w:rPr>
-                <w:webHidden/>
               </w:rPr>
               <w:fldChar w:fldCharType="begin"/>
             </w:r>
@@ -693,10 +671,12 @@
             </w:r>
             <w:r>
               <w:rPr>
+                <w:webHidden/>
                 <w:rStyle w:val="IndexLink"/>
                 <w:rFonts w:cs="Calibri" w:ascii="Calibri" w:hAnsi="Calibri"/>
                 <w:vanish w:val="false"/>
               </w:rPr>
+              <w:t>Project Scope</w:t>
               <w:tab/>
               <w:t>2</w:t>
             </w:r>
@@ -726,14 +706,6 @@
             <w:r>
               <w:rPr>
                 <w:webHidden/>
-                <w:rStyle w:val="IndexLink"/>
-                <w:rFonts w:cs="Calibri" w:ascii="Calibri" w:hAnsi="Calibri"/>
-              </w:rPr>
-              <w:t>Inclusions</w:t>
-            </w:r>
-            <w:r>
-              <w:rPr>
-                <w:webHidden/>
               </w:rPr>
               <w:fldChar w:fldCharType="begin"/>
             </w:r>
@@ -751,10 +723,12 @@
             </w:r>
             <w:r>
               <w:rPr>
+                <w:webHidden/>
                 <w:rStyle w:val="IndexLink"/>
                 <w:rFonts w:cs="Calibri" w:ascii="Calibri" w:hAnsi="Calibri"/>
                 <w:vanish w:val="false"/>
               </w:rPr>
+              <w:t>Inclusions</w:t>
               <w:tab/>
               <w:t>2</w:t>
             </w:r>
@@ -784,14 +758,6 @@
             <w:r>
               <w:rPr>
                 <w:webHidden/>
-                <w:rStyle w:val="IndexLink"/>
-                <w:rFonts w:cs="Calibri" w:ascii="Calibri" w:hAnsi="Calibri"/>
-              </w:rPr>
-              <w:t>Exclusions</w:t>
-            </w:r>
-            <w:r>
-              <w:rPr>
-                <w:webHidden/>
               </w:rPr>
               <w:fldChar w:fldCharType="begin"/>
             </w:r>
@@ -809,10 +775,12 @@
             </w:r>
             <w:r>
               <w:rPr>
+                <w:webHidden/>
                 <w:rStyle w:val="IndexLink"/>
                 <w:rFonts w:cs="Calibri" w:ascii="Calibri" w:hAnsi="Calibri"/>
                 <w:vanish w:val="false"/>
               </w:rPr>
+              <w:t>Exclusions</w:t>
               <w:tab/>
               <w:t>3</w:t>
             </w:r>
@@ -842,14 +810,6 @@
             <w:r>
               <w:rPr>
                 <w:webHidden/>
-                <w:rStyle w:val="IndexLink"/>
-                <w:rFonts w:cs="Calibri" w:ascii="Calibri" w:hAnsi="Calibri"/>
-              </w:rPr>
-              <w:t>Project Objectives</w:t>
-            </w:r>
-            <w:r>
-              <w:rPr>
-                <w:webHidden/>
               </w:rPr>
               <w:fldChar w:fldCharType="begin"/>
             </w:r>
@@ -867,10 +827,12 @@
             </w:r>
             <w:r>
               <w:rPr>
+                <w:webHidden/>
                 <w:rStyle w:val="IndexLink"/>
                 <w:rFonts w:cs="Calibri" w:ascii="Calibri" w:hAnsi="Calibri"/>
                 <w:vanish w:val="false"/>
               </w:rPr>
+              <w:t>Project Objectives</w:t>
               <w:tab/>
               <w:t>4</w:t>
             </w:r>
@@ -900,14 +862,6 @@
             <w:r>
               <w:rPr>
                 <w:webHidden/>
-                <w:rStyle w:val="IndexLink"/>
-                <w:rFonts w:cs="Calibri" w:ascii="Calibri" w:hAnsi="Calibri"/>
-              </w:rPr>
-              <w:t>Project Team/Stakeholders</w:t>
-            </w:r>
-            <w:r>
-              <w:rPr>
-                <w:webHidden/>
               </w:rPr>
               <w:fldChar w:fldCharType="begin"/>
             </w:r>
@@ -925,10 +879,12 @@
             </w:r>
             <w:r>
               <w:rPr>
+                <w:webHidden/>
                 <w:rStyle w:val="IndexLink"/>
                 <w:rFonts w:cs="Calibri" w:ascii="Calibri" w:hAnsi="Calibri"/>
                 <w:vanish w:val="false"/>
               </w:rPr>
+              <w:t>Project Team/Stakeholders</w:t>
               <w:tab/>
               <w:t>5</w:t>
             </w:r>
@@ -958,14 +914,6 @@
             <w:r>
               <w:rPr>
                 <w:webHidden/>
-                <w:rStyle w:val="IndexLink"/>
-                <w:rFonts w:cs="Calibri" w:ascii="Calibri" w:hAnsi="Calibri"/>
-              </w:rPr>
-              <w:t>Timeline</w:t>
-            </w:r>
-            <w:r>
-              <w:rPr>
-                <w:webHidden/>
               </w:rPr>
               <w:fldChar w:fldCharType="begin"/>
             </w:r>
@@ -983,10 +931,12 @@
             </w:r>
             <w:r>
               <w:rPr>
+                <w:webHidden/>
                 <w:rStyle w:val="IndexLink"/>
                 <w:rFonts w:cs="Calibri" w:ascii="Calibri" w:hAnsi="Calibri"/>
                 <w:vanish w:val="false"/>
               </w:rPr>
+              <w:t>Timeline</w:t>
               <w:tab/>
               <w:t>7</w:t>
             </w:r>
@@ -1016,14 +966,6 @@
             <w:r>
               <w:rPr>
                 <w:webHidden/>
-                <w:rStyle w:val="IndexLink"/>
-                <w:rFonts w:cs="Calibri" w:ascii="Calibri" w:hAnsi="Calibri"/>
-              </w:rPr>
-              <w:t>Research</w:t>
-            </w:r>
-            <w:r>
-              <w:rPr>
-                <w:webHidden/>
               </w:rPr>
               <w:fldChar w:fldCharType="begin"/>
             </w:r>
@@ -1041,10 +983,12 @@
             </w:r>
             <w:r>
               <w:rPr>
+                <w:webHidden/>
                 <w:rStyle w:val="IndexLink"/>
                 <w:rFonts w:cs="Calibri" w:ascii="Calibri" w:hAnsi="Calibri"/>
                 <w:vanish w:val="false"/>
               </w:rPr>
+              <w:t>Research</w:t>
               <w:tab/>
               <w:t>8</w:t>
             </w:r>
@@ -1074,14 +1018,6 @@
             <w:r>
               <w:rPr>
                 <w:webHidden/>
-                <w:rStyle w:val="IndexLink"/>
-                <w:rFonts w:cs="Calibri" w:ascii="Calibri" w:hAnsi="Calibri"/>
-              </w:rPr>
-              <w:t>Existing solution: FestivalFinder.eu</w:t>
-            </w:r>
-            <w:r>
-              <w:rPr>
-                <w:webHidden/>
               </w:rPr>
               <w:fldChar w:fldCharType="begin"/>
             </w:r>
@@ -1099,10 +1035,12 @@
             </w:r>
             <w:r>
               <w:rPr>
+                <w:webHidden/>
                 <w:rStyle w:val="IndexLink"/>
                 <w:rFonts w:cs="Calibri" w:ascii="Calibri" w:hAnsi="Calibri"/>
                 <w:vanish w:val="false"/>
               </w:rPr>
+              <w:t>Existing solution: FestivalFinder.eu</w:t>
               <w:tab/>
               <w:t>8</w:t>
             </w:r>
@@ -1132,14 +1070,6 @@
             <w:r>
               <w:rPr>
                 <w:webHidden/>
-                <w:rStyle w:val="IndexLink"/>
-                <w:rFonts w:cs="Calibri" w:ascii="Calibri" w:hAnsi="Calibri"/>
-              </w:rPr>
-              <w:t>Strengths of FestivalFinder.eu</w:t>
-            </w:r>
-            <w:r>
-              <w:rPr>
-                <w:webHidden/>
               </w:rPr>
               <w:fldChar w:fldCharType="begin"/>
             </w:r>
@@ -1157,10 +1087,12 @@
             </w:r>
             <w:r>
               <w:rPr>
+                <w:webHidden/>
                 <w:rStyle w:val="IndexLink"/>
                 <w:rFonts w:cs="Calibri" w:ascii="Calibri" w:hAnsi="Calibri"/>
                 <w:vanish w:val="false"/>
               </w:rPr>
+              <w:t>Strengths of FestivalFinder.eu</w:t>
               <w:tab/>
               <w:t>8</w:t>
             </w:r>
@@ -1190,14 +1122,6 @@
             <w:r>
               <w:rPr>
                 <w:webHidden/>
-                <w:rStyle w:val="IndexLink"/>
-                <w:rFonts w:cs="Calibri" w:ascii="Calibri" w:hAnsi="Calibri"/>
-              </w:rPr>
-              <w:t>Limitations</w:t>
-            </w:r>
-            <w:r>
-              <w:rPr>
-                <w:webHidden/>
               </w:rPr>
               <w:fldChar w:fldCharType="begin"/>
             </w:r>
@@ -1215,10 +1139,12 @@
             </w:r>
             <w:r>
               <w:rPr>
+                <w:webHidden/>
                 <w:rStyle w:val="IndexLink"/>
                 <w:rFonts w:cs="Calibri" w:ascii="Calibri" w:hAnsi="Calibri"/>
                 <w:vanish w:val="false"/>
               </w:rPr>
+              <w:t>Limitations</w:t>
               <w:tab/>
               <w:t>8</w:t>
             </w:r>
@@ -1248,14 +1174,6 @@
             <w:r>
               <w:rPr>
                 <w:webHidden/>
-                <w:rStyle w:val="IndexLink"/>
-                <w:rFonts w:cs="Calibri" w:ascii="Calibri" w:hAnsi="Calibri"/>
-              </w:rPr>
-              <w:t>How artofest.com will be different</w:t>
-            </w:r>
-            <w:r>
-              <w:rPr>
-                <w:webHidden/>
               </w:rPr>
               <w:fldChar w:fldCharType="begin"/>
             </w:r>
@@ -1273,10 +1191,12 @@
             </w:r>
             <w:r>
               <w:rPr>
+                <w:webHidden/>
                 <w:rStyle w:val="IndexLink"/>
                 <w:rFonts w:cs="Calibri" w:ascii="Calibri" w:hAnsi="Calibri"/>
                 <w:vanish w:val="false"/>
               </w:rPr>
+              <w:t>How artofest.com will be different</w:t>
               <w:tab/>
               <w:t>9</w:t>
             </w:r>
@@ -1306,14 +1226,6 @@
             <w:r>
               <w:rPr>
                 <w:webHidden/>
-                <w:rStyle w:val="IndexLink"/>
-                <w:rFonts w:cs="Calibri" w:ascii="Calibri" w:hAnsi="Calibri"/>
-              </w:rPr>
-              <w:t>Relevance to the project</w:t>
-            </w:r>
-            <w:r>
-              <w:rPr>
-                <w:webHidden/>
               </w:rPr>
               <w:fldChar w:fldCharType="begin"/>
             </w:r>
@@ -1331,10 +1243,12 @@
             </w:r>
             <w:r>
               <w:rPr>
+                <w:webHidden/>
                 <w:rStyle w:val="IndexLink"/>
                 <w:rFonts w:cs="Calibri" w:ascii="Calibri" w:hAnsi="Calibri"/>
                 <w:vanish w:val="false"/>
               </w:rPr>
+              <w:t>Relevance to the project</w:t>
               <w:tab/>
               <w:t>9</w:t>
             </w:r>
@@ -1364,14 +1278,6 @@
             <w:r>
               <w:rPr>
                 <w:webHidden/>
-                <w:rStyle w:val="IndexLink"/>
-                <w:rFonts w:cs="Calibri" w:ascii="Calibri" w:hAnsi="Calibri"/>
-              </w:rPr>
-              <w:t>Proposed Solution</w:t>
-            </w:r>
-            <w:r>
-              <w:rPr>
-                <w:webHidden/>
               </w:rPr>
               <w:fldChar w:fldCharType="begin"/>
             </w:r>
@@ -1389,10 +1295,12 @@
             </w:r>
             <w:r>
               <w:rPr>
+                <w:webHidden/>
                 <w:rStyle w:val="IndexLink"/>
                 <w:rFonts w:cs="Calibri" w:ascii="Calibri" w:hAnsi="Calibri"/>
                 <w:vanish w:val="false"/>
               </w:rPr>
+              <w:t>Proposed Solution</w:t>
               <w:tab/>
               <w:t>9</w:t>
             </w:r>
@@ -1422,14 +1330,6 @@
             <w:r>
               <w:rPr>
                 <w:webHidden/>
-                <w:rStyle w:val="IndexLink"/>
-                <w:rFonts w:cs="Calibri" w:ascii="Calibri" w:hAnsi="Calibri"/>
-              </w:rPr>
-              <w:t>Work Breakdown Structure</w:t>
-            </w:r>
-            <w:r>
-              <w:rPr>
-                <w:webHidden/>
               </w:rPr>
               <w:fldChar w:fldCharType="begin"/>
             </w:r>
@@ -1447,10 +1347,12 @@
             </w:r>
             <w:r>
               <w:rPr>
+                <w:webHidden/>
                 <w:rStyle w:val="IndexLink"/>
                 <w:rFonts w:cs="Calibri" w:ascii="Calibri" w:hAnsi="Calibri"/>
                 <w:vanish w:val="false"/>
               </w:rPr>
+              <w:t>Work Breakdown Structure</w:t>
               <w:tab/>
               <w:t>10</w:t>
             </w:r>
@@ -1480,14 +1382,6 @@
             <w:r>
               <w:rPr>
                 <w:webHidden/>
-                <w:rStyle w:val="IndexLink"/>
-                <w:rFonts w:cs="Calibri" w:ascii="Calibri" w:hAnsi="Calibri"/>
-              </w:rPr>
-              <w:t>Resource Plan</w:t>
-            </w:r>
-            <w:r>
-              <w:rPr>
-                <w:webHidden/>
               </w:rPr>
               <w:fldChar w:fldCharType="begin"/>
             </w:r>
@@ -1505,10 +1399,12 @@
             </w:r>
             <w:r>
               <w:rPr>
+                <w:webHidden/>
                 <w:rStyle w:val="IndexLink"/>
                 <w:rFonts w:cs="Calibri" w:ascii="Calibri" w:hAnsi="Calibri"/>
                 <w:vanish w:val="false"/>
               </w:rPr>
+              <w:t>Resource Plan</w:t>
               <w:tab/>
               <w:t>10</w:t>
             </w:r>
@@ -1538,14 +1434,6 @@
             <w:r>
               <w:rPr>
                 <w:webHidden/>
-                <w:rStyle w:val="IndexLink"/>
-                <w:rFonts w:cs="Calibri" w:ascii="Calibri" w:hAnsi="Calibri"/>
-              </w:rPr>
-              <w:t>Risk Management</w:t>
-            </w:r>
-            <w:r>
-              <w:rPr>
-                <w:webHidden/>
               </w:rPr>
               <w:fldChar w:fldCharType="begin"/>
             </w:r>
@@ -1563,10 +1451,12 @@
             </w:r>
             <w:r>
               <w:rPr>
+                <w:webHidden/>
                 <w:rStyle w:val="IndexLink"/>
                 <w:rFonts w:cs="Calibri" w:ascii="Calibri" w:hAnsi="Calibri"/>
                 <w:vanish w:val="false"/>
               </w:rPr>
+              <w:t>Risk Management</w:t>
               <w:tab/>
               <w:t>10</w:t>
             </w:r>
@@ -1596,14 +1486,6 @@
             <w:r>
               <w:rPr>
                 <w:webHidden/>
-                <w:rStyle w:val="IndexLink"/>
-                <w:rFonts w:cs="Calibri" w:ascii="Calibri" w:hAnsi="Calibri"/>
-              </w:rPr>
-              <w:t>Communication Plan</w:t>
-            </w:r>
-            <w:r>
-              <w:rPr>
-                <w:webHidden/>
               </w:rPr>
               <w:fldChar w:fldCharType="begin"/>
             </w:r>
@@ -1621,10 +1503,12 @@
             </w:r>
             <w:r>
               <w:rPr>
+                <w:webHidden/>
                 <w:rStyle w:val="IndexLink"/>
                 <w:rFonts w:cs="Calibri" w:ascii="Calibri" w:hAnsi="Calibri"/>
                 <w:vanish w:val="false"/>
               </w:rPr>
+              <w:t>Communication Plan</w:t>
               <w:tab/>
               <w:t>10</w:t>
             </w:r>
@@ -1654,14 +1538,6 @@
             <w:r>
               <w:rPr>
                 <w:webHidden/>
-                <w:rStyle w:val="IndexLink"/>
-                <w:rFonts w:cs="Calibri" w:ascii="Calibri" w:hAnsi="Calibri"/>
-              </w:rPr>
-              <w:t>Quality Management</w:t>
-            </w:r>
-            <w:r>
-              <w:rPr>
-                <w:webHidden/>
               </w:rPr>
               <w:fldChar w:fldCharType="begin"/>
             </w:r>
@@ -1679,10 +1555,12 @@
             </w:r>
             <w:r>
               <w:rPr>
+                <w:webHidden/>
                 <w:rStyle w:val="IndexLink"/>
                 <w:rFonts w:cs="Calibri" w:ascii="Calibri" w:hAnsi="Calibri"/>
                 <w:vanish w:val="false"/>
               </w:rPr>
+              <w:t>Quality Management</w:t>
               <w:tab/>
               <w:t>10</w:t>
             </w:r>
@@ -1712,14 +1590,6 @@
             <w:r>
               <w:rPr>
                 <w:webHidden/>
-                <w:rStyle w:val="IndexLink"/>
-                <w:rFonts w:cs="Calibri" w:ascii="Calibri" w:hAnsi="Calibri"/>
-              </w:rPr>
-              <w:t>Monitoring and Evaluation</w:t>
-            </w:r>
-            <w:r>
-              <w:rPr>
-                <w:webHidden/>
               </w:rPr>
               <w:fldChar w:fldCharType="begin"/>
             </w:r>
@@ -1737,10 +1607,12 @@
             </w:r>
             <w:r>
               <w:rPr>
+                <w:webHidden/>
                 <w:rStyle w:val="IndexLink"/>
                 <w:rFonts w:cs="Calibri" w:ascii="Calibri" w:hAnsi="Calibri"/>
                 <w:vanish w:val="false"/>
               </w:rPr>
+              <w:t>Monitoring and Evaluation</w:t>
               <w:tab/>
               <w:t>10</w:t>
             </w:r>
@@ -1770,14 +1642,6 @@
             <w:r>
               <w:rPr>
                 <w:webHidden/>
-                <w:rStyle w:val="IndexLink"/>
-                <w:rFonts w:cs="Calibri" w:ascii="Calibri" w:hAnsi="Calibri"/>
-              </w:rPr>
-              <w:t>Change Management</w:t>
-            </w:r>
-            <w:r>
-              <w:rPr>
-                <w:webHidden/>
               </w:rPr>
               <w:fldChar w:fldCharType="begin"/>
             </w:r>
@@ -1795,10 +1659,12 @@
             </w:r>
             <w:r>
               <w:rPr>
+                <w:webHidden/>
                 <w:rStyle w:val="IndexLink"/>
                 <w:rFonts w:cs="Calibri" w:ascii="Calibri" w:hAnsi="Calibri"/>
                 <w:vanish w:val="false"/>
               </w:rPr>
+              <w:t>Change Management</w:t>
               <w:tab/>
               <w:t>10</w:t>
             </w:r>
@@ -1828,14 +1694,6 @@
             <w:r>
               <w:rPr>
                 <w:webHidden/>
-                <w:rStyle w:val="IndexLink"/>
-                <w:rFonts w:cs="Calibri" w:ascii="Calibri" w:hAnsi="Calibri"/>
-              </w:rPr>
-              <w:t>Closure and Evaluation</w:t>
-            </w:r>
-            <w:r>
-              <w:rPr>
-                <w:webHidden/>
               </w:rPr>
               <w:fldChar w:fldCharType="begin"/>
             </w:r>
@@ -1853,10 +1711,12 @@
             </w:r>
             <w:r>
               <w:rPr>
+                <w:webHidden/>
                 <w:rStyle w:val="IndexLink"/>
                 <w:rFonts w:cs="Calibri" w:ascii="Calibri" w:hAnsi="Calibri"/>
                 <w:vanish w:val="false"/>
               </w:rPr>
+              <w:t>Closure and Evaluation</w:t>
               <w:tab/>
               <w:t>11</w:t>
             </w:r>
@@ -1886,14 +1746,6 @@
             <w:r>
               <w:rPr>
                 <w:webHidden/>
-                <w:rStyle w:val="IndexLink"/>
-                <w:rFonts w:cs="Calibri" w:ascii="Calibri" w:hAnsi="Calibri"/>
-              </w:rPr>
-              <w:t>Appendices</w:t>
-            </w:r>
-            <w:r>
-              <w:rPr>
-                <w:webHidden/>
               </w:rPr>
               <w:fldChar w:fldCharType="begin"/>
             </w:r>
@@ -1911,10 +1763,12 @@
             </w:r>
             <w:r>
               <w:rPr>
+                <w:webHidden/>
                 <w:rStyle w:val="IndexLink"/>
                 <w:rFonts w:cs="Calibri" w:ascii="Calibri" w:hAnsi="Calibri"/>
                 <w:vanish w:val="false"/>
               </w:rPr>
+              <w:t>Appendices</w:t>
               <w:tab/>
               <w:t>11</w:t>
             </w:r>
@@ -1925,29 +1779,11 @@
               <w:fldChar w:fldCharType="end"/>
             </w:r>
           </w:hyperlink>
-        </w:p>
-        <w:p>
-          <w:pPr>
-            <w:pStyle w:val="Contents1"/>
-            <w:tabs>
-              <w:tab w:val="clear" w:pos="720"/>
-              <w:tab w:val="right" w:pos="9015" w:leader="dot"/>
-            </w:tabs>
-            <w:rPr>
-              <w:rFonts w:ascii="Calibri" w:hAnsi="Calibri" w:cs="Calibri"/>
-              <w:lang w:eastAsia="en-GB"/>
-            </w:rPr>
-          </w:pPr>
           <w:r>
             <w:rPr>
+              <w:rStyle w:val="IndexLink"/>
+              <w:vanish w:val="false"/>
               <w:rFonts w:cs="Calibri" w:ascii="Calibri" w:hAnsi="Calibri"/>
-              <w:lang w:eastAsia="en-GB"/>
-            </w:rPr>
-          </w:r>
-          <w:r>
-            <w:rPr>
-              <w:rFonts w:cs="Calibri" w:ascii="Calibri" w:hAnsi="Calibri"/>
-              <w:lang w:eastAsia="en-GB"/>
             </w:rPr>
             <w:fldChar w:fldCharType="end"/>
           </w:r>
@@ -1956,6 +1792,25 @@
     </w:sdt>
     <w:p>
       <w:pPr>
+        <w:pStyle w:val="Contents1"/>
+        <w:tabs>
+          <w:tab w:val="clear" w:pos="720"/>
+          <w:tab w:val="right" w:pos="9015" w:leader="dot"/>
+        </w:tabs>
+        <w:rPr>
+          <w:rFonts w:ascii="Calibri" w:hAnsi="Calibri" w:cs="Calibri"/>
+          <w:lang w:eastAsia="en-GB"/>
+        </w:rPr>
+      </w:pPr>
+      <w:r>
+        <w:rPr>
+          <w:rFonts w:cs="Calibri" w:ascii="Calibri" w:hAnsi="Calibri"/>
+          <w:lang w:eastAsia="en-GB"/>
+        </w:rPr>
+      </w:r>
+    </w:p>
+    <w:p>
+      <w:pPr>
         <w:pStyle w:val="Normal"/>
         <w:rPr>
           <w:rFonts w:ascii="Calibri" w:hAnsi="Calibri" w:cs="Calibri"/>
@@ -5720,7 +5575,7 @@
       </w:r>
       <w:r>
         <w:rPr>
-          <w:rStyle w:val="StrongEmphasis"/>
+          <w:rStyle w:val="Strong"/>
         </w:rPr>
         <w:t>artofest.com</w:t>
       </w:r>
@@ -5755,7 +5610,7 @@
       </w:pPr>
       <w:r>
         <w:rPr>
-          <w:rStyle w:val="StrongEmphasis"/>
+          <w:rStyle w:val="Strong"/>
         </w:rPr>
         <w:t>Project Initiation &amp; Planning</w:t>
       </w:r>
@@ -5852,7 +5707,7 @@
       </w:pPr>
       <w:r>
         <w:rPr>
-          <w:rStyle w:val="StrongEmphasis"/>
+          <w:rStyle w:val="Strong"/>
         </w:rPr>
         <w:t>Research &amp; Analysis</w:t>
       </w:r>
@@ -5930,7 +5785,7 @@
       </w:pPr>
       <w:r>
         <w:rPr>
-          <w:rStyle w:val="StrongEmphasis"/>
+          <w:rStyle w:val="Strong"/>
         </w:rPr>
         <w:t>Design</w:t>
       </w:r>
@@ -6008,7 +5863,7 @@
       </w:pPr>
       <w:r>
         <w:rPr>
-          <w:rStyle w:val="StrongEmphasis"/>
+          <w:rStyle w:val="Strong"/>
         </w:rPr>
         <w:t>Development</w:t>
       </w:r>
@@ -6124,7 +5979,7 @@
       </w:pPr>
       <w:r>
         <w:rPr>
-          <w:rStyle w:val="StrongEmphasis"/>
+          <w:rStyle w:val="Strong"/>
         </w:rPr>
         <w:t>Testing</w:t>
       </w:r>
@@ -6202,7 +6057,7 @@
       </w:pPr>
       <w:r>
         <w:rPr>
-          <w:rStyle w:val="StrongEmphasis"/>
+          <w:rStyle w:val="Strong"/>
         </w:rPr>
         <w:t>Deployment</w:t>
       </w:r>
@@ -6280,7 +6135,7 @@
       </w:pPr>
       <w:r>
         <w:rPr>
-          <w:rStyle w:val="StrongEmphasis"/>
+          <w:rStyle w:val="Strong"/>
         </w:rPr>
         <w:t>Evaluation &amp; Closure</w:t>
       </w:r>
@@ -6876,8 +6731,8 @@
       </w:tblPr>
       <w:tblGrid>
         <w:gridCol w:w="3569"/>
-        <w:gridCol w:w="1831"/>
-        <w:gridCol w:w="3616"/>
+        <w:gridCol w:w="1830"/>
+        <w:gridCol w:w="3617"/>
       </w:tblGrid>
       <w:tr>
         <w:trPr>
@@ -6892,7 +6747,8 @@
           <w:p>
             <w:pPr>
               <w:pStyle w:val="Normal"/>
-              <w:widowControl/>
+              <w:widowControl w:val="false"/>
+              <w:suppressAutoHyphens w:val="true"/>
               <w:spacing w:before="0" w:after="160"/>
               <w:jc w:val="left"/>
               <w:rPr>
@@ -6917,13 +6773,14 @@
         </w:tc>
         <w:tc>
           <w:tcPr>
-            <w:tcW w:w="1831" w:type="dxa"/>
+            <w:tcW w:w="1830" w:type="dxa"/>
             <w:tcBorders/>
           </w:tcPr>
           <w:p>
             <w:pPr>
               <w:pStyle w:val="Normal"/>
-              <w:widowControl/>
+              <w:widowControl w:val="false"/>
+              <w:suppressAutoHyphens w:val="true"/>
               <w:spacing w:before="0" w:after="160"/>
               <w:jc w:val="left"/>
               <w:cnfStyle w:val="100000000000" w:firstRow="1" w:lastRow="0" w:firstColumn="0" w:lastColumn="0" w:oddVBand="0" w:evenVBand="0" w:oddHBand="0" w:evenHBand="0" w:firstRowFirstColumn="0" w:firstRowLastColumn="0" w:lastRowFirstColumn="0" w:lastRowLastColumn="0"/>
@@ -6949,13 +6806,14 @@
         </w:tc>
         <w:tc>
           <w:tcPr>
-            <w:tcW w:w="3616" w:type="dxa"/>
+            <w:tcW w:w="3617" w:type="dxa"/>
             <w:tcBorders/>
           </w:tcPr>
           <w:p>
             <w:pPr>
               <w:pStyle w:val="Normal"/>
-              <w:widowControl/>
+              <w:widowControl w:val="false"/>
+              <w:suppressAutoHyphens w:val="true"/>
               <w:spacing w:before="0" w:after="160"/>
               <w:jc w:val="left"/>
               <w:cnfStyle w:val="100000000000" w:firstRow="1" w:lastRow="0" w:firstColumn="0" w:lastColumn="0" w:oddVBand="0" w:evenVBand="0" w:oddHBand="0" w:evenHBand="0" w:firstRowFirstColumn="0" w:firstRowLastColumn="0" w:lastRowFirstColumn="0" w:lastRowLastColumn="0"/>
@@ -6994,7 +6852,8 @@
           <w:p>
             <w:pPr>
               <w:pStyle w:val="Normal"/>
-              <w:widowControl/>
+              <w:widowControl w:val="false"/>
+              <w:suppressAutoHyphens w:val="true"/>
               <w:spacing w:before="0" w:after="160"/>
               <w:jc w:val="left"/>
               <w:rPr>
@@ -7019,14 +6878,15 @@
         </w:tc>
         <w:tc>
           <w:tcPr>
-            <w:tcW w:w="1831" w:type="dxa"/>
+            <w:tcW w:w="1830" w:type="dxa"/>
             <w:tcBorders/>
             <w:shd w:color="auto" w:fill="F2F2F2" w:themeFill="background1" w:themeFillShade="f2" w:val="clear"/>
           </w:tcPr>
           <w:p>
             <w:pPr>
               <w:pStyle w:val="Normal"/>
-              <w:widowControl/>
+              <w:widowControl w:val="false"/>
+              <w:suppressAutoHyphens w:val="true"/>
               <w:spacing w:before="0" w:after="160"/>
               <w:jc w:val="left"/>
               <w:cnfStyle w:val="000000100000" w:firstRow="0" w:lastRow="0" w:firstColumn="0" w:lastColumn="0" w:oddVBand="0" w:evenVBand="0" w:oddHBand="1" w:evenHBand="0" w:firstRowFirstColumn="0" w:firstRowLastColumn="0" w:lastRowFirstColumn="0" w:lastRowLastColumn="0"/>
@@ -7048,14 +6908,15 @@
         </w:tc>
         <w:tc>
           <w:tcPr>
-            <w:tcW w:w="3616" w:type="dxa"/>
+            <w:tcW w:w="3617" w:type="dxa"/>
             <w:tcBorders/>
             <w:shd w:color="auto" w:fill="F2F2F2" w:themeFill="background1" w:themeFillShade="f2" w:val="clear"/>
           </w:tcPr>
           <w:p>
             <w:pPr>
               <w:pStyle w:val="Normal"/>
-              <w:widowControl/>
+              <w:widowControl w:val="false"/>
+              <w:suppressAutoHyphens w:val="true"/>
               <w:spacing w:before="0" w:after="160"/>
               <w:jc w:val="left"/>
               <w:cnfStyle w:val="000000100000" w:firstRow="0" w:lastRow="0" w:firstColumn="0" w:lastColumn="0" w:oddVBand="0" w:evenVBand="0" w:oddHBand="1" w:evenHBand="0" w:firstRowFirstColumn="0" w:firstRowLastColumn="0" w:lastRowFirstColumn="0" w:lastRowLastColumn="0"/>
@@ -7087,7 +6948,8 @@
           <w:p>
             <w:pPr>
               <w:pStyle w:val="Normal"/>
-              <w:widowControl/>
+              <w:widowControl w:val="false"/>
+              <w:suppressAutoHyphens w:val="true"/>
               <w:spacing w:before="0" w:after="160"/>
               <w:jc w:val="left"/>
               <w:rPr>
@@ -7112,13 +6974,14 @@
         </w:tc>
         <w:tc>
           <w:tcPr>
-            <w:tcW w:w="1831" w:type="dxa"/>
+            <w:tcW w:w="1830" w:type="dxa"/>
             <w:tcBorders/>
           </w:tcPr>
           <w:p>
             <w:pPr>
               <w:pStyle w:val="Normal"/>
-              <w:widowControl/>
+              <w:widowControl w:val="false"/>
+              <w:suppressAutoHyphens w:val="true"/>
               <w:spacing w:before="0" w:after="160"/>
               <w:jc w:val="left"/>
               <w:cnfStyle w:val="000000000000" w:firstRow="0" w:lastRow="0" w:firstColumn="0" w:lastColumn="0" w:oddVBand="0" w:evenVBand="0" w:oddHBand="0" w:evenHBand="0" w:firstRowFirstColumn="0" w:firstRowLastColumn="0" w:lastRowFirstColumn="0" w:lastRowLastColumn="0"/>
@@ -7140,13 +7003,14 @@
         </w:tc>
         <w:tc>
           <w:tcPr>
-            <w:tcW w:w="3616" w:type="dxa"/>
+            <w:tcW w:w="3617" w:type="dxa"/>
             <w:tcBorders/>
           </w:tcPr>
           <w:p>
             <w:pPr>
               <w:pStyle w:val="Normal"/>
-              <w:widowControl/>
+              <w:widowControl w:val="false"/>
+              <w:suppressAutoHyphens w:val="true"/>
               <w:spacing w:before="0" w:after="160"/>
               <w:jc w:val="left"/>
               <w:cnfStyle w:val="000000000000" w:firstRow="0" w:lastRow="0" w:firstColumn="0" w:lastColumn="0" w:oddVBand="0" w:evenVBand="0" w:oddHBand="0" w:evenHBand="0" w:firstRowFirstColumn="0" w:firstRowLastColumn="0" w:lastRowFirstColumn="0" w:lastRowLastColumn="0"/>
@@ -7181,7 +7045,8 @@
           <w:p>
             <w:pPr>
               <w:pStyle w:val="Normal"/>
-              <w:widowControl/>
+              <w:widowControl w:val="false"/>
+              <w:suppressAutoHyphens w:val="true"/>
               <w:spacing w:before="0" w:after="160"/>
               <w:jc w:val="left"/>
               <w:rPr>
@@ -7206,14 +7071,15 @@
         </w:tc>
         <w:tc>
           <w:tcPr>
-            <w:tcW w:w="1831" w:type="dxa"/>
+            <w:tcW w:w="1830" w:type="dxa"/>
             <w:tcBorders/>
             <w:shd w:color="auto" w:fill="F2F2F2" w:themeFill="background1" w:themeFillShade="f2" w:val="clear"/>
           </w:tcPr>
           <w:p>
             <w:pPr>
               <w:pStyle w:val="Normal"/>
-              <w:widowControl/>
+              <w:widowControl w:val="false"/>
+              <w:suppressAutoHyphens w:val="true"/>
               <w:spacing w:before="0" w:after="160"/>
               <w:jc w:val="left"/>
               <w:cnfStyle w:val="000000100000" w:firstRow="0" w:lastRow="0" w:firstColumn="0" w:lastColumn="0" w:oddVBand="0" w:evenVBand="0" w:oddHBand="1" w:evenHBand="0" w:firstRowFirstColumn="0" w:firstRowLastColumn="0" w:lastRowFirstColumn="0" w:lastRowLastColumn="0"/>
@@ -7235,14 +7101,15 @@
         </w:tc>
         <w:tc>
           <w:tcPr>
-            <w:tcW w:w="3616" w:type="dxa"/>
+            <w:tcW w:w="3617" w:type="dxa"/>
             <w:tcBorders/>
             <w:shd w:color="auto" w:fill="F2F2F2" w:themeFill="background1" w:themeFillShade="f2" w:val="clear"/>
           </w:tcPr>
           <w:p>
             <w:pPr>
               <w:pStyle w:val="Normal"/>
-              <w:widowControl/>
+              <w:widowControl w:val="false"/>
+              <w:suppressAutoHyphens w:val="true"/>
               <w:spacing w:before="0" w:after="160"/>
               <w:jc w:val="left"/>
               <w:cnfStyle w:val="000000100000" w:firstRow="0" w:lastRow="0" w:firstColumn="0" w:lastColumn="0" w:oddVBand="0" w:evenVBand="0" w:oddHBand="1" w:evenHBand="0" w:firstRowFirstColumn="0" w:firstRowLastColumn="0" w:lastRowFirstColumn="0" w:lastRowLastColumn="0"/>
@@ -7295,8 +7162,8 @@
       </w:tblPr>
       <w:tblGrid>
         <w:gridCol w:w="2122"/>
-        <w:gridCol w:w="1821"/>
-        <w:gridCol w:w="5073"/>
+        <w:gridCol w:w="1820"/>
+        <w:gridCol w:w="5074"/>
       </w:tblGrid>
       <w:tr>
         <w:trPr>
@@ -7311,7 +7178,8 @@
           <w:p>
             <w:pPr>
               <w:pStyle w:val="Normal"/>
-              <w:widowControl/>
+              <w:widowControl w:val="false"/>
+              <w:suppressAutoHyphens w:val="true"/>
               <w:spacing w:before="0" w:after="160"/>
               <w:jc w:val="left"/>
               <w:rPr>
@@ -7336,13 +7204,14 @@
         </w:tc>
         <w:tc>
           <w:tcPr>
-            <w:tcW w:w="1821" w:type="dxa"/>
+            <w:tcW w:w="1820" w:type="dxa"/>
             <w:tcBorders/>
           </w:tcPr>
           <w:p>
             <w:pPr>
               <w:pStyle w:val="Normal"/>
-              <w:widowControl/>
+              <w:widowControl w:val="false"/>
+              <w:suppressAutoHyphens w:val="true"/>
               <w:spacing w:before="0" w:after="160"/>
               <w:jc w:val="left"/>
               <w:cnfStyle w:val="100000000000" w:firstRow="1" w:lastRow="0" w:firstColumn="0" w:lastColumn="0" w:oddVBand="0" w:evenVBand="0" w:oddHBand="0" w:evenHBand="0" w:firstRowFirstColumn="0" w:firstRowLastColumn="0" w:lastRowFirstColumn="0" w:lastRowLastColumn="0"/>
@@ -7368,13 +7237,14 @@
         </w:tc>
         <w:tc>
           <w:tcPr>
-            <w:tcW w:w="5073" w:type="dxa"/>
+            <w:tcW w:w="5074" w:type="dxa"/>
             <w:tcBorders/>
           </w:tcPr>
           <w:p>
             <w:pPr>
               <w:pStyle w:val="Normal"/>
-              <w:widowControl/>
+              <w:widowControl w:val="false"/>
+              <w:suppressAutoHyphens w:val="true"/>
               <w:spacing w:before="0" w:after="160"/>
               <w:jc w:val="left"/>
               <w:cnfStyle w:val="100000000000" w:firstRow="1" w:lastRow="0" w:firstColumn="0" w:lastColumn="0" w:oddVBand="0" w:evenVBand="0" w:oddHBand="0" w:evenHBand="0" w:firstRowFirstColumn="0" w:firstRowLastColumn="0" w:lastRowFirstColumn="0" w:lastRowLastColumn="0"/>
@@ -7413,7 +7283,8 @@
           <w:p>
             <w:pPr>
               <w:pStyle w:val="Normal"/>
-              <w:widowControl/>
+              <w:widowControl w:val="false"/>
+              <w:suppressAutoHyphens w:val="true"/>
               <w:spacing w:before="0" w:after="160"/>
               <w:jc w:val="left"/>
               <w:rPr>
@@ -7438,14 +7309,15 @@
         </w:tc>
         <w:tc>
           <w:tcPr>
-            <w:tcW w:w="1821" w:type="dxa"/>
+            <w:tcW w:w="1820" w:type="dxa"/>
             <w:tcBorders/>
             <w:shd w:color="auto" w:fill="F2F2F2" w:themeFill="background1" w:themeFillShade="f2" w:val="clear"/>
           </w:tcPr>
           <w:p>
             <w:pPr>
               <w:pStyle w:val="Normal"/>
-              <w:widowControl/>
+              <w:widowControl w:val="false"/>
+              <w:suppressAutoHyphens w:val="true"/>
               <w:spacing w:before="0" w:after="160"/>
               <w:jc w:val="left"/>
               <w:cnfStyle w:val="000000100000" w:firstRow="0" w:lastRow="0" w:firstColumn="0" w:lastColumn="0" w:oddVBand="0" w:evenVBand="0" w:oddHBand="1" w:evenHBand="0" w:firstRowFirstColumn="0" w:firstRowLastColumn="0" w:lastRowFirstColumn="0" w:lastRowLastColumn="0"/>
@@ -7467,14 +7339,15 @@
         </w:tc>
         <w:tc>
           <w:tcPr>
-            <w:tcW w:w="5073" w:type="dxa"/>
+            <w:tcW w:w="5074" w:type="dxa"/>
             <w:tcBorders/>
             <w:shd w:color="auto" w:fill="F2F2F2" w:themeFill="background1" w:themeFillShade="f2" w:val="clear"/>
           </w:tcPr>
           <w:p>
             <w:pPr>
               <w:pStyle w:val="Normal"/>
-              <w:widowControl/>
+              <w:widowControl w:val="false"/>
+              <w:suppressAutoHyphens w:val="true"/>
               <w:spacing w:before="0" w:after="160"/>
               <w:jc w:val="left"/>
               <w:cnfStyle w:val="000000100000" w:firstRow="0" w:lastRow="0" w:firstColumn="0" w:lastColumn="0" w:oddVBand="0" w:evenVBand="0" w:oddHBand="1" w:evenHBand="0" w:firstRowFirstColumn="0" w:firstRowLastColumn="0" w:lastRowFirstColumn="0" w:lastRowLastColumn="0"/>
@@ -7506,7 +7379,8 @@
           <w:p>
             <w:pPr>
               <w:pStyle w:val="Normal"/>
-              <w:widowControl/>
+              <w:widowControl w:val="false"/>
+              <w:suppressAutoHyphens w:val="true"/>
               <w:spacing w:before="0" w:after="160"/>
               <w:jc w:val="left"/>
               <w:rPr>
@@ -7531,13 +7405,14 @@
         </w:tc>
         <w:tc>
           <w:tcPr>
-            <w:tcW w:w="1821" w:type="dxa"/>
+            <w:tcW w:w="1820" w:type="dxa"/>
             <w:tcBorders/>
           </w:tcPr>
           <w:p>
             <w:pPr>
               <w:pStyle w:val="Normal"/>
-              <w:widowControl/>
+              <w:widowControl w:val="false"/>
+              <w:suppressAutoHyphens w:val="true"/>
               <w:spacing w:before="0" w:after="160"/>
               <w:jc w:val="left"/>
               <w:cnfStyle w:val="000000000000" w:firstRow="0" w:lastRow="0" w:firstColumn="0" w:lastColumn="0" w:oddVBand="0" w:evenVBand="0" w:oddHBand="0" w:evenHBand="0" w:firstRowFirstColumn="0" w:firstRowLastColumn="0" w:lastRowFirstColumn="0" w:lastRowLastColumn="0"/>
@@ -7559,13 +7434,14 @@
         </w:tc>
         <w:tc>
           <w:tcPr>
-            <w:tcW w:w="5073" w:type="dxa"/>
+            <w:tcW w:w="5074" w:type="dxa"/>
             <w:tcBorders/>
           </w:tcPr>
           <w:p>
             <w:pPr>
               <w:pStyle w:val="Normal"/>
-              <w:widowControl/>
+              <w:widowControl w:val="false"/>
+              <w:suppressAutoHyphens w:val="true"/>
               <w:spacing w:before="0" w:after="160"/>
               <w:jc w:val="left"/>
               <w:cnfStyle w:val="000000000000" w:firstRow="0" w:lastRow="0" w:firstColumn="0" w:lastColumn="0" w:oddVBand="0" w:evenVBand="0" w:oddHBand="0" w:evenHBand="0" w:firstRowFirstColumn="0" w:firstRowLastColumn="0" w:lastRowFirstColumn="0" w:lastRowLastColumn="0"/>
@@ -7617,9 +7493,9 @@
         <w:tblLook w:firstRow="1" w:noVBand="1" w:lastRow="0" w:firstColumn="1" w:lastColumn="0" w:noHBand="0" w:val="04a0"/>
       </w:tblPr>
       <w:tblGrid>
-        <w:gridCol w:w="2943"/>
+        <w:gridCol w:w="2942"/>
         <w:gridCol w:w="2228"/>
-        <w:gridCol w:w="3845"/>
+        <w:gridCol w:w="3846"/>
       </w:tblGrid>
       <w:tr>
         <w:trPr>
@@ -7627,14 +7503,15 @@
         </w:trPr>
         <w:tc>
           <w:tcPr>
-            <w:tcW w:w="2943" w:type="dxa"/>
+            <w:tcW w:w="2942" w:type="dxa"/>
             <w:cnfStyle w:val="001000000000" w:firstRow="0" w:lastRow="0" w:firstColumn="1" w:lastColumn="0" w:oddVBand="0" w:evenVBand="0" w:oddHBand="0" w:evenHBand="0" w:firstRowFirstColumn="0" w:firstRowLastColumn="0" w:lastRowFirstColumn="0" w:lastRowLastColumn="0"/>
             <w:tcBorders/>
           </w:tcPr>
           <w:p>
             <w:pPr>
               <w:pStyle w:val="Normal"/>
-              <w:widowControl/>
+              <w:widowControl w:val="false"/>
+              <w:suppressAutoHyphens w:val="true"/>
               <w:spacing w:before="0" w:after="160"/>
               <w:jc w:val="left"/>
               <w:rPr>
@@ -7665,7 +7542,8 @@
           <w:p>
             <w:pPr>
               <w:pStyle w:val="Normal"/>
-              <w:widowControl/>
+              <w:widowControl w:val="false"/>
+              <w:suppressAutoHyphens w:val="true"/>
               <w:spacing w:before="0" w:after="160"/>
               <w:jc w:val="left"/>
               <w:cnfStyle w:val="100000000000" w:firstRow="1" w:lastRow="0" w:firstColumn="0" w:lastColumn="0" w:oddVBand="0" w:evenVBand="0" w:oddHBand="0" w:evenHBand="0" w:firstRowFirstColumn="0" w:firstRowLastColumn="0" w:lastRowFirstColumn="0" w:lastRowLastColumn="0"/>
@@ -7691,13 +7569,14 @@
         </w:tc>
         <w:tc>
           <w:tcPr>
-            <w:tcW w:w="3845" w:type="dxa"/>
+            <w:tcW w:w="3846" w:type="dxa"/>
             <w:tcBorders/>
           </w:tcPr>
           <w:p>
             <w:pPr>
               <w:pStyle w:val="Normal"/>
-              <w:widowControl/>
+              <w:widowControl w:val="false"/>
+              <w:suppressAutoHyphens w:val="true"/>
               <w:spacing w:before="0" w:after="160"/>
               <w:jc w:val="left"/>
               <w:cnfStyle w:val="100000000000" w:firstRow="1" w:lastRow="0" w:firstColumn="0" w:lastColumn="0" w:oddVBand="0" w:evenVBand="0" w:oddHBand="0" w:evenHBand="0" w:firstRowFirstColumn="0" w:firstRowLastColumn="0" w:lastRowFirstColumn="0" w:lastRowLastColumn="0"/>
@@ -7728,7 +7607,7 @@
         </w:trPr>
         <w:tc>
           <w:tcPr>
-            <w:tcW w:w="2943" w:type="dxa"/>
+            <w:tcW w:w="2942" w:type="dxa"/>
             <w:cnfStyle w:val="001000000000" w:firstRow="0" w:lastRow="0" w:firstColumn="1" w:lastColumn="0" w:oddVBand="0" w:evenVBand="0" w:oddHBand="0" w:evenHBand="0" w:firstRowFirstColumn="0" w:firstRowLastColumn="0" w:lastRowFirstColumn="0" w:lastRowLastColumn="0"/>
             <w:tcBorders/>
             <w:shd w:color="auto" w:fill="F2F2F2" w:themeFill="background1" w:themeFillShade="f2" w:val="clear"/>
@@ -7736,7 +7615,8 @@
           <w:p>
             <w:pPr>
               <w:pStyle w:val="Normal"/>
-              <w:widowControl/>
+              <w:widowControl w:val="false"/>
+              <w:suppressAutoHyphens w:val="true"/>
               <w:spacing w:before="0" w:after="160"/>
               <w:jc w:val="left"/>
               <w:rPr>
@@ -7768,7 +7648,8 @@
           <w:p>
             <w:pPr>
               <w:pStyle w:val="Normal"/>
-              <w:widowControl/>
+              <w:widowControl w:val="false"/>
+              <w:suppressAutoHyphens w:val="true"/>
               <w:spacing w:before="0" w:after="160"/>
               <w:jc w:val="left"/>
               <w:cnfStyle w:val="000000100000" w:firstRow="0" w:lastRow="0" w:firstColumn="0" w:lastColumn="0" w:oddVBand="0" w:evenVBand="0" w:oddHBand="1" w:evenHBand="0" w:firstRowFirstColumn="0" w:firstRowLastColumn="0" w:lastRowFirstColumn="0" w:lastRowLastColumn="0"/>
@@ -7790,14 +7671,15 @@
         </w:tc>
         <w:tc>
           <w:tcPr>
-            <w:tcW w:w="3845" w:type="dxa"/>
+            <w:tcW w:w="3846" w:type="dxa"/>
             <w:tcBorders/>
             <w:shd w:color="auto" w:fill="F2F2F2" w:themeFill="background1" w:themeFillShade="f2" w:val="clear"/>
           </w:tcPr>
           <w:p>
             <w:pPr>
               <w:pStyle w:val="Normal"/>
-              <w:widowControl/>
+              <w:widowControl w:val="false"/>
+              <w:suppressAutoHyphens w:val="true"/>
               <w:spacing w:before="0" w:after="160"/>
               <w:jc w:val="left"/>
               <w:cnfStyle w:val="000000100000" w:firstRow="0" w:lastRow="0" w:firstColumn="0" w:lastColumn="0" w:oddVBand="0" w:evenVBand="0" w:oddHBand="1" w:evenHBand="0" w:firstRowFirstColumn="0" w:firstRowLastColumn="0" w:lastRowFirstColumn="0" w:lastRowLastColumn="0"/>
@@ -7822,14 +7704,15 @@
         <w:trPr/>
         <w:tc>
           <w:tcPr>
-            <w:tcW w:w="2943" w:type="dxa"/>
+            <w:tcW w:w="2942" w:type="dxa"/>
             <w:cnfStyle w:val="001000000000" w:firstRow="0" w:lastRow="0" w:firstColumn="1" w:lastColumn="0" w:oddVBand="0" w:evenVBand="0" w:oddHBand="0" w:evenHBand="0" w:firstRowFirstColumn="0" w:firstRowLastColumn="0" w:lastRowFirstColumn="0" w:lastRowLastColumn="0"/>
             <w:tcBorders/>
           </w:tcPr>
           <w:p>
             <w:pPr>
               <w:pStyle w:val="Normal"/>
-              <w:widowControl/>
+              <w:widowControl w:val="false"/>
+              <w:suppressAutoHyphens w:val="true"/>
               <w:spacing w:before="0" w:after="160"/>
               <w:jc w:val="left"/>
               <w:rPr>
@@ -7860,7 +7743,8 @@
           <w:p>
             <w:pPr>
               <w:pStyle w:val="Normal"/>
-              <w:widowControl/>
+              <w:widowControl w:val="false"/>
+              <w:suppressAutoHyphens w:val="true"/>
               <w:spacing w:before="0" w:after="160"/>
               <w:jc w:val="left"/>
               <w:cnfStyle w:val="000000000000" w:firstRow="0" w:lastRow="0" w:firstColumn="0" w:lastColumn="0" w:oddVBand="0" w:evenVBand="0" w:oddHBand="0" w:evenHBand="0" w:firstRowFirstColumn="0" w:firstRowLastColumn="0" w:lastRowFirstColumn="0" w:lastRowLastColumn="0"/>
@@ -7882,13 +7766,14 @@
         </w:tc>
         <w:tc>
           <w:tcPr>
-            <w:tcW w:w="3845" w:type="dxa"/>
+            <w:tcW w:w="3846" w:type="dxa"/>
             <w:tcBorders/>
           </w:tcPr>
           <w:p>
             <w:pPr>
               <w:pStyle w:val="Normal"/>
-              <w:widowControl/>
+              <w:widowControl w:val="false"/>
+              <w:suppressAutoHyphens w:val="true"/>
               <w:spacing w:before="0" w:after="160"/>
               <w:jc w:val="left"/>
               <w:cnfStyle w:val="000000000000" w:firstRow="0" w:lastRow="0" w:firstColumn="0" w:lastColumn="0" w:oddVBand="0" w:evenVBand="0" w:oddHBand="0" w:evenHBand="0" w:firstRowFirstColumn="0" w:firstRowLastColumn="0" w:lastRowFirstColumn="0" w:lastRowLastColumn="0"/>
@@ -7940,9 +7825,9 @@
         <w:tblLook w:firstRow="1" w:noVBand="1" w:lastRow="0" w:firstColumn="1" w:lastColumn="0" w:noHBand="0" w:val="04a0"/>
       </w:tblPr>
       <w:tblGrid>
-        <w:gridCol w:w="2337"/>
+        <w:gridCol w:w="2336"/>
         <w:gridCol w:w="1522"/>
-        <w:gridCol w:w="5157"/>
+        <w:gridCol w:w="5158"/>
       </w:tblGrid>
       <w:tr>
         <w:trPr>
@@ -7950,14 +7835,15 @@
         </w:trPr>
         <w:tc>
           <w:tcPr>
-            <w:tcW w:w="2337" w:type="dxa"/>
+            <w:tcW w:w="2336" w:type="dxa"/>
             <w:cnfStyle w:val="001000000000" w:firstRow="0" w:lastRow="0" w:firstColumn="1" w:lastColumn="0" w:oddVBand="0" w:evenVBand="0" w:oddHBand="0" w:evenHBand="0" w:firstRowFirstColumn="0" w:firstRowLastColumn="0" w:lastRowFirstColumn="0" w:lastRowLastColumn="0"/>
             <w:tcBorders/>
           </w:tcPr>
           <w:p>
             <w:pPr>
               <w:pStyle w:val="Normal"/>
-              <w:widowControl/>
+              <w:widowControl w:val="false"/>
+              <w:suppressAutoHyphens w:val="true"/>
               <w:spacing w:before="0" w:after="160"/>
               <w:jc w:val="left"/>
               <w:rPr>
@@ -7988,7 +7874,8 @@
           <w:p>
             <w:pPr>
               <w:pStyle w:val="Normal"/>
-              <w:widowControl/>
+              <w:widowControl w:val="false"/>
+              <w:suppressAutoHyphens w:val="true"/>
               <w:spacing w:before="0" w:after="160"/>
               <w:jc w:val="left"/>
               <w:cnfStyle w:val="100000000000" w:firstRow="1" w:lastRow="0" w:firstColumn="0" w:lastColumn="0" w:oddVBand="0" w:evenVBand="0" w:oddHBand="0" w:evenHBand="0" w:firstRowFirstColumn="0" w:firstRowLastColumn="0" w:lastRowFirstColumn="0" w:lastRowLastColumn="0"/>
@@ -8014,13 +7901,14 @@
         </w:tc>
         <w:tc>
           <w:tcPr>
-            <w:tcW w:w="5157" w:type="dxa"/>
+            <w:tcW w:w="5158" w:type="dxa"/>
             <w:tcBorders/>
           </w:tcPr>
           <w:p>
             <w:pPr>
               <w:pStyle w:val="Normal"/>
-              <w:widowControl/>
+              <w:widowControl w:val="false"/>
+              <w:suppressAutoHyphens w:val="true"/>
               <w:spacing w:before="0" w:after="160"/>
               <w:jc w:val="left"/>
               <w:cnfStyle w:val="100000000000" w:firstRow="1" w:lastRow="0" w:firstColumn="0" w:lastColumn="0" w:oddVBand="0" w:evenVBand="0" w:oddHBand="0" w:evenHBand="0" w:firstRowFirstColumn="0" w:firstRowLastColumn="0" w:lastRowFirstColumn="0" w:lastRowLastColumn="0"/>
@@ -8051,7 +7939,7 @@
         </w:trPr>
         <w:tc>
           <w:tcPr>
-            <w:tcW w:w="2337" w:type="dxa"/>
+            <w:tcW w:w="2336" w:type="dxa"/>
             <w:cnfStyle w:val="001000000000" w:firstRow="0" w:lastRow="0" w:firstColumn="1" w:lastColumn="0" w:oddVBand="0" w:evenVBand="0" w:oddHBand="0" w:evenHBand="0" w:firstRowFirstColumn="0" w:firstRowLastColumn="0" w:lastRowFirstColumn="0" w:lastRowLastColumn="0"/>
             <w:tcBorders/>
             <w:shd w:color="auto" w:fill="F2F2F2" w:themeFill="background1" w:themeFillShade="f2" w:val="clear"/>
@@ -8059,7 +7947,8 @@
           <w:p>
             <w:pPr>
               <w:pStyle w:val="Normal"/>
-              <w:widowControl/>
+              <w:widowControl w:val="false"/>
+              <w:suppressAutoHyphens w:val="true"/>
               <w:spacing w:before="0" w:after="160"/>
               <w:jc w:val="left"/>
               <w:rPr>
@@ -8091,7 +7980,8 @@
           <w:p>
             <w:pPr>
               <w:pStyle w:val="Normal"/>
-              <w:widowControl/>
+              <w:widowControl w:val="false"/>
+              <w:suppressAutoHyphens w:val="true"/>
               <w:spacing w:before="0" w:after="160"/>
               <w:jc w:val="left"/>
               <w:cnfStyle w:val="000000100000" w:firstRow="0" w:lastRow="0" w:firstColumn="0" w:lastColumn="0" w:oddVBand="0" w:evenVBand="0" w:oddHBand="1" w:evenHBand="0" w:firstRowFirstColumn="0" w:firstRowLastColumn="0" w:lastRowFirstColumn="0" w:lastRowLastColumn="0"/>
@@ -8113,14 +8003,15 @@
         </w:tc>
         <w:tc>
           <w:tcPr>
-            <w:tcW w:w="5157" w:type="dxa"/>
+            <w:tcW w:w="5158" w:type="dxa"/>
             <w:tcBorders/>
             <w:shd w:color="auto" w:fill="F2F2F2" w:themeFill="background1" w:themeFillShade="f2" w:val="clear"/>
           </w:tcPr>
           <w:p>
             <w:pPr>
               <w:pStyle w:val="Normal"/>
-              <w:widowControl/>
+              <w:widowControl w:val="false"/>
+              <w:suppressAutoHyphens w:val="true"/>
               <w:spacing w:before="0" w:after="160"/>
               <w:jc w:val="left"/>
               <w:cnfStyle w:val="000000100000" w:firstRow="0" w:lastRow="0" w:firstColumn="0" w:lastColumn="0" w:oddVBand="0" w:evenVBand="0" w:oddHBand="1" w:evenHBand="0" w:firstRowFirstColumn="0" w:firstRowLastColumn="0" w:lastRowFirstColumn="0" w:lastRowLastColumn="0"/>
@@ -8974,16 +8865,275 @@
     </w:p>
     <w:p>
       <w:pPr>
-        <w:pStyle w:val="Normal"/>
-        <w:rPr>
-          <w:rFonts w:ascii="Calibri" w:hAnsi="Calibri" w:cs="Calibri"/>
-        </w:rPr>
-      </w:pPr>
-      <w:r>
-        <w:rPr>
-          <w:rFonts w:cs="Calibri" w:ascii="Calibri" w:hAnsi="Calibri"/>
-        </w:rPr>
-        <w:t>Update from favour 18/12</w:t>
+        <w:pStyle w:val="TextBody"/>
+        <w:rPr/>
+      </w:pPr>
+      <w:r>
+        <w:rPr/>
+        <w:t xml:space="preserve">Monitoring and evaluation will be used throughout the </w:t>
+      </w:r>
+      <w:r>
+        <w:rPr>
+          <w:rStyle w:val="StrongEmphasis"/>
+        </w:rPr>
+        <w:t>artofest.com</w:t>
+      </w:r>
+      <w:r>
+        <w:rPr/>
+        <w:t xml:space="preserve"> project to track progress, ensure quality, and confirm that project objectives are met.</w:t>
+      </w:r>
+    </w:p>
+    <w:p>
+      <w:pPr>
+        <w:pStyle w:val="Heading3"/>
+        <w:rPr/>
+      </w:pPr>
+      <w:r>
+        <w:rPr/>
+        <w:t>Monitoring Methods</w:t>
+      </w:r>
+    </w:p>
+    <w:p>
+      <w:pPr>
+        <w:pStyle w:val="TextBody"/>
+        <w:numPr>
+          <w:ilvl w:val="0"/>
+          <w:numId w:val="42"/>
+        </w:numPr>
+        <w:tabs>
+          <w:tab w:val="clear" w:pos="720"/>
+          <w:tab w:val="left" w:pos="0" w:leader="none"/>
+        </w:tabs>
+        <w:ind w:left="709" w:hanging="283"/>
+        <w:rPr/>
+      </w:pPr>
+      <w:r>
+        <w:rPr>
+          <w:rStyle w:val="StrongEmphasis"/>
+        </w:rPr>
+        <w:t>Trello Board Tracking</w:t>
+      </w:r>
+      <w:r>
+        <w:rPr/>
+        <w:br/>
+        <w:t>All tasks and milestones will be tracked using a Trello board. Task status (To Do, In Progress, Completed) will be reviewed regularly to monitor progress.</w:t>
+      </w:r>
+    </w:p>
+    <w:p>
+      <w:pPr>
+        <w:pStyle w:val="TextBody"/>
+        <w:numPr>
+          <w:ilvl w:val="0"/>
+          <w:numId w:val="42"/>
+        </w:numPr>
+        <w:tabs>
+          <w:tab w:val="clear" w:pos="720"/>
+          <w:tab w:val="left" w:pos="0" w:leader="none"/>
+        </w:tabs>
+        <w:ind w:left="709" w:hanging="283"/>
+        <w:rPr/>
+      </w:pPr>
+      <w:r>
+        <w:rPr>
+          <w:rStyle w:val="StrongEmphasis"/>
+        </w:rPr>
+        <w:t>Weekly Team Meetings</w:t>
+      </w:r>
+      <w:r>
+        <w:rPr/>
+        <w:br/>
+        <w:t>Weekly meetings will be held to review completed work, discuss challenges, and plan upcoming tasks.</w:t>
+      </w:r>
+    </w:p>
+    <w:p>
+      <w:pPr>
+        <w:pStyle w:val="TextBody"/>
+        <w:numPr>
+          <w:ilvl w:val="0"/>
+          <w:numId w:val="42"/>
+        </w:numPr>
+        <w:tabs>
+          <w:tab w:val="clear" w:pos="720"/>
+          <w:tab w:val="left" w:pos="0" w:leader="none"/>
+        </w:tabs>
+        <w:ind w:left="709" w:hanging="283"/>
+        <w:rPr/>
+      </w:pPr>
+      <w:r>
+        <w:rPr>
+          <w:rStyle w:val="StrongEmphasis"/>
+        </w:rPr>
+        <w:t>Milestone Reviews</w:t>
+      </w:r>
+      <w:r>
+        <w:rPr/>
+        <w:br/>
+        <w:t>Key milestones outlined in the project timeline and Gantt chart will be checked regularly to ensure the project remains on schedule.</w:t>
+      </w:r>
+    </w:p>
+    <w:p>
+      <w:pPr>
+        <w:pStyle w:val="Heading3"/>
+        <w:rPr/>
+      </w:pPr>
+      <w:r>
+        <w:rPr/>
+        <w:t>Evaluation Criteria</w:t>
+      </w:r>
+    </w:p>
+    <w:p>
+      <w:pPr>
+        <w:pStyle w:val="TextBody"/>
+        <w:rPr/>
+      </w:pPr>
+      <w:r>
+        <w:rPr/>
+        <w:t>The project will be evaluated based on the following criteria:</w:t>
+      </w:r>
+    </w:p>
+    <w:p>
+      <w:pPr>
+        <w:pStyle w:val="TextBody"/>
+        <w:numPr>
+          <w:ilvl w:val="0"/>
+          <w:numId w:val="43"/>
+        </w:numPr>
+        <w:tabs>
+          <w:tab w:val="clear" w:pos="720"/>
+          <w:tab w:val="left" w:pos="0" w:leader="none"/>
+        </w:tabs>
+        <w:ind w:left="709" w:hanging="283"/>
+        <w:rPr/>
+      </w:pPr>
+      <w:r>
+        <w:rPr/>
+        <w:t>Completion of planned deliverables within the agreed timeline</w:t>
+      </w:r>
+    </w:p>
+    <w:p>
+      <w:pPr>
+        <w:pStyle w:val="TextBody"/>
+        <w:numPr>
+          <w:ilvl w:val="0"/>
+          <w:numId w:val="43"/>
+        </w:numPr>
+        <w:tabs>
+          <w:tab w:val="clear" w:pos="720"/>
+          <w:tab w:val="left" w:pos="0" w:leader="none"/>
+        </w:tabs>
+        <w:ind w:left="709" w:hanging="283"/>
+        <w:rPr/>
+      </w:pPr>
+      <w:r>
+        <w:rPr/>
+        <w:t>Functionality of core features (festival browsing, profiles, and booking links)</w:t>
+      </w:r>
+    </w:p>
+    <w:p>
+      <w:pPr>
+        <w:pStyle w:val="TextBody"/>
+        <w:numPr>
+          <w:ilvl w:val="0"/>
+          <w:numId w:val="43"/>
+        </w:numPr>
+        <w:tabs>
+          <w:tab w:val="clear" w:pos="720"/>
+          <w:tab w:val="left" w:pos="0" w:leader="none"/>
+        </w:tabs>
+        <w:ind w:left="709" w:hanging="283"/>
+        <w:rPr/>
+      </w:pPr>
+      <w:r>
+        <w:rPr/>
+        <w:t>Website responsiveness and usability across devices</w:t>
+      </w:r>
+    </w:p>
+    <w:p>
+      <w:pPr>
+        <w:pStyle w:val="TextBody"/>
+        <w:numPr>
+          <w:ilvl w:val="0"/>
+          <w:numId w:val="43"/>
+        </w:numPr>
+        <w:tabs>
+          <w:tab w:val="clear" w:pos="720"/>
+          <w:tab w:val="left" w:pos="0" w:leader="none"/>
+        </w:tabs>
+        <w:ind w:left="709" w:hanging="283"/>
+        <w:rPr/>
+      </w:pPr>
+      <w:r>
+        <w:rPr/>
+        <w:t>Quality of design and user experience</w:t>
+      </w:r>
+    </w:p>
+    <w:p>
+      <w:pPr>
+        <w:pStyle w:val="TextBody"/>
+        <w:numPr>
+          <w:ilvl w:val="0"/>
+          <w:numId w:val="43"/>
+        </w:numPr>
+        <w:tabs>
+          <w:tab w:val="clear" w:pos="720"/>
+          <w:tab w:val="left" w:pos="0" w:leader="none"/>
+        </w:tabs>
+        <w:ind w:left="709" w:hanging="283"/>
+        <w:rPr/>
+      </w:pPr>
+      <w:r>
+        <w:rPr/>
+        <w:t>Feedback from lecturer/client</w:t>
+      </w:r>
+    </w:p>
+    <w:p>
+      <w:pPr>
+        <w:pStyle w:val="Heading3"/>
+        <w:rPr/>
+      </w:pPr>
+      <w:r>
+        <w:rPr/>
+        <w:t xml:space="preserve">Key Performance Indicators </w:t>
+      </w:r>
+    </w:p>
+    <w:p>
+      <w:pPr>
+        <w:pStyle w:val="TextBody"/>
+        <w:numPr>
+          <w:ilvl w:val="0"/>
+          <w:numId w:val="44"/>
+        </w:numPr>
+        <w:tabs>
+          <w:tab w:val="clear" w:pos="720"/>
+          <w:tab w:val="left" w:pos="0" w:leader="none"/>
+        </w:tabs>
+        <w:ind w:left="709" w:hanging="283"/>
+        <w:rPr/>
+      </w:pPr>
+      <w:r>
+        <w:rPr/>
+        <w:t>Percentage of tasks completed on time</w:t>
+      </w:r>
+    </w:p>
+    <w:p>
+      <w:pPr>
+        <w:pStyle w:val="TextBody"/>
+        <w:numPr>
+          <w:ilvl w:val="0"/>
+          <w:numId w:val="44"/>
+        </w:numPr>
+        <w:tabs>
+          <w:tab w:val="clear" w:pos="720"/>
+          <w:tab w:val="left" w:pos="0" w:leader="none"/>
+        </w:tabs>
+        <w:ind w:left="709" w:hanging="283"/>
+        <w:rPr/>
+      </w:pPr>
+      <w:r>
+        <w:rPr>
+          <w:rFonts w:cs="Calibri" w:ascii="Calibri" w:hAnsi="Calibri"/>
+        </w:rPr>
+        <w:t>Number of critical bugs identified and resolved</w:t>
       </w:r>
     </w:p>
     <w:p>
@@ -13157,6 +13307,7 @@
         </w:tabs>
         <w:ind w:left="1080" w:hanging="360"/>
       </w:pPr>
+      <w:rPr/>
     </w:lvl>
     <w:lvl w:ilvl="2">
       <w:start w:val="1"/>
@@ -13169,6 +13320,7 @@
         </w:tabs>
         <w:ind w:left="1440" w:hanging="360"/>
       </w:pPr>
+      <w:rPr/>
     </w:lvl>
     <w:lvl w:ilvl="3">
       <w:start w:val="1"/>
@@ -13181,6 +13333,7 @@
         </w:tabs>
         <w:ind w:left="1800" w:hanging="360"/>
       </w:pPr>
+      <w:rPr/>
     </w:lvl>
     <w:lvl w:ilvl="4">
       <w:start w:val="1"/>
@@ -13193,6 +13346,7 @@
         </w:tabs>
         <w:ind w:left="2160" w:hanging="360"/>
       </w:pPr>
+      <w:rPr/>
     </w:lvl>
     <w:lvl w:ilvl="5">
       <w:start w:val="1"/>
@@ -13205,6 +13359,7 @@
         </w:tabs>
         <w:ind w:left="2520" w:hanging="360"/>
       </w:pPr>
+      <w:rPr/>
     </w:lvl>
     <w:lvl w:ilvl="6">
       <w:start w:val="1"/>
@@ -13217,6 +13372,7 @@
         </w:tabs>
         <w:ind w:left="2880" w:hanging="360"/>
       </w:pPr>
+      <w:rPr/>
     </w:lvl>
     <w:lvl w:ilvl="7">
       <w:start w:val="1"/>
@@ -13229,6 +13385,7 @@
         </w:tabs>
         <w:ind w:left="3240" w:hanging="360"/>
       </w:pPr>
+      <w:rPr/>
     </w:lvl>
     <w:lvl w:ilvl="8">
       <w:start w:val="1"/>
@@ -13241,6 +13398,7 @@
         </w:tabs>
         <w:ind w:left="3600" w:hanging="360"/>
       </w:pPr>
+      <w:rPr/>
     </w:lvl>
   </w:abstractNum>
   <w:abstractNum w:abstractNumId="26">
@@ -15569,6 +15727,417 @@
     </w:lvl>
   </w:abstractNum>
   <w:abstractNum w:abstractNumId="42">
+    <w:lvl w:ilvl="0">
+      <w:start w:val="1"/>
+      <w:numFmt w:val="bullet"/>
+      <w:lvlText w:val=""/>
+      <w:lvlJc w:val="left"/>
+      <w:pPr>
+        <w:tabs>
+          <w:tab w:val="num" w:pos="709"/>
+        </w:tabs>
+        <w:ind w:left="709" w:hanging="283"/>
+      </w:pPr>
+      <w:rPr>
+        <w:rFonts w:ascii="Symbol" w:hAnsi="Symbol" w:cs="Symbol" w:hint="default"/>
+      </w:rPr>
+    </w:lvl>
+    <w:lvl w:ilvl="1">
+      <w:start w:val="1"/>
+      <w:numFmt w:val="bullet"/>
+      <w:lvlText w:val=""/>
+      <w:lvlJc w:val="left"/>
+      <w:pPr>
+        <w:tabs>
+          <w:tab w:val="num" w:pos="1418"/>
+        </w:tabs>
+        <w:ind w:left="1418" w:hanging="283"/>
+      </w:pPr>
+      <w:rPr>
+        <w:rFonts w:ascii="Symbol" w:hAnsi="Symbol" w:cs="Symbol" w:hint="default"/>
+      </w:rPr>
+    </w:lvl>
+    <w:lvl w:ilvl="2">
+      <w:start w:val="1"/>
+      <w:numFmt w:val="bullet"/>
+      <w:lvlText w:val=""/>
+      <w:lvlJc w:val="left"/>
+      <w:pPr>
+        <w:tabs>
+          <w:tab w:val="num" w:pos="2127"/>
+        </w:tabs>
+        <w:ind w:left="2127" w:hanging="283"/>
+      </w:pPr>
+      <w:rPr>
+        <w:rFonts w:ascii="Symbol" w:hAnsi="Symbol" w:cs="Symbol" w:hint="default"/>
+      </w:rPr>
+    </w:lvl>
+    <w:lvl w:ilvl="3">
+      <w:start w:val="1"/>
+      <w:numFmt w:val="bullet"/>
+      <w:lvlText w:val=""/>
+      <w:lvlJc w:val="left"/>
+      <w:pPr>
+        <w:tabs>
+          <w:tab w:val="num" w:pos="2836"/>
+        </w:tabs>
+        <w:ind w:left="2836" w:hanging="283"/>
+      </w:pPr>
+      <w:rPr>
+        <w:rFonts w:ascii="Symbol" w:hAnsi="Symbol" w:cs="Symbol" w:hint="default"/>
+      </w:rPr>
+    </w:lvl>
+    <w:lvl w:ilvl="4">
+      <w:start w:val="1"/>
+      <w:numFmt w:val="bullet"/>
+      <w:lvlText w:val=""/>
+      <w:lvlJc w:val="left"/>
+      <w:pPr>
+        <w:tabs>
+          <w:tab w:val="num" w:pos="3545"/>
+        </w:tabs>
+        <w:ind w:left="3545" w:hanging="283"/>
+      </w:pPr>
+      <w:rPr>
+        <w:rFonts w:ascii="Symbol" w:hAnsi="Symbol" w:cs="Symbol" w:hint="default"/>
+      </w:rPr>
+    </w:lvl>
+    <w:lvl w:ilvl="5">
+      <w:start w:val="1"/>
+      <w:numFmt w:val="bullet"/>
+      <w:lvlText w:val=""/>
+      <w:lvlJc w:val="left"/>
+      <w:pPr>
+        <w:tabs>
+          <w:tab w:val="num" w:pos="4254"/>
+        </w:tabs>
+        <w:ind w:left="4254" w:hanging="283"/>
+      </w:pPr>
+      <w:rPr>
+        <w:rFonts w:ascii="Symbol" w:hAnsi="Symbol" w:cs="Symbol" w:hint="default"/>
+      </w:rPr>
+    </w:lvl>
+    <w:lvl w:ilvl="6">
+      <w:start w:val="1"/>
+      <w:numFmt w:val="bullet"/>
+      <w:lvlText w:val=""/>
+      <w:lvlJc w:val="left"/>
+      <w:pPr>
+        <w:tabs>
+          <w:tab w:val="num" w:pos="4963"/>
+        </w:tabs>
+        <w:ind w:left="4963" w:hanging="283"/>
+      </w:pPr>
+      <w:rPr>
+        <w:rFonts w:ascii="Symbol" w:hAnsi="Symbol" w:cs="Symbol" w:hint="default"/>
+      </w:rPr>
+    </w:lvl>
+    <w:lvl w:ilvl="7">
+      <w:start w:val="1"/>
+      <w:numFmt w:val="bullet"/>
+      <w:lvlText w:val=""/>
+      <w:lvlJc w:val="left"/>
+      <w:pPr>
+        <w:tabs>
+          <w:tab w:val="num" w:pos="5672"/>
+        </w:tabs>
+        <w:ind w:left="5672" w:hanging="283"/>
+      </w:pPr>
+      <w:rPr>
+        <w:rFonts w:ascii="Symbol" w:hAnsi="Symbol" w:cs="Symbol" w:hint="default"/>
+      </w:rPr>
+    </w:lvl>
+    <w:lvl w:ilvl="8">
+      <w:start w:val="1"/>
+      <w:numFmt w:val="bullet"/>
+      <w:lvlText w:val=""/>
+      <w:lvlJc w:val="left"/>
+      <w:pPr>
+        <w:tabs>
+          <w:tab w:val="num" w:pos="6381"/>
+        </w:tabs>
+        <w:ind w:left="6381" w:hanging="283"/>
+      </w:pPr>
+      <w:rPr>
+        <w:rFonts w:ascii="Symbol" w:hAnsi="Symbol" w:cs="Symbol" w:hint="default"/>
+      </w:rPr>
+    </w:lvl>
+  </w:abstractNum>
+  <w:abstractNum w:abstractNumId="43">
+    <w:lvl w:ilvl="0">
+      <w:start w:val="1"/>
+      <w:numFmt w:val="bullet"/>
+      <w:lvlText w:val=""/>
+      <w:lvlJc w:val="left"/>
+      <w:pPr>
+        <w:tabs>
+          <w:tab w:val="num" w:pos="709"/>
+        </w:tabs>
+        <w:ind w:left="709" w:hanging="283"/>
+      </w:pPr>
+      <w:rPr>
+        <w:rFonts w:ascii="Symbol" w:hAnsi="Symbol" w:cs="Symbol" w:hint="default"/>
+      </w:rPr>
+    </w:lvl>
+    <w:lvl w:ilvl="1">
+      <w:start w:val="1"/>
+      <w:numFmt w:val="bullet"/>
+      <w:lvlText w:val=""/>
+      <w:lvlJc w:val="left"/>
+      <w:pPr>
+        <w:tabs>
+          <w:tab w:val="num" w:pos="1418"/>
+        </w:tabs>
+        <w:ind w:left="1418" w:hanging="283"/>
+      </w:pPr>
+      <w:rPr>
+        <w:rFonts w:ascii="Symbol" w:hAnsi="Symbol" w:cs="Symbol" w:hint="default"/>
+      </w:rPr>
+    </w:lvl>
+    <w:lvl w:ilvl="2">
+      <w:start w:val="1"/>
+      <w:numFmt w:val="bullet"/>
+      <w:lvlText w:val=""/>
+      <w:lvlJc w:val="left"/>
+      <w:pPr>
+        <w:tabs>
+          <w:tab w:val="num" w:pos="2127"/>
+        </w:tabs>
+        <w:ind w:left="2127" w:hanging="283"/>
+      </w:pPr>
+      <w:rPr>
+        <w:rFonts w:ascii="Symbol" w:hAnsi="Symbol" w:cs="Symbol" w:hint="default"/>
+      </w:rPr>
+    </w:lvl>
+    <w:lvl w:ilvl="3">
+      <w:start w:val="1"/>
+      <w:numFmt w:val="bullet"/>
+      <w:lvlText w:val=""/>
+      <w:lvlJc w:val="left"/>
+      <w:pPr>
+        <w:tabs>
+          <w:tab w:val="num" w:pos="2836"/>
+        </w:tabs>
+        <w:ind w:left="2836" w:hanging="283"/>
+      </w:pPr>
+      <w:rPr>
+        <w:rFonts w:ascii="Symbol" w:hAnsi="Symbol" w:cs="Symbol" w:hint="default"/>
+      </w:rPr>
+    </w:lvl>
+    <w:lvl w:ilvl="4">
+      <w:start w:val="1"/>
+      <w:numFmt w:val="bullet"/>
+      <w:lvlText w:val=""/>
+      <w:lvlJc w:val="left"/>
+      <w:pPr>
+        <w:tabs>
+          <w:tab w:val="num" w:pos="3545"/>
+        </w:tabs>
+        <w:ind w:left="3545" w:hanging="283"/>
+      </w:pPr>
+      <w:rPr>
+        <w:rFonts w:ascii="Symbol" w:hAnsi="Symbol" w:cs="Symbol" w:hint="default"/>
+      </w:rPr>
+    </w:lvl>
+    <w:lvl w:ilvl="5">
+      <w:start w:val="1"/>
+      <w:numFmt w:val="bullet"/>
+      <w:lvlText w:val=""/>
+      <w:lvlJc w:val="left"/>
+      <w:pPr>
+        <w:tabs>
+          <w:tab w:val="num" w:pos="4254"/>
+        </w:tabs>
+        <w:ind w:left="4254" w:hanging="283"/>
+      </w:pPr>
+      <w:rPr>
+        <w:rFonts w:ascii="Symbol" w:hAnsi="Symbol" w:cs="Symbol" w:hint="default"/>
+      </w:rPr>
+    </w:lvl>
+    <w:lvl w:ilvl="6">
+      <w:start w:val="1"/>
+      <w:numFmt w:val="bullet"/>
+      <w:lvlText w:val=""/>
+      <w:lvlJc w:val="left"/>
+      <w:pPr>
+        <w:tabs>
+          <w:tab w:val="num" w:pos="4963"/>
+        </w:tabs>
+        <w:ind w:left="4963" w:hanging="283"/>
+      </w:pPr>
+      <w:rPr>
+        <w:rFonts w:ascii="Symbol" w:hAnsi="Symbol" w:cs="Symbol" w:hint="default"/>
+      </w:rPr>
+    </w:lvl>
+    <w:lvl w:ilvl="7">
+      <w:start w:val="1"/>
+      <w:numFmt w:val="bullet"/>
+      <w:lvlText w:val=""/>
+      <w:lvlJc w:val="left"/>
+      <w:pPr>
+        <w:tabs>
+          <w:tab w:val="num" w:pos="5672"/>
+        </w:tabs>
+        <w:ind w:left="5672" w:hanging="283"/>
+      </w:pPr>
+      <w:rPr>
+        <w:rFonts w:ascii="Symbol" w:hAnsi="Symbol" w:cs="Symbol" w:hint="default"/>
+      </w:rPr>
+    </w:lvl>
+    <w:lvl w:ilvl="8">
+      <w:start w:val="1"/>
+      <w:numFmt w:val="bullet"/>
+      <w:lvlText w:val=""/>
+      <w:lvlJc w:val="left"/>
+      <w:pPr>
+        <w:tabs>
+          <w:tab w:val="num" w:pos="6381"/>
+        </w:tabs>
+        <w:ind w:left="6381" w:hanging="283"/>
+      </w:pPr>
+      <w:rPr>
+        <w:rFonts w:ascii="Symbol" w:hAnsi="Symbol" w:cs="Symbol" w:hint="default"/>
+      </w:rPr>
+    </w:lvl>
+  </w:abstractNum>
+  <w:abstractNum w:abstractNumId="44">
+    <w:lvl w:ilvl="0">
+      <w:start w:val="1"/>
+      <w:numFmt w:val="bullet"/>
+      <w:lvlText w:val=""/>
+      <w:lvlJc w:val="left"/>
+      <w:pPr>
+        <w:tabs>
+          <w:tab w:val="num" w:pos="709"/>
+        </w:tabs>
+        <w:ind w:left="709" w:hanging="283"/>
+      </w:pPr>
+      <w:rPr>
+        <w:rFonts w:ascii="Symbol" w:hAnsi="Symbol" w:cs="Symbol" w:hint="default"/>
+      </w:rPr>
+    </w:lvl>
+    <w:lvl w:ilvl="1">
+      <w:start w:val="1"/>
+      <w:numFmt w:val="bullet"/>
+      <w:lvlText w:val=""/>
+      <w:lvlJc w:val="left"/>
+      <w:pPr>
+        <w:tabs>
+          <w:tab w:val="num" w:pos="1418"/>
+        </w:tabs>
+        <w:ind w:left="1418" w:hanging="283"/>
+      </w:pPr>
+      <w:rPr>
+        <w:rFonts w:ascii="Symbol" w:hAnsi="Symbol" w:cs="Symbol" w:hint="default"/>
+      </w:rPr>
+    </w:lvl>
+    <w:lvl w:ilvl="2">
+      <w:start w:val="1"/>
+      <w:numFmt w:val="bullet"/>
+      <w:lvlText w:val=""/>
+      <w:lvlJc w:val="left"/>
+      <w:pPr>
+        <w:tabs>
+          <w:tab w:val="num" w:pos="2127"/>
+        </w:tabs>
+        <w:ind w:left="2127" w:hanging="283"/>
+      </w:pPr>
+      <w:rPr>
+        <w:rFonts w:ascii="Symbol" w:hAnsi="Symbol" w:cs="Symbol" w:hint="default"/>
+      </w:rPr>
+    </w:lvl>
+    <w:lvl w:ilvl="3">
+      <w:start w:val="1"/>
+      <w:numFmt w:val="bullet"/>
+      <w:lvlText w:val=""/>
+      <w:lvlJc w:val="left"/>
+      <w:pPr>
+        <w:tabs>
+          <w:tab w:val="num" w:pos="2836"/>
+        </w:tabs>
+        <w:ind w:left="2836" w:hanging="283"/>
+      </w:pPr>
+      <w:rPr>
+        <w:rFonts w:ascii="Symbol" w:hAnsi="Symbol" w:cs="Symbol" w:hint="default"/>
+      </w:rPr>
+    </w:lvl>
+    <w:lvl w:ilvl="4">
+      <w:start w:val="1"/>
+      <w:numFmt w:val="bullet"/>
+      <w:lvlText w:val=""/>
+      <w:lvlJc w:val="left"/>
+      <w:pPr>
+        <w:tabs>
+          <w:tab w:val="num" w:pos="3545"/>
+        </w:tabs>
+        <w:ind w:left="3545" w:hanging="283"/>
+      </w:pPr>
+      <w:rPr>
+        <w:rFonts w:ascii="Symbol" w:hAnsi="Symbol" w:cs="Symbol" w:hint="default"/>
+      </w:rPr>
+    </w:lvl>
+    <w:lvl w:ilvl="5">
+      <w:start w:val="1"/>
+      <w:numFmt w:val="bullet"/>
+      <w:lvlText w:val=""/>
+      <w:lvlJc w:val="left"/>
+      <w:pPr>
+        <w:tabs>
+          <w:tab w:val="num" w:pos="4254"/>
+        </w:tabs>
+        <w:ind w:left="4254" w:hanging="283"/>
+      </w:pPr>
+      <w:rPr>
+        <w:rFonts w:ascii="Symbol" w:hAnsi="Symbol" w:cs="Symbol" w:hint="default"/>
+      </w:rPr>
+    </w:lvl>
+    <w:lvl w:ilvl="6">
+      <w:start w:val="1"/>
+      <w:numFmt w:val="bullet"/>
+      <w:lvlText w:val=""/>
+      <w:lvlJc w:val="left"/>
+      <w:pPr>
+        <w:tabs>
+          <w:tab w:val="num" w:pos="4963"/>
+        </w:tabs>
+        <w:ind w:left="4963" w:hanging="283"/>
+      </w:pPr>
+      <w:rPr>
+        <w:rFonts w:ascii="Symbol" w:hAnsi="Symbol" w:cs="Symbol" w:hint="default"/>
+      </w:rPr>
+    </w:lvl>
+    <w:lvl w:ilvl="7">
+      <w:start w:val="1"/>
+      <w:numFmt w:val="bullet"/>
+      <w:lvlText w:val=""/>
+      <w:lvlJc w:val="left"/>
+      <w:pPr>
+        <w:tabs>
+          <w:tab w:val="num" w:pos="5672"/>
+        </w:tabs>
+        <w:ind w:left="5672" w:hanging="283"/>
+      </w:pPr>
+      <w:rPr>
+        <w:rFonts w:ascii="Symbol" w:hAnsi="Symbol" w:cs="Symbol" w:hint="default"/>
+      </w:rPr>
+    </w:lvl>
+    <w:lvl w:ilvl="8">
+      <w:start w:val="1"/>
+      <w:numFmt w:val="bullet"/>
+      <w:lvlText w:val=""/>
+      <w:lvlJc w:val="left"/>
+      <w:pPr>
+        <w:tabs>
+          <w:tab w:val="num" w:pos="6381"/>
+        </w:tabs>
+        <w:ind w:left="6381" w:hanging="283"/>
+      </w:pPr>
+      <w:rPr>
+        <w:rFonts w:ascii="Symbol" w:hAnsi="Symbol" w:cs="Symbol" w:hint="default"/>
+      </w:rPr>
+    </w:lvl>
+  </w:abstractNum>
+  <w:abstractNum w:abstractNumId="45">
     <w:lvl w:ilvl="0">
       <w:start w:val="1"/>
       <w:numFmt w:val="none"/>
@@ -15812,6 +16381,15 @@
   </w:num>
   <w:num w:numId="42">
     <w:abstractNumId w:val="42"/>
+  </w:num>
+  <w:num w:numId="43">
+    <w:abstractNumId w:val="43"/>
+  </w:num>
+  <w:num w:numId="44">
+    <w:abstractNumId w:val="44"/>
+  </w:num>
+  <w:num w:numId="45">
+    <w:abstractNumId w:val="45"/>
   </w:num>
 </w:numbering>
 </file>
@@ -16219,8 +16797,9 @@
     <w:rsid w:val="00477234"/>
     <w:pPr>
       <w:widowControl/>
+      <w:suppressAutoHyphens w:val="true"/>
       <w:bidi w:val="0"/>
-      <w:spacing w:lineRule="auto" w:line="278" w:before="0" w:after="160"/>
+      <w:spacing w:lineRule="auto" w:line="276" w:before="0" w:after="160"/>
       <w:jc w:val="left"/>
     </w:pPr>
     <w:rPr>
@@ -16675,10 +17254,7 @@
   </w:style>
   <w:style w:type="character" w:styleId="Strong">
     <w:name w:val="Strong"/>
-    <w:basedOn w:val="DefaultParagraphFont"/>
-    <w:uiPriority w:val="22"/>
     <w:qFormat/>
-    <w:rsid w:val="008704a9"/>
     <w:rPr>
       <w:b/>
       <w:bCs/>
@@ -16884,17 +17460,18 @@
     <w:rsid w:val="00ae6518"/>
     <w:pPr>
       <w:widowControl/>
+      <w:suppressAutoHyphens w:val="true"/>
       <w:bidi w:val="0"/>
       <w:spacing w:lineRule="auto" w:line="240" w:before="0" w:after="0"/>
       <w:jc w:val="left"/>
     </w:pPr>
     <w:rPr>
-      <w:rFonts w:eastAsia="游ゴシック" w:eastAsiaTheme="minorEastAsia" w:ascii="Aptos" w:hAnsi="Aptos" w:cs="Arial"/>
+      <w:rFonts w:ascii="Aptos" w:hAnsi="Aptos" w:eastAsia="游ゴシック" w:cs="Arial" w:eastAsiaTheme="minorEastAsia"/>
       <w:color w:val="auto"/>
       <w:kern w:val="0"/>
       <w:sz w:val="22"/>
       <w:szCs w:val="22"/>
-      <w:lang w:eastAsia="en-GB" w:val="en-GB" w:bidi="ar-SA"/>
+      <w:lang w:val="en-GB" w:eastAsia="en-GB" w:bidi="ar-SA"/>
       <w14:ligatures w14:val="none"/>
     </w:rPr>
   </w:style>
@@ -17404,261 +17981,4 @@
     </a:ext>
   </a:extLst>
 </a:theme>
-</file>
-
-<file path=customXml/item1.xml><?xml version="1.0" encoding="utf-8"?>
-<b:Sources xmlns:b="http://schemas.openxmlformats.org/officeDocument/2006/bibliography" xmlns="http://schemas.openxmlformats.org/officeDocument/2006/bibliography" SelectedStyle="\APASixthEditionOfficeOnline.xsl" StyleName="APA" Version="6"/>
-</file>
-
-<file path=customXml/item2.xml><?xml version="1.0" encoding="utf-8"?>
-<ct:contentTypeSchema xmlns:ct="http://schemas.microsoft.com/office/2006/metadata/contentType" xmlns:ma="http://schemas.microsoft.com/office/2006/metadata/properties/metaAttributes" ct:_="" ma:_="" ma:contentTypeName="Document" ma:contentTypeID="0x010100228917FBECF19E4795BAD5AACF70E756" ma:contentTypeVersion="9" ma:contentTypeDescription="Create a new document." ma:contentTypeScope="" ma:versionID="b24c0c54e1de410ff54e27d34a265f02">
-  <xsd:schema xmlns:xsd="http://www.w3.org/2001/XMLSchema" xmlns:xs="http://www.w3.org/2001/XMLSchema" xmlns:p="http://schemas.microsoft.com/office/2006/metadata/properties" xmlns:ns3="9db240c2-b4a8-4a36-b1fd-7e873dca3063" targetNamespace="http://schemas.microsoft.com/office/2006/metadata/properties" ma:root="true" ma:fieldsID="9e5a069476fab265ebb659716c70e4c4" ns3:_="">
-    <xsd:import namespace="9db240c2-b4a8-4a36-b1fd-7e873dca3063"/>
-    <xsd:element name="properties">
-      <xsd:complexType>
-        <xsd:sequence>
-          <xsd:element name="documentManagement">
-            <xsd:complexType>
-              <xsd:all>
-                <xsd:element ref="ns3:MediaServiceDateTaken" minOccurs="0"/>
-                <xsd:element ref="ns3:MediaServiceMetadata" minOccurs="0"/>
-                <xsd:element ref="ns3:MediaServiceFastMetadata" minOccurs="0"/>
-                <xsd:element ref="ns3:MediaServiceSearchProperties" minOccurs="0"/>
-                <xsd:element ref="ns3:MediaServiceObjectDetectorVersions" minOccurs="0"/>
-                <xsd:element ref="ns3:MediaServiceSystemTags" minOccurs="0"/>
-                <xsd:element ref="ns3:MediaServiceOCR" minOccurs="0"/>
-                <xsd:element ref="ns3:MediaServiceGenerationTime" minOccurs="0"/>
-                <xsd:element ref="ns3:MediaServiceEventHashCode" minOccurs="0"/>
-              </xsd:all>
-            </xsd:complexType>
-          </xsd:element>
-        </xsd:sequence>
-      </xsd:complexType>
-    </xsd:element>
-  </xsd:schema>
-  <xsd:schema xmlns:xsd="http://www.w3.org/2001/XMLSchema" xmlns:xs="http://www.w3.org/2001/XMLSchema" xmlns:dms="http://schemas.microsoft.com/office/2006/documentManagement/types" xmlns:pc="http://schemas.microsoft.com/office/infopath/2007/PartnerControls" targetNamespace="9db240c2-b4a8-4a36-b1fd-7e873dca3063" elementFormDefault="qualified">
-    <xsd:import namespace="http://schemas.microsoft.com/office/2006/documentManagement/types"/>
-    <xsd:import namespace="http://schemas.microsoft.com/office/infopath/2007/PartnerControls"/>
-    <xsd:element name="MediaServiceDateTaken" ma:index="8" nillable="true" ma:displayName="MediaServiceDateTaken" ma:hidden="true" ma:indexed="true" ma:internalName="MediaServiceDateTaken" ma:readOnly="true">
-      <xsd:simpleType>
-        <xsd:restriction base="dms:Text"/>
-      </xsd:simpleType>
-    </xsd:element>
-    <xsd:element name="MediaServiceMetadata" ma:index="9" nillable="true" ma:displayName="MediaServiceMetadata" ma:hidden="true" ma:internalName="MediaServiceMetadata" ma:readOnly="true">
-      <xsd:simpleType>
-        <xsd:restriction base="dms:Note"/>
-      </xsd:simpleType>
-    </xsd:element>
-    <xsd:element name="MediaServiceFastMetadata" ma:index="10" nillable="true" ma:displayName="MediaServiceFastMetadata" ma:hidden="true" ma:internalName="MediaServiceFastMetadata" ma:readOnly="true">
-      <xsd:simpleType>
-        <xsd:restriction base="dms:Note"/>
-      </xsd:simpleType>
-    </xsd:element>
-    <xsd:element name="MediaServiceSearchProperties" ma:index="11" nillable="true" ma:displayName="MediaServiceSearchProperties" ma:hidden="true" ma:internalName="MediaServiceSearchProperties" ma:readOnly="true">
-      <xsd:simpleType>
-        <xsd:restriction base="dms:Note"/>
-      </xsd:simpleType>
-    </xsd:element>
-    <xsd:element name="MediaServiceObjectDetectorVersions" ma:index="12" nillable="true" ma:displayName="MediaServiceObjectDetectorVersions" ma:hidden="true" ma:indexed="true" ma:internalName="MediaServiceObjectDetectorVersions" ma:readOnly="true">
-      <xsd:simpleType>
-        <xsd:restriction base="dms:Text"/>
-      </xsd:simpleType>
-    </xsd:element>
-    <xsd:element name="MediaServiceSystemTags" ma:index="13" nillable="true" ma:displayName="MediaServiceSystemTags" ma:hidden="true" ma:internalName="MediaServiceSystemTags" ma:readOnly="true">
-      <xsd:simpleType>
-        <xsd:restriction base="dms:Note"/>
-      </xsd:simpleType>
-    </xsd:element>
-    <xsd:element name="MediaServiceOCR" ma:index="14" nillable="true" ma:displayName="Extracted Text" ma:internalName="MediaServiceOCR" ma:readOnly="true">
-      <xsd:simpleType>
-        <xsd:restriction base="dms:Note">
-          <xsd:maxLength value="255"/>
-        </xsd:restriction>
-      </xsd:simpleType>
-    </xsd:element>
-    <xsd:element name="MediaServiceGenerationTime" ma:index="15" nillable="true" ma:displayName="MediaServiceGenerationTime" ma:hidden="true" ma:internalName="MediaServiceGenerationTime" ma:readOnly="true">
-      <xsd:simpleType>
-        <xsd:restriction base="dms:Text"/>
-      </xsd:simpleType>
-    </xsd:element>
-    <xsd:element name="MediaServiceEventHashCode" ma:index="16" nillable="true" ma:displayName="MediaServiceEventHashCode" ma:hidden="true" ma:internalName="MediaServiceEventHashCode" ma:readOnly="true">
-      <xsd:simpleType>
-        <xsd:restriction base="dms:Text"/>
-      </xsd:simpleType>
-    </xsd:element>
-  </xsd:schema>
-  <xsd:schema xmlns="http://schemas.openxmlformats.org/package/2006/metadata/core-properties" xmlns:xsd="http://www.w3.org/2001/XMLSchema" xmlns:xsi="http://www.w3.org/2001/XMLSchema-instance" xmlns:dc="http://purl.org/dc/elements/1.1/" xmlns:dcterms="http://purl.org/dc/terms/" xmlns:odoc="http://schemas.microsoft.com/internal/obd" targetNamespace="http://schemas.openxmlformats.org/package/2006/metadata/core-properties" elementFormDefault="qualified" attributeFormDefault="unqualified" blockDefault="#all">
-    <xsd:import namespace="http://purl.org/dc/elements/1.1/" schemaLocation="http://dublincore.org/schemas/xmls/qdc/2003/04/02/dc.xsd"/>
-    <xsd:import namespace="http://purl.org/dc/terms/" schemaLocation="http://dublincore.org/schemas/xmls/qdc/2003/04/02/dcterms.xsd"/>
-    <xsd:element name="coreProperties" type="CT_coreProperties"/>
-    <xsd:complexType name="CT_coreProperties">
-      <xsd:all>
-        <xsd:element ref="dc:creator" minOccurs="0" maxOccurs="1"/>
-        <xsd:element ref="dcterms:created" minOccurs="0" maxOccurs="1"/>
-        <xsd:element ref="dc:identifier" minOccurs="0" maxOccurs="1"/>
-        <xsd:element name="contentType" minOccurs="0" maxOccurs="1" type="xsd:string" ma:index="0" ma:displayName="Content Type"/>
-        <xsd:element ref="dc:title" minOccurs="0" maxOccurs="1" ma:index="4" ma:displayName="Title"/>
-        <xsd:element ref="dc:subject" minOccurs="0" maxOccurs="1"/>
-        <xsd:element ref="dc:description" minOccurs="0" maxOccurs="1"/>
-        <xsd:element name="keywords" minOccurs="0" maxOccurs="1" type="xsd:string"/>
-        <xsd:element ref="dc:language" minOccurs="0" maxOccurs="1"/>
-        <xsd:element name="category" minOccurs="0" maxOccurs="1" type="xsd:string"/>
-        <xsd:element name="version" minOccurs="0" maxOccurs="1" type="xsd:string"/>
-        <xsd:element name="revision" minOccurs="0" maxOccurs="1" type="xsd:string">
-          <xsd:annotation>
-            <xsd:documentation>
-                        This value indicates the number of saves or revisions. The application is responsible for updating this value after each revision.
-                    </xsd:documentation>
-          </xsd:annotation>
-        </xsd:element>
-        <xsd:element name="lastModifiedBy" minOccurs="0" maxOccurs="1" type="xsd:string"/>
-        <xsd:element ref="dcterms:modified" minOccurs="0" maxOccurs="1"/>
-        <xsd:element name="contentStatus" minOccurs="0" maxOccurs="1" type="xsd:string"/>
-      </xsd:all>
-    </xsd:complexType>
-  </xsd:schema>
-  <xs:schema xmlns:pc="http://schemas.microsoft.com/office/infopath/2007/PartnerControls" xmlns:xs="http://www.w3.org/2001/XMLSchema" targetNamespace="http://schemas.microsoft.com/office/infopath/2007/PartnerControls" elementFormDefault="qualified" attributeFormDefault="unqualified">
-    <xs:element name="Person">
-      <xs:complexType>
-        <xs:sequence>
-          <xs:element ref="pc:DisplayName" minOccurs="0"/>
-          <xs:element ref="pc:AccountId" minOccurs="0"/>
-          <xs:element ref="pc:AccountType" minOccurs="0"/>
-        </xs:sequence>
-      </xs:complexType>
-    </xs:element>
-    <xs:element name="DisplayName" type="xs:string"/>
-    <xs:element name="AccountId" type="xs:string"/>
-    <xs:element name="AccountType" type="xs:string"/>
-    <xs:element name="BDCAssociatedEntity">
-      <xs:complexType>
-        <xs:sequence>
-          <xs:element ref="pc:BDCEntity" minOccurs="0" maxOccurs="unbounded"/>
-        </xs:sequence>
-        <xs:attribute ref="pc:EntityNamespace"/>
-        <xs:attribute ref="pc:EntityName"/>
-        <xs:attribute ref="pc:SystemInstanceName"/>
-        <xs:attribute ref="pc:AssociationName"/>
-      </xs:complexType>
-    </xs:element>
-    <xs:attribute name="EntityNamespace" type="xs:string"/>
-    <xs:attribute name="EntityName" type="xs:string"/>
-    <xs:attribute name="SystemInstanceName" type="xs:string"/>
-    <xs:attribute name="AssociationName" type="xs:string"/>
-    <xs:element name="BDCEntity">
-      <xs:complexType>
-        <xs:sequence>
-          <xs:element ref="pc:EntityDisplayName" minOccurs="0"/>
-          <xs:element ref="pc:EntityInstanceReference" minOccurs="0"/>
-          <xs:element ref="pc:EntityId1" minOccurs="0"/>
-          <xs:element ref="pc:EntityId2" minOccurs="0"/>
-          <xs:element ref="pc:EntityId3" minOccurs="0"/>
-          <xs:element ref="pc:EntityId4" minOccurs="0"/>
-          <xs:element ref="pc:EntityId5" minOccurs="0"/>
-        </xs:sequence>
-      </xs:complexType>
-    </xs:element>
-    <xs:element name="EntityDisplayName" type="xs:string"/>
-    <xs:element name="EntityInstanceReference" type="xs:string"/>
-    <xs:element name="EntityId1" type="xs:string"/>
-    <xs:element name="EntityId2" type="xs:string"/>
-    <xs:element name="EntityId3" type="xs:string"/>
-    <xs:element name="EntityId4" type="xs:string"/>
-    <xs:element name="EntityId5" type="xs:string"/>
-    <xs:element name="Terms">
-      <xs:complexType>
-        <xs:sequence>
-          <xs:element ref="pc:TermInfo" minOccurs="0" maxOccurs="unbounded"/>
-        </xs:sequence>
-      </xs:complexType>
-    </xs:element>
-    <xs:element name="TermInfo">
-      <xs:complexType>
-        <xs:sequence>
-          <xs:element ref="pc:TermName" minOccurs="0"/>
-          <xs:element ref="pc:TermId" minOccurs="0"/>
-        </xs:sequence>
-      </xs:complexType>
-    </xs:element>
-    <xs:element name="TermName" type="xs:string"/>
-    <xs:element name="TermId" type="xs:string"/>
-  </xs:schema>
-</ct:contentTypeSchema>
-</file>
-
-<file path=customXml/item3.xml><?xml version="1.0" encoding="utf-8"?>
-<CoverPageProperties xmlns="http://schemas.microsoft.com/office/2006/coverPageProps">
-  <PublishDate>2025</PublishDate>
-  <Abstract/>
-  <CompanyAddress/>
-  <CompanyPhone/>
-  <CompanyFax/>
-  <CompanyEmail/>
-</CoverPageProperties>
-</file>
-
-<file path=customXml/item4.xml><?xml version="1.0" encoding="utf-8"?>
-<p:properties xmlns:p="http://schemas.microsoft.com/office/2006/metadata/properties" xmlns:xsi="http://www.w3.org/2001/XMLSchema-instance" xmlns:pc="http://schemas.microsoft.com/office/infopath/2007/PartnerControls">
-  <documentManagement/>
-</p:properties>
-</file>
-
-<file path=customXml/item5.xml><?xml version="1.0" encoding="utf-8"?>
-<?mso-contentType ?>
-<FormTemplates xmlns="http://schemas.microsoft.com/sharepoint/v3/contenttype/forms">
-  <Display>DocumentLibraryForm</Display>
-  <Edit>DocumentLibraryForm</Edit>
-  <New>DocumentLibraryForm</New>
-</FormTemplates>
-</file>
-
-<file path=customXml/itemProps1.xml><?xml version="1.0" encoding="utf-8"?>
-<ds:datastoreItem xmlns:ds="http://schemas.openxmlformats.org/officeDocument/2006/customXml" ds:itemID="{A6B2F16B-ED01-4F14-B728-CF17DC4D1F9C}">
-  <ds:schemaRefs>
-    <ds:schemaRef ds:uri="http://schemas.openxmlformats.org/officeDocument/2006/bibliography"/>
-  </ds:schemaRefs>
-</ds:datastoreItem>
-</file>
-
-<file path=customXml/itemProps2.xml><?xml version="1.0" encoding="utf-8"?>
-<ds:datastoreItem xmlns:ds="http://schemas.openxmlformats.org/officeDocument/2006/customXml" ds:itemID="{6C8A45BC-7293-4E2E-BAC7-B7F17F18C7F8}">
-  <ds:schemaRefs>
-    <ds:schemaRef ds:uri="http://schemas.microsoft.com/office/2006/metadata/contentType"/>
-    <ds:schemaRef ds:uri="http://schemas.microsoft.com/office/2006/metadata/properties/metaAttributes"/>
-    <ds:schemaRef ds:uri="http://www.w3.org/2001/XMLSchema"/>
-    <ds:schemaRef ds:uri="http://schemas.microsoft.com/office/2006/metadata/properties"/>
-    <ds:schemaRef ds:uri="9db240c2-b4a8-4a36-b1fd-7e873dca3063"/>
-    <ds:schemaRef ds:uri="http://schemas.microsoft.com/office/2006/documentManagement/types"/>
-    <ds:schemaRef ds:uri="http://schemas.microsoft.com/office/infopath/2007/PartnerControls"/>
-    <ds:schemaRef ds:uri="http://schemas.openxmlformats.org/package/2006/metadata/core-properties"/>
-    <ds:schemaRef ds:uri="http://purl.org/dc/elements/1.1/"/>
-    <ds:schemaRef ds:uri="http://purl.org/dc/terms/"/>
-    <ds:schemaRef ds:uri="http://schemas.microsoft.com/internal/obd"/>
-  </ds:schemaRefs>
-</ds:datastoreItem>
-</file>
-
-<file path=customXml/itemProps3.xml><?xml version="1.0" encoding="utf-8"?>
-<ds:datastoreItem xmlns:ds="http://schemas.openxmlformats.org/officeDocument/2006/customXml" ds:itemID="{55AF091B-3C7A-41E3-B477-F2FDAA23CFDA}">
-  <ds:schemaRefs>
-    <ds:schemaRef ds:uri="http://schemas.microsoft.com/office/2006/coverPageProps"/>
-  </ds:schemaRefs>
-</ds:datastoreItem>
-</file>
-
-<file path=customXml/itemProps4.xml><?xml version="1.0" encoding="utf-8"?>
-<ds:datastoreItem xmlns:ds="http://schemas.openxmlformats.org/officeDocument/2006/customXml" ds:itemID="{F7E9D9A5-DB77-458E-BD59-3EC1EFF11D6F}">
-  <ds:schemaRefs>
-    <ds:schemaRef ds:uri="http://schemas.microsoft.com/office/2006/metadata/properties"/>
-    <ds:schemaRef ds:uri="http://schemas.microsoft.com/office/infopath/2007/PartnerControls"/>
-  </ds:schemaRefs>
-</ds:datastoreItem>
-</file>
-
-<file path=customXml/itemProps5.xml><?xml version="1.0" encoding="utf-8"?>
-<ds:datastoreItem xmlns:ds="http://schemas.openxmlformats.org/officeDocument/2006/customXml" ds:itemID="{8F89998E-36E3-4045-9EB1-7E8259E8D008}">
-  <ds:schemaRefs>
-    <ds:schemaRef ds:uri="http://schemas.microsoft.com/sharepoint/v3/contenttype/forms"/>
-  </ds:schemaRefs>
-</ds:datastoreItem>
 </file>
</xml_diff>